<commit_message>
neduplikace a 1 hotovej enemy
</commit_message>
<xml_diff>
--- a/Zdeněk_Vostrovský_3ITC_.docx
+++ b/Zdeněk_Vostrovský_3ITC_.docx
@@ -1,6 +1,6 @@
 
 <file path=word/document.xml><?xml version="1.0" encoding="utf-8"?>
-<w:document xmlns:wpc="http://schemas.microsoft.com/office/word/2010/wordprocessingCanvas" xmlns:cx="http://schemas.microsoft.com/office/drawing/2014/chartex" xmlns:cx1="http://schemas.microsoft.com/office/drawing/2015/9/8/chartex" xmlns:cx2="http://schemas.microsoft.com/office/drawing/2015/10/21/chartex" xmlns:cx3="http://schemas.microsoft.com/office/drawing/2016/5/9/chartex" xmlns:cx4="http://schemas.microsoft.com/office/drawing/2016/5/10/chartex" xmlns:cx5="http://schemas.microsoft.com/office/drawing/2016/5/11/chartex" xmlns:cx6="http://schemas.microsoft.com/office/drawing/2016/5/12/chartex" xmlns:cx7="http://schemas.microsoft.com/office/drawing/2016/5/13/chartex" xmlns:cx8="http://schemas.microsoft.com/office/drawing/2016/5/14/chartex" xmlns:mc="http://schemas.openxmlformats.org/markup-compatibility/2006" xmlns:aink="http://schemas.microsoft.com/office/drawing/2016/ink" xmlns:am3d="http://schemas.microsoft.com/office/drawing/2017/model3d" xmlns:o="urn:schemas-microsoft-com:office:office" xmlns:oel="http://schemas.microsoft.com/office/2019/extlst" xmlns:r="http://schemas.openxmlformats.org/officeDocument/2006/relationships" xmlns:m="http://schemas.openxmlformats.org/officeDocument/2006/math" xmlns:v="urn:schemas-microsoft-com:vml" xmlns:wp14="http://schemas.microsoft.com/office/word/2010/wordprocessingDrawing" xmlns:wp="http://schemas.openxmlformats.org/drawingml/2006/wordprocessingDrawing" xmlns:w10="urn:schemas-microsoft-com:office:word" xmlns:w="http://schemas.openxmlformats.org/wordprocessingml/2006/main" xmlns:w14="http://schemas.microsoft.com/office/word/2010/wordml" xmlns:w15="http://schemas.microsoft.com/office/word/2012/wordml" xmlns:w16cex="http://schemas.microsoft.com/office/word/2018/wordml/cex" xmlns:w16cid="http://schemas.microsoft.com/office/word/2016/wordml/cid" xmlns:w16="http://schemas.microsoft.com/office/word/2018/wordml" xmlns:w16sdtdh="http://schemas.microsoft.com/office/word/2020/wordml/sdtdatahash" xmlns:w16se="http://schemas.microsoft.com/office/word/2015/wordml/symex" xmlns:wpg="http://schemas.microsoft.com/office/word/2010/wordprocessingGroup" xmlns:wpi="http://schemas.microsoft.com/office/word/2010/wordprocessingInk" xmlns:wne="http://schemas.microsoft.com/office/word/2006/wordml" xmlns:wps="http://schemas.microsoft.com/office/word/2010/wordprocessingShape" mc:Ignorable="w14 w15 w16se w16cid w16 w16cex w16sdtdh wp14">
+<w:document xmlns:wpc="http://schemas.microsoft.com/office/word/2010/wordprocessingCanvas" xmlns:cx="http://schemas.microsoft.com/office/drawing/2014/chartex" xmlns:cx1="http://schemas.microsoft.com/office/drawing/2015/9/8/chartex" xmlns:cx2="http://schemas.microsoft.com/office/drawing/2015/10/21/chartex" xmlns:cx3="http://schemas.microsoft.com/office/drawing/2016/5/9/chartex" xmlns:cx4="http://schemas.microsoft.com/office/drawing/2016/5/10/chartex" xmlns:cx5="http://schemas.microsoft.com/office/drawing/2016/5/11/chartex" xmlns:cx6="http://schemas.microsoft.com/office/drawing/2016/5/12/chartex" xmlns:cx7="http://schemas.microsoft.com/office/drawing/2016/5/13/chartex" xmlns:cx8="http://schemas.microsoft.com/office/drawing/2016/5/14/chartex" xmlns:mc="http://schemas.openxmlformats.org/markup-compatibility/2006" xmlns:aink="http://schemas.microsoft.com/office/drawing/2016/ink" xmlns:am3d="http://schemas.microsoft.com/office/drawing/2017/model3d" xmlns:o="urn:schemas-microsoft-com:office:office" xmlns:oel="http://schemas.microsoft.com/office/2019/extlst" xmlns:r="http://schemas.openxmlformats.org/officeDocument/2006/relationships" xmlns:m="http://schemas.openxmlformats.org/officeDocument/2006/math" xmlns:v="urn:schemas-microsoft-com:vml" xmlns:wp14="http://schemas.microsoft.com/office/word/2010/wordprocessingDrawing" xmlns:wp="http://schemas.openxmlformats.org/drawingml/2006/wordprocessingDrawing" xmlns:w10="urn:schemas-microsoft-com:office:word" xmlns:w="http://schemas.openxmlformats.org/wordprocessingml/2006/main" xmlns:w14="http://schemas.microsoft.com/office/word/2010/wordml" xmlns:w15="http://schemas.microsoft.com/office/word/2012/wordml" xmlns:w16cex="http://schemas.microsoft.com/office/word/2018/wordml/cex" xmlns:w16cid="http://schemas.microsoft.com/office/word/2016/wordml/cid" xmlns:w16="http://schemas.microsoft.com/office/word/2018/wordml" xmlns:w16du="http://schemas.microsoft.com/office/word/2023/wordml/word16du" xmlns:w16sdtdh="http://schemas.microsoft.com/office/word/2020/wordml/sdtdatahash" xmlns:w16se="http://schemas.microsoft.com/office/word/2015/wordml/symex" xmlns:wpg="http://schemas.microsoft.com/office/word/2010/wordprocessingGroup" xmlns:wpi="http://schemas.microsoft.com/office/word/2010/wordprocessingInk" xmlns:wne="http://schemas.microsoft.com/office/word/2006/wordml" xmlns:wps="http://schemas.microsoft.com/office/word/2010/wordprocessingShape" mc:Ignorable="w14 w15 w16se w16cid w16 w16cex w16sdtdh w16du wp14">
   <w:body>
     <w:p>
       <w:pPr>
@@ -612,15 +612,7 @@
         <w:t xml:space="preserve">dne </w:t>
       </w:r>
       <w:r>
-        <w:t>………………………</w:t>
-      </w:r>
-      <w:proofErr w:type="gramStart"/>
-      <w:r>
-        <w:t>…….</w:t>
-      </w:r>
-      <w:proofErr w:type="gramEnd"/>
-      <w:r>
-        <w:t xml:space="preserve">.   </w:t>
+        <w:t xml:space="preserve">……………………………..   </w:t>
       </w:r>
     </w:p>
     <w:p>
@@ -747,15 +739,7 @@
         <w:t>,</w:t>
       </w:r>
       <w:r>
-        <w:t xml:space="preserve"> kteří mi </w:t>
-      </w:r>
-      <w:proofErr w:type="gramStart"/>
-      <w:r>
-        <w:t>byly</w:t>
-      </w:r>
-      <w:proofErr w:type="gramEnd"/>
-      <w:r>
-        <w:t xml:space="preserve"> ochotni pomoct</w:t>
+        <w:t xml:space="preserve"> kteří mi byly ochotni pomoct</w:t>
       </w:r>
       <w:r>
         <w:t>,</w:t>
@@ -789,15 +773,7 @@
         <w:jc w:val="left"/>
       </w:pPr>
       <w:r>
-        <w:t xml:space="preserve">Tento dokument </w:t>
-      </w:r>
-      <w:proofErr w:type="gramStart"/>
-      <w:r>
-        <w:t>slouží</w:t>
-      </w:r>
-      <w:proofErr w:type="gramEnd"/>
-      <w:r>
-        <w:t xml:space="preserve"> jako dokumentace k ročníkové práci </w:t>
+        <w:t xml:space="preserve">Tento dokument slouží jako dokumentace k ročníkové práci </w:t>
       </w:r>
       <w:proofErr w:type="spellStart"/>
       <w:r>
@@ -2449,6 +2425,12 @@
                 <w:noProof/>
                 <w:webHidden/>
               </w:rPr>
+            </w:r>
+            <w:r>
+              <w:rPr>
+                <w:noProof/>
+                <w:webHidden/>
+              </w:rPr>
               <w:fldChar w:fldCharType="separate"/>
             </w:r>
             <w:r>
@@ -2964,11 +2946,9 @@
       <w:r>
         <w:t xml:space="preserve"> </w:t>
       </w:r>
-      <w:proofErr w:type="gramStart"/>
       <w:r>
         <w:t>zjednoduší</w:t>
       </w:r>
-      <w:proofErr w:type="gramEnd"/>
       <w:r>
         <w:t xml:space="preserve"> pohyb a umožní hráčům efektivně prozkoumávat herní svět.</w:t>
       </w:r>
@@ -3164,14 +3144,27 @@
                             <w:r>
                               <w:t xml:space="preserve">Obrázek </w:t>
                             </w:r>
-                            <w:fldSimple w:instr=" SEQ Obrázek \* ARABIC ">
-                              <w:r>
-                                <w:rPr>
-                                  <w:noProof/>
-                                </w:rPr>
-                                <w:t>1</w:t>
-                              </w:r>
-                            </w:fldSimple>
+                            <w:r>
+                              <w:fldChar w:fldCharType="begin"/>
+                            </w:r>
+                            <w:r>
+                              <w:instrText xml:space="preserve"> SEQ Obrázek \* ARABIC </w:instrText>
+                            </w:r>
+                            <w:r>
+                              <w:fldChar w:fldCharType="separate"/>
+                            </w:r>
+                            <w:r>
+                              <w:rPr>
+                                <w:noProof/>
+                              </w:rPr>
+                              <w:t>1</w:t>
+                            </w:r>
+                            <w:r>
+                              <w:rPr>
+                                <w:noProof/>
+                              </w:rPr>
+                              <w:fldChar w:fldCharType="end"/>
+                            </w:r>
                             <w:r>
                               <w:t xml:space="preserve"> | Don´t starve</w:t>
                             </w:r>
@@ -3239,14 +3232,27 @@
                       <w:r>
                         <w:t xml:space="preserve">Obrázek </w:t>
                       </w:r>
-                      <w:fldSimple w:instr=" SEQ Obrázek \* ARABIC ">
-                        <w:r>
-                          <w:rPr>
-                            <w:noProof/>
-                          </w:rPr>
-                          <w:t>1</w:t>
-                        </w:r>
-                      </w:fldSimple>
+                      <w:r>
+                        <w:fldChar w:fldCharType="begin"/>
+                      </w:r>
+                      <w:r>
+                        <w:instrText xml:space="preserve"> SEQ Obrázek \* ARABIC </w:instrText>
+                      </w:r>
+                      <w:r>
+                        <w:fldChar w:fldCharType="separate"/>
+                      </w:r>
+                      <w:r>
+                        <w:rPr>
+                          <w:noProof/>
+                        </w:rPr>
+                        <w:t>1</w:t>
+                      </w:r>
+                      <w:r>
+                        <w:rPr>
+                          <w:noProof/>
+                        </w:rPr>
+                        <w:fldChar w:fldCharType="end"/>
+                      </w:r>
                       <w:r>
                         <w:t xml:space="preserve"> | Don´t starve</w:t>
                       </w:r>
@@ -3484,7 +3490,7 @@
           <w:noProof/>
         </w:rPr>
         <w:drawing>
-          <wp:anchor distT="0" distB="0" distL="114300" distR="114300" simplePos="0" relativeHeight="251664384" behindDoc="0" locked="0" layoutInCell="1" allowOverlap="1" wp14:anchorId="3890059C" wp14:editId="07F4619C">
+          <wp:anchor distT="0" distB="0" distL="114300" distR="114300" simplePos="0" relativeHeight="251664384" behindDoc="0" locked="0" layoutInCell="1" allowOverlap="1" wp14:anchorId="3890059C" wp14:editId="55249DB1">
             <wp:simplePos x="0" y="0"/>
             <wp:positionH relativeFrom="margin">
               <wp:align>left</wp:align>
@@ -3603,14 +3609,27 @@
                             <w:r>
                               <w:t xml:space="preserve">Obrázek </w:t>
                             </w:r>
-                            <w:fldSimple w:instr=" SEQ Obrázek \* ARABIC ">
-                              <w:r>
-                                <w:rPr>
-                                  <w:noProof/>
-                                </w:rPr>
-                                <w:t>2</w:t>
-                              </w:r>
-                            </w:fldSimple>
+                            <w:r>
+                              <w:fldChar w:fldCharType="begin"/>
+                            </w:r>
+                            <w:r>
+                              <w:instrText xml:space="preserve"> SEQ Obrázek \* ARABIC </w:instrText>
+                            </w:r>
+                            <w:r>
+                              <w:fldChar w:fldCharType="separate"/>
+                            </w:r>
+                            <w:r>
+                              <w:rPr>
+                                <w:noProof/>
+                              </w:rPr>
+                              <w:t>2</w:t>
+                            </w:r>
+                            <w:r>
+                              <w:rPr>
+                                <w:noProof/>
+                              </w:rPr>
+                              <w:fldChar w:fldCharType="end"/>
+                            </w:r>
                             <w:r>
                               <w:t xml:space="preserve"> | Resident Evil 8 </w:t>
                             </w:r>
@@ -3683,14 +3702,27 @@
                       <w:r>
                         <w:t xml:space="preserve">Obrázek </w:t>
                       </w:r>
-                      <w:fldSimple w:instr=" SEQ Obrázek \* ARABIC ">
-                        <w:r>
-                          <w:rPr>
-                            <w:noProof/>
-                          </w:rPr>
-                          <w:t>2</w:t>
-                        </w:r>
-                      </w:fldSimple>
+                      <w:r>
+                        <w:fldChar w:fldCharType="begin"/>
+                      </w:r>
+                      <w:r>
+                        <w:instrText xml:space="preserve"> SEQ Obrázek \* ARABIC </w:instrText>
+                      </w:r>
+                      <w:r>
+                        <w:fldChar w:fldCharType="separate"/>
+                      </w:r>
+                      <w:r>
+                        <w:rPr>
+                          <w:noProof/>
+                        </w:rPr>
+                        <w:t>2</w:t>
+                      </w:r>
+                      <w:r>
+                        <w:rPr>
+                          <w:noProof/>
+                        </w:rPr>
+                        <w:fldChar w:fldCharType="end"/>
+                      </w:r>
                       <w:r>
                         <w:t xml:space="preserve"> | Resident Evil 8 </w:t>
                       </w:r>
@@ -4115,14 +4147,27 @@
                             <w:r>
                               <w:t xml:space="preserve">Obrázek </w:t>
                             </w:r>
-                            <w:fldSimple w:instr=" SEQ Obrázek \* ARABIC ">
-                              <w:r>
-                                <w:rPr>
-                                  <w:noProof/>
-                                </w:rPr>
-                                <w:t>3</w:t>
-                              </w:r>
-                            </w:fldSimple>
+                            <w:r>
+                              <w:fldChar w:fldCharType="begin"/>
+                            </w:r>
+                            <w:r>
+                              <w:instrText xml:space="preserve"> SEQ Obrázek \* ARABIC </w:instrText>
+                            </w:r>
+                            <w:r>
+                              <w:fldChar w:fldCharType="separate"/>
+                            </w:r>
+                            <w:r>
+                              <w:rPr>
+                                <w:noProof/>
+                              </w:rPr>
+                              <w:t>3</w:t>
+                            </w:r>
+                            <w:r>
+                              <w:rPr>
+                                <w:noProof/>
+                              </w:rPr>
+                              <w:fldChar w:fldCharType="end"/>
+                            </w:r>
                             <w:r>
                               <w:t xml:space="preserve"> | Ark Survival: Evolved - Terror Bird</w:t>
                             </w:r>
@@ -4186,14 +4231,27 @@
                       <w:r>
                         <w:t xml:space="preserve">Obrázek </w:t>
                       </w:r>
-                      <w:fldSimple w:instr=" SEQ Obrázek \* ARABIC ">
-                        <w:r>
-                          <w:rPr>
-                            <w:noProof/>
-                          </w:rPr>
-                          <w:t>3</w:t>
-                        </w:r>
-                      </w:fldSimple>
+                      <w:r>
+                        <w:fldChar w:fldCharType="begin"/>
+                      </w:r>
+                      <w:r>
+                        <w:instrText xml:space="preserve"> SEQ Obrázek \* ARABIC </w:instrText>
+                      </w:r>
+                      <w:r>
+                        <w:fldChar w:fldCharType="separate"/>
+                      </w:r>
+                      <w:r>
+                        <w:rPr>
+                          <w:noProof/>
+                        </w:rPr>
+                        <w:t>3</w:t>
+                      </w:r>
+                      <w:r>
+                        <w:rPr>
+                          <w:noProof/>
+                        </w:rPr>
+                        <w:fldChar w:fldCharType="end"/>
+                      </w:r>
                       <w:r>
                         <w:t xml:space="preserve"> | Ark Survival: Evolved - Terror Bird</w:t>
                       </w:r>
@@ -4313,14 +4371,27 @@
                             <w:r>
                               <w:t xml:space="preserve">Obrázek </w:t>
                             </w:r>
-                            <w:fldSimple w:instr=" SEQ Obrázek \* ARABIC ">
-                              <w:r>
-                                <w:rPr>
-                                  <w:noProof/>
-                                </w:rPr>
-                                <w:t>4</w:t>
-                              </w:r>
-                            </w:fldSimple>
+                            <w:r>
+                              <w:fldChar w:fldCharType="begin"/>
+                            </w:r>
+                            <w:r>
+                              <w:instrText xml:space="preserve"> SEQ Obrázek \* ARABIC </w:instrText>
+                            </w:r>
+                            <w:r>
+                              <w:fldChar w:fldCharType="separate"/>
+                            </w:r>
+                            <w:r>
+                              <w:rPr>
+                                <w:noProof/>
+                              </w:rPr>
+                              <w:t>4</w:t>
+                            </w:r>
+                            <w:r>
+                              <w:rPr>
+                                <w:noProof/>
+                              </w:rPr>
+                              <w:fldChar w:fldCharType="end"/>
+                            </w:r>
                             <w:r>
                               <w:t xml:space="preserve"> </w:t>
                             </w:r>
@@ -4390,14 +4461,27 @@
                       <w:r>
                         <w:t xml:space="preserve">Obrázek </w:t>
                       </w:r>
-                      <w:fldSimple w:instr=" SEQ Obrázek \* ARABIC ">
-                        <w:r>
-                          <w:rPr>
-                            <w:noProof/>
-                          </w:rPr>
-                          <w:t>4</w:t>
-                        </w:r>
-                      </w:fldSimple>
+                      <w:r>
+                        <w:fldChar w:fldCharType="begin"/>
+                      </w:r>
+                      <w:r>
+                        <w:instrText xml:space="preserve"> SEQ Obrázek \* ARABIC </w:instrText>
+                      </w:r>
+                      <w:r>
+                        <w:fldChar w:fldCharType="separate"/>
+                      </w:r>
+                      <w:r>
+                        <w:rPr>
+                          <w:noProof/>
+                        </w:rPr>
+                        <w:t>4</w:t>
+                      </w:r>
+                      <w:r>
+                        <w:rPr>
+                          <w:noProof/>
+                        </w:rPr>
+                        <w:fldChar w:fldCharType="end"/>
+                      </w:r>
                       <w:r>
                         <w:t xml:space="preserve"> </w:t>
                       </w:r>
@@ -4681,14 +4765,27 @@
                             <w:r>
                               <w:t xml:space="preserve">Obrázek </w:t>
                             </w:r>
-                            <w:fldSimple w:instr=" SEQ Obrázek \* ARABIC ">
-                              <w:r>
-                                <w:rPr>
-                                  <w:noProof/>
-                                </w:rPr>
-                                <w:t>5</w:t>
-                              </w:r>
-                            </w:fldSimple>
+                            <w:r>
+                              <w:fldChar w:fldCharType="begin"/>
+                            </w:r>
+                            <w:r>
+                              <w:instrText xml:space="preserve"> SEQ Obrázek \* ARABIC </w:instrText>
+                            </w:r>
+                            <w:r>
+                              <w:fldChar w:fldCharType="separate"/>
+                            </w:r>
+                            <w:r>
+                              <w:rPr>
+                                <w:noProof/>
+                              </w:rPr>
+                              <w:t>5</w:t>
+                            </w:r>
+                            <w:r>
+                              <w:rPr>
+                                <w:noProof/>
+                              </w:rPr>
+                              <w:fldChar w:fldCharType="end"/>
+                            </w:r>
                             <w:r>
                               <w:t xml:space="preserve"> </w:t>
                             </w:r>
@@ -4764,14 +4861,27 @@
                       <w:r>
                         <w:t xml:space="preserve">Obrázek </w:t>
                       </w:r>
-                      <w:fldSimple w:instr=" SEQ Obrázek \* ARABIC ">
-                        <w:r>
-                          <w:rPr>
-                            <w:noProof/>
-                          </w:rPr>
-                          <w:t>5</w:t>
-                        </w:r>
-                      </w:fldSimple>
+                      <w:r>
+                        <w:fldChar w:fldCharType="begin"/>
+                      </w:r>
+                      <w:r>
+                        <w:instrText xml:space="preserve"> SEQ Obrázek \* ARABIC </w:instrText>
+                      </w:r>
+                      <w:r>
+                        <w:fldChar w:fldCharType="separate"/>
+                      </w:r>
+                      <w:r>
+                        <w:rPr>
+                          <w:noProof/>
+                        </w:rPr>
+                        <w:t>5</w:t>
+                      </w:r>
+                      <w:r>
+                        <w:rPr>
+                          <w:noProof/>
+                        </w:rPr>
+                        <w:fldChar w:fldCharType="end"/>
+                      </w:r>
                       <w:r>
                         <w:t xml:space="preserve"> </w:t>
                       </w:r>
@@ -5094,15 +5204,7 @@
         <w:t xml:space="preserve">, což </w:t>
       </w:r>
       <w:r>
-        <w:t xml:space="preserve">je </w:t>
-      </w:r>
-      <w:proofErr w:type="gramStart"/>
-      <w:r>
-        <w:t>2D</w:t>
-      </w:r>
-      <w:proofErr w:type="gramEnd"/>
-      <w:r>
-        <w:t xml:space="preserve"> </w:t>
+        <w:t xml:space="preserve">je 2D </w:t>
       </w:r>
       <w:proofErr w:type="spellStart"/>
       <w:r>
@@ -5435,14 +5537,27 @@
       <w:r>
         <w:t xml:space="preserve">Obrázek </w:t>
       </w:r>
-      <w:fldSimple w:instr=" SEQ Obrázek \* ARABIC ">
-        <w:r>
-          <w:rPr>
-            <w:noProof/>
-          </w:rPr>
-          <w:t>6</w:t>
-        </w:r>
-      </w:fldSimple>
+      <w:r>
+        <w:fldChar w:fldCharType="begin"/>
+      </w:r>
+      <w:r>
+        <w:instrText xml:space="preserve"> SEQ Obrázek \* ARABIC </w:instrText>
+      </w:r>
+      <w:r>
+        <w:fldChar w:fldCharType="separate"/>
+      </w:r>
+      <w:r>
+        <w:rPr>
+          <w:noProof/>
+        </w:rPr>
+        <w:t>6</w:t>
+      </w:r>
+      <w:r>
+        <w:rPr>
+          <w:noProof/>
+        </w:rPr>
+        <w:fldChar w:fldCharType="end"/>
+      </w:r>
       <w:r>
         <w:t xml:space="preserve"> | Unity</w:t>
       </w:r>
@@ -5504,16 +5619,11 @@
       <w:r>
         <w:t xml:space="preserve">nity je celkem úzce propojen </w:t>
       </w:r>
-      <w:proofErr w:type="gramStart"/>
       <w:r>
         <w:t>C#</w:t>
       </w:r>
       <w:r>
-        <w:t xml:space="preserve"> - programovací</w:t>
-      </w:r>
-      <w:proofErr w:type="gramEnd"/>
-      <w:r>
-        <w:t xml:space="preserve"> jazyk,</w:t>
+        <w:t xml:space="preserve"> - programovací jazyk,</w:t>
       </w:r>
       <w:r>
         <w:t xml:space="preserve"> který automaticky spravuje správu paměti, alokaci a </w:t>
@@ -5652,14 +5762,27 @@
       <w:r>
         <w:t xml:space="preserve">Obrázek </w:t>
       </w:r>
-      <w:fldSimple w:instr=" SEQ Obrázek \* ARABIC ">
-        <w:r>
-          <w:rPr>
-            <w:noProof/>
-          </w:rPr>
-          <w:t>7</w:t>
-        </w:r>
-      </w:fldSimple>
+      <w:r>
+        <w:fldChar w:fldCharType="begin"/>
+      </w:r>
+      <w:r>
+        <w:instrText xml:space="preserve"> SEQ Obrázek \* ARABIC </w:instrText>
+      </w:r>
+      <w:r>
+        <w:fldChar w:fldCharType="separate"/>
+      </w:r>
+      <w:r>
+        <w:rPr>
+          <w:noProof/>
+        </w:rPr>
+        <w:t>7</w:t>
+      </w:r>
+      <w:r>
+        <w:rPr>
+          <w:noProof/>
+        </w:rPr>
+        <w:fldChar w:fldCharType="end"/>
+      </w:r>
       <w:r>
         <w:t xml:space="preserve"> | C#</w:t>
       </w:r>
@@ -5865,14 +5988,27 @@
       <w:r>
         <w:t xml:space="preserve">Obrázek </w:t>
       </w:r>
-      <w:fldSimple w:instr=" SEQ Obrázek \* ARABIC ">
-        <w:r>
-          <w:rPr>
-            <w:noProof/>
-          </w:rPr>
-          <w:t>8</w:t>
-        </w:r>
-      </w:fldSimple>
+      <w:r>
+        <w:fldChar w:fldCharType="begin"/>
+      </w:r>
+      <w:r>
+        <w:instrText xml:space="preserve"> SEQ Obrázek \* ARABIC </w:instrText>
+      </w:r>
+      <w:r>
+        <w:fldChar w:fldCharType="separate"/>
+      </w:r>
+      <w:r>
+        <w:rPr>
+          <w:noProof/>
+        </w:rPr>
+        <w:t>8</w:t>
+      </w:r>
+      <w:r>
+        <w:rPr>
+          <w:noProof/>
+        </w:rPr>
+        <w:fldChar w:fldCharType="end"/>
+      </w:r>
       <w:r>
         <w:t xml:space="preserve"> | </w:t>
       </w:r>
@@ -6087,14 +6223,27 @@
       <w:r>
         <w:t xml:space="preserve">Obrázek </w:t>
       </w:r>
-      <w:fldSimple w:instr=" SEQ Obrázek \* ARABIC ">
-        <w:r>
-          <w:rPr>
-            <w:noProof/>
-          </w:rPr>
-          <w:t>9</w:t>
-        </w:r>
-      </w:fldSimple>
+      <w:r>
+        <w:fldChar w:fldCharType="begin"/>
+      </w:r>
+      <w:r>
+        <w:instrText xml:space="preserve"> SEQ Obrázek \* ARABIC </w:instrText>
+      </w:r>
+      <w:r>
+        <w:fldChar w:fldCharType="separate"/>
+      </w:r>
+      <w:r>
+        <w:rPr>
+          <w:noProof/>
+        </w:rPr>
+        <w:t>9</w:t>
+      </w:r>
+      <w:r>
+        <w:rPr>
+          <w:noProof/>
+        </w:rPr>
+        <w:fldChar w:fldCharType="end"/>
+      </w:r>
       <w:r>
         <w:t xml:space="preserve"> | Paint.net</w:t>
       </w:r>
@@ -6295,14 +6444,27 @@
       <w:r>
         <w:t xml:space="preserve">Obrázek </w:t>
       </w:r>
-      <w:fldSimple w:instr=" SEQ Obrázek \* ARABIC ">
-        <w:r>
-          <w:rPr>
-            <w:noProof/>
-          </w:rPr>
-          <w:t>10</w:t>
-        </w:r>
-      </w:fldSimple>
+      <w:r>
+        <w:fldChar w:fldCharType="begin"/>
+      </w:r>
+      <w:r>
+        <w:instrText xml:space="preserve"> SEQ Obrázek \* ARABIC </w:instrText>
+      </w:r>
+      <w:r>
+        <w:fldChar w:fldCharType="separate"/>
+      </w:r>
+      <w:r>
+        <w:rPr>
+          <w:noProof/>
+        </w:rPr>
+        <w:t>10</w:t>
+      </w:r>
+      <w:r>
+        <w:rPr>
+          <w:noProof/>
+        </w:rPr>
+        <w:fldChar w:fldCharType="end"/>
+      </w:r>
       <w:r>
         <w:t xml:space="preserve"> | </w:t>
       </w:r>
@@ -6444,14 +6606,27 @@
       <w:r>
         <w:t xml:space="preserve">Obrázek </w:t>
       </w:r>
-      <w:fldSimple w:instr=" SEQ Obrázek \* ARABIC ">
-        <w:r>
-          <w:rPr>
-            <w:noProof/>
-          </w:rPr>
-          <w:t>11</w:t>
-        </w:r>
-      </w:fldSimple>
+      <w:r>
+        <w:fldChar w:fldCharType="begin"/>
+      </w:r>
+      <w:r>
+        <w:instrText xml:space="preserve"> SEQ Obrázek \* ARABIC </w:instrText>
+      </w:r>
+      <w:r>
+        <w:fldChar w:fldCharType="separate"/>
+      </w:r>
+      <w:r>
+        <w:rPr>
+          <w:noProof/>
+        </w:rPr>
+        <w:t>11</w:t>
+      </w:r>
+      <w:r>
+        <w:rPr>
+          <w:noProof/>
+        </w:rPr>
+        <w:fldChar w:fldCharType="end"/>
+      </w:r>
       <w:r>
         <w:t xml:space="preserve"> | </w:t>
       </w:r>
@@ -7005,14 +7180,27 @@
       <w:r>
         <w:t xml:space="preserve">Obrázek </w:t>
       </w:r>
-      <w:fldSimple w:instr=" SEQ Obrázek \* ARABIC ">
-        <w:r>
-          <w:rPr>
-            <w:noProof/>
-          </w:rPr>
-          <w:t>12</w:t>
-        </w:r>
-      </w:fldSimple>
+      <w:r>
+        <w:fldChar w:fldCharType="begin"/>
+      </w:r>
+      <w:r>
+        <w:instrText xml:space="preserve"> SEQ Obrázek \* ARABIC </w:instrText>
+      </w:r>
+      <w:r>
+        <w:fldChar w:fldCharType="separate"/>
+      </w:r>
+      <w:r>
+        <w:rPr>
+          <w:noProof/>
+        </w:rPr>
+        <w:t>12</w:t>
+      </w:r>
+      <w:r>
+        <w:rPr>
+          <w:noProof/>
+        </w:rPr>
+        <w:fldChar w:fldCharType="end"/>
+      </w:r>
       <w:r>
         <w:t xml:space="preserve"> | Návrhy hlavní postavy a hlavní postava</w:t>
       </w:r>
@@ -7320,14 +7508,27 @@
       <w:r>
         <w:t xml:space="preserve">Obrázek </w:t>
       </w:r>
-      <w:fldSimple w:instr=" SEQ Obrázek \* ARABIC ">
-        <w:r>
-          <w:rPr>
-            <w:noProof/>
-          </w:rPr>
-          <w:t>13</w:t>
-        </w:r>
-      </w:fldSimple>
+      <w:r>
+        <w:fldChar w:fldCharType="begin"/>
+      </w:r>
+      <w:r>
+        <w:instrText xml:space="preserve"> SEQ Obrázek \* ARABIC </w:instrText>
+      </w:r>
+      <w:r>
+        <w:fldChar w:fldCharType="separate"/>
+      </w:r>
+      <w:r>
+        <w:rPr>
+          <w:noProof/>
+        </w:rPr>
+        <w:t>13</w:t>
+      </w:r>
+      <w:r>
+        <w:rPr>
+          <w:noProof/>
+        </w:rPr>
+        <w:fldChar w:fldCharType="end"/>
+      </w:r>
       <w:r>
         <w:t xml:space="preserve"> | Všechny obrázky</w:t>
       </w:r>
@@ -7377,15 +7578,7 @@
         <w:jc w:val="left"/>
       </w:pPr>
       <w:r>
-        <w:t xml:space="preserve">Tato část kódu je velice jednoduchá, pouze </w:t>
-      </w:r>
-      <w:proofErr w:type="gramStart"/>
-      <w:r>
-        <w:t>vytváří</w:t>
-      </w:r>
-      <w:proofErr w:type="gramEnd"/>
-      <w:r>
-        <w:t xml:space="preserve"> proměnné, listy, </w:t>
+        <w:t xml:space="preserve">Tato část kódu je velice jednoduchá, pouze vytváří proměnné, listy, </w:t>
       </w:r>
       <w:proofErr w:type="spellStart"/>
       <w:r>
@@ -8454,14 +8647,27 @@
       <w:r>
         <w:t xml:space="preserve">Obrázek </w:t>
       </w:r>
-      <w:fldSimple w:instr=" SEQ Obrázek \* ARABIC ">
-        <w:r>
-          <w:rPr>
-            <w:noProof/>
-          </w:rPr>
-          <w:t>14</w:t>
-        </w:r>
-      </w:fldSimple>
+      <w:r>
+        <w:fldChar w:fldCharType="begin"/>
+      </w:r>
+      <w:r>
+        <w:instrText xml:space="preserve"> SEQ Obrázek \* ARABIC </w:instrText>
+      </w:r>
+      <w:r>
+        <w:fldChar w:fldCharType="separate"/>
+      </w:r>
+      <w:r>
+        <w:rPr>
+          <w:noProof/>
+        </w:rPr>
+        <w:t>14</w:t>
+      </w:r>
+      <w:r>
+        <w:rPr>
+          <w:noProof/>
+        </w:rPr>
+        <w:fldChar w:fldCharType="end"/>
+      </w:r>
       <w:r>
         <w:t xml:space="preserve"> | Inventář </w:t>
       </w:r>
@@ -8944,14 +9150,27 @@
       <w:r>
         <w:t xml:space="preserve">Obrázek </w:t>
       </w:r>
-      <w:fldSimple w:instr=" SEQ Obrázek \* ARABIC ">
-        <w:r>
-          <w:rPr>
-            <w:noProof/>
-          </w:rPr>
-          <w:t>15</w:t>
-        </w:r>
-      </w:fldSimple>
+      <w:r>
+        <w:fldChar w:fldCharType="begin"/>
+      </w:r>
+      <w:r>
+        <w:instrText xml:space="preserve"> SEQ Obrázek \* ARABIC </w:instrText>
+      </w:r>
+      <w:r>
+        <w:fldChar w:fldCharType="separate"/>
+      </w:r>
+      <w:r>
+        <w:rPr>
+          <w:noProof/>
+        </w:rPr>
+        <w:t>15</w:t>
+      </w:r>
+      <w:r>
+        <w:rPr>
+          <w:noProof/>
+        </w:rPr>
+        <w:fldChar w:fldCharType="end"/>
+      </w:r>
       <w:r>
         <w:t xml:space="preserve"> | </w:t>
       </w:r>
@@ -9004,12 +9223,10 @@
         <w:t xml:space="preserve">, ta vyhazuje </w:t>
       </w:r>
       <w:proofErr w:type="spellStart"/>
-      <w:proofErr w:type="gramStart"/>
       <w:r>
         <w:t>item</w:t>
       </w:r>
       <w:proofErr w:type="spellEnd"/>
-      <w:proofErr w:type="gramEnd"/>
       <w:r>
         <w:t xml:space="preserve"> který chceme vyhodit na pozici hráče zpět na mapu.</w:t>
       </w:r>
@@ -9838,14 +10055,27 @@
       <w:r>
         <w:t xml:space="preserve">Obrázek </w:t>
       </w:r>
-      <w:fldSimple w:instr=" SEQ Obrázek \* ARABIC ">
-        <w:r>
-          <w:rPr>
-            <w:noProof/>
-          </w:rPr>
-          <w:t>16</w:t>
-        </w:r>
-      </w:fldSimple>
+      <w:r>
+        <w:fldChar w:fldCharType="begin"/>
+      </w:r>
+      <w:r>
+        <w:instrText xml:space="preserve"> SEQ Obrázek \* ARABIC </w:instrText>
+      </w:r>
+      <w:r>
+        <w:fldChar w:fldCharType="separate"/>
+      </w:r>
+      <w:r>
+        <w:rPr>
+          <w:noProof/>
+        </w:rPr>
+        <w:t>16</w:t>
+      </w:r>
+      <w:r>
+        <w:rPr>
+          <w:noProof/>
+        </w:rPr>
+        <w:fldChar w:fldCharType="end"/>
+      </w:r>
       <w:r>
         <w:t xml:space="preserve"> | </w:t>
       </w:r>
@@ -11054,14 +11284,27 @@
       <w:r>
         <w:t xml:space="preserve">Obrázek </w:t>
       </w:r>
-      <w:fldSimple w:instr=" SEQ Obrázek \* ARABIC ">
-        <w:r>
-          <w:rPr>
-            <w:noProof/>
-          </w:rPr>
-          <w:t>17</w:t>
-        </w:r>
-      </w:fldSimple>
+      <w:r>
+        <w:fldChar w:fldCharType="begin"/>
+      </w:r>
+      <w:r>
+        <w:instrText xml:space="preserve"> SEQ Obrázek \* ARABIC </w:instrText>
+      </w:r>
+      <w:r>
+        <w:fldChar w:fldCharType="separate"/>
+      </w:r>
+      <w:r>
+        <w:rPr>
+          <w:noProof/>
+        </w:rPr>
+        <w:t>17</w:t>
+      </w:r>
+      <w:r>
+        <w:rPr>
+          <w:noProof/>
+        </w:rPr>
+        <w:fldChar w:fldCharType="end"/>
+      </w:r>
       <w:r>
         <w:t xml:space="preserve"> | </w:t>
       </w:r>
@@ -11123,15 +11366,7 @@
       </w:r>
       <w:proofErr w:type="spellEnd"/>
       <w:r>
-        <w:t xml:space="preserve">, </w:t>
-      </w:r>
-      <w:proofErr w:type="gramStart"/>
-      <w:r>
-        <w:t>běží</w:t>
-      </w:r>
-      <w:proofErr w:type="gramEnd"/>
-      <w:r>
-        <w:t xml:space="preserve"> pouze na 60FPS, zatím co metoda Update může běžet jak na méně, tak více FPS. V metodě </w:t>
+        <w:t xml:space="preserve">, běží pouze na 60FPS, zatím co metoda Update může běžet jak na méně, tak více FPS. V metodě </w:t>
       </w:r>
       <w:proofErr w:type="spellStart"/>
       <w:r>
@@ -11139,15 +11374,7 @@
       </w:r>
       <w:proofErr w:type="spellEnd"/>
       <w:r>
-        <w:t xml:space="preserve"> se </w:t>
-      </w:r>
-      <w:proofErr w:type="gramStart"/>
-      <w:r>
-        <w:t>řeší</w:t>
-      </w:r>
-      <w:proofErr w:type="gramEnd"/>
-      <w:r>
-        <w:t xml:space="preserve"> jen rychlost hráče a volá se zde metoda </w:t>
+        <w:t xml:space="preserve"> se řeší jen rychlost hráče a volá se zde metoda </w:t>
       </w:r>
       <w:proofErr w:type="spellStart"/>
       <w:r>
@@ -12093,14 +12320,27 @@
       <w:r>
         <w:t xml:space="preserve">Obrázek </w:t>
       </w:r>
-      <w:fldSimple w:instr=" SEQ Obrázek \* ARABIC ">
-        <w:r>
-          <w:rPr>
-            <w:noProof/>
-          </w:rPr>
-          <w:t>18</w:t>
-        </w:r>
-      </w:fldSimple>
+      <w:r>
+        <w:fldChar w:fldCharType="begin"/>
+      </w:r>
+      <w:r>
+        <w:instrText xml:space="preserve"> SEQ Obrázek \* ARABIC </w:instrText>
+      </w:r>
+      <w:r>
+        <w:fldChar w:fldCharType="separate"/>
+      </w:r>
+      <w:r>
+        <w:rPr>
+          <w:noProof/>
+        </w:rPr>
+        <w:t>18</w:t>
+      </w:r>
+      <w:r>
+        <w:rPr>
+          <w:noProof/>
+        </w:rPr>
+        <w:fldChar w:fldCharType="end"/>
+      </w:r>
       <w:r>
         <w:t xml:space="preserve"> | </w:t>
       </w:r>
@@ -12160,15 +12400,7 @@
         <w:t>,</w:t>
       </w:r>
       <w:r>
-        <w:t xml:space="preserve"> </w:t>
-      </w:r>
-      <w:proofErr w:type="gramStart"/>
-      <w:r>
-        <w:t>a nebo</w:t>
-      </w:r>
-      <w:proofErr w:type="gramEnd"/>
-      <w:r>
-        <w:t xml:space="preserve"> zemřete na příšery. </w:t>
+        <w:t xml:space="preserve"> a nebo zemřete na příšery. </w:t>
       </w:r>
     </w:p>
     <w:p>
@@ -12437,7 +12669,221 @@
           <w:iCs w:val="0"/>
           <w:color w:val="auto"/>
         </w:rPr>
-        <w:t>. Lze z něj věci vyhazovat na zem a sbírat je kliknutím.</w:t>
+        <w:t>. Lze z něj věci vyhazovat na zem a sbírat je kliknutím</w:t>
+      </w:r>
+      <w:r>
+        <w:rPr>
+          <w:rFonts w:asciiTheme="minorHAnsi" w:hAnsiTheme="minorHAnsi" w:cstheme="minorHAnsi"/>
+          <w:i w:val="0"/>
+          <w:iCs w:val="0"/>
+          <w:color w:val="auto"/>
+        </w:rPr>
+        <w:t>.</w:t>
+      </w:r>
+      <w:r>
+        <w:rPr>
+          <w:rFonts w:asciiTheme="minorHAnsi" w:hAnsiTheme="minorHAnsi" w:cstheme="minorHAnsi"/>
+          <w:i w:val="0"/>
+          <w:iCs w:val="0"/>
+          <w:color w:val="auto"/>
+        </w:rPr>
+        <w:br/>
+      </w:r>
+    </w:p>
+    <w:p>
+      <w:pPr>
+        <w:pStyle w:val="Nadpis4"/>
+        <w:jc w:val="left"/>
+        <w:rPr>
+          <w:rFonts w:asciiTheme="minorHAnsi" w:hAnsiTheme="minorHAnsi" w:cstheme="minorHAnsi"/>
+          <w:i w:val="0"/>
+          <w:iCs w:val="0"/>
+          <w:color w:val="auto"/>
+        </w:rPr>
+      </w:pPr>
+      <w:r>
+        <w:rPr>
+          <w:rFonts w:asciiTheme="minorHAnsi" w:hAnsiTheme="minorHAnsi" w:cstheme="minorHAnsi"/>
+          <w:i w:val="0"/>
+          <w:iCs w:val="0"/>
+          <w:color w:val="auto"/>
+        </w:rPr>
+        <w:t>Jízda na koni</w:t>
+      </w:r>
+      <w:r>
+        <w:rPr>
+          <w:rFonts w:asciiTheme="minorHAnsi" w:hAnsiTheme="minorHAnsi" w:cstheme="minorHAnsi"/>
+          <w:i w:val="0"/>
+          <w:iCs w:val="0"/>
+          <w:color w:val="auto"/>
+        </w:rPr>
+        <w:t xml:space="preserve"> </w:t>
+      </w:r>
+      <w:r>
+        <w:rPr>
+          <w:rFonts w:asciiTheme="minorHAnsi" w:hAnsiTheme="minorHAnsi" w:cstheme="minorHAnsi"/>
+          <w:i w:val="0"/>
+          <w:iCs w:val="0"/>
+          <w:color w:val="auto"/>
+        </w:rPr>
+        <w:br/>
+      </w:r>
+      <w:r>
+        <w:rPr>
+          <w:rFonts w:asciiTheme="minorHAnsi" w:hAnsiTheme="minorHAnsi" w:cstheme="minorHAnsi"/>
+          <w:i w:val="0"/>
+          <w:iCs w:val="0"/>
+          <w:color w:val="auto"/>
+        </w:rPr>
+        <w:t xml:space="preserve">Pomocí tlačítka C a „koně“ dostupného v okolí na něm dokážete jezdit, stejně jako tak z něj pomocí stejného tlačítka sesednout. </w:t>
+      </w:r>
+      <w:r>
+        <w:rPr>
+          <w:rFonts w:asciiTheme="minorHAnsi" w:hAnsiTheme="minorHAnsi" w:cstheme="minorHAnsi"/>
+          <w:i w:val="0"/>
+          <w:iCs w:val="0"/>
+          <w:color w:val="auto"/>
+        </w:rPr>
+        <w:br/>
+      </w:r>
+    </w:p>
+    <w:p>
+      <w:pPr>
+        <w:pStyle w:val="Nadpis4"/>
+        <w:jc w:val="left"/>
+        <w:rPr>
+          <w:rFonts w:asciiTheme="minorHAnsi" w:hAnsiTheme="minorHAnsi" w:cstheme="minorHAnsi"/>
+          <w:i w:val="0"/>
+          <w:iCs w:val="0"/>
+          <w:color w:val="auto"/>
+        </w:rPr>
+      </w:pPr>
+      <w:r>
+        <w:rPr>
+          <w:rFonts w:asciiTheme="minorHAnsi" w:hAnsiTheme="minorHAnsi" w:cstheme="minorHAnsi"/>
+          <w:i w:val="0"/>
+          <w:iCs w:val="0"/>
+          <w:color w:val="auto"/>
+        </w:rPr>
+        <w:t>Výroba</w:t>
+      </w:r>
+      <w:r>
+        <w:rPr>
+          <w:rFonts w:asciiTheme="minorHAnsi" w:hAnsiTheme="minorHAnsi" w:cstheme="minorHAnsi"/>
+          <w:i w:val="0"/>
+          <w:iCs w:val="0"/>
+          <w:color w:val="auto"/>
+        </w:rPr>
+        <w:br/>
+        <w:t xml:space="preserve">Pokud máte všechny potřebné </w:t>
+      </w:r>
+      <w:proofErr w:type="spellStart"/>
+      <w:r>
+        <w:rPr>
+          <w:rFonts w:asciiTheme="minorHAnsi" w:hAnsiTheme="minorHAnsi" w:cstheme="minorHAnsi"/>
+          <w:i w:val="0"/>
+          <w:iCs w:val="0"/>
+          <w:color w:val="auto"/>
+        </w:rPr>
+        <w:t>itemy</w:t>
+      </w:r>
+      <w:proofErr w:type="spellEnd"/>
+      <w:r>
+        <w:rPr>
+          <w:rFonts w:asciiTheme="minorHAnsi" w:hAnsiTheme="minorHAnsi" w:cstheme="minorHAnsi"/>
+          <w:i w:val="0"/>
+          <w:iCs w:val="0"/>
+          <w:color w:val="auto"/>
+        </w:rPr>
+        <w:t xml:space="preserve"> na vytvoření receptu, stačí pouze kliknout levým tlačítkem myši na samotný zobrazený </w:t>
+      </w:r>
+      <w:proofErr w:type="spellStart"/>
+      <w:r>
+        <w:rPr>
+          <w:rFonts w:asciiTheme="minorHAnsi" w:hAnsiTheme="minorHAnsi" w:cstheme="minorHAnsi"/>
+          <w:i w:val="0"/>
+          <w:iCs w:val="0"/>
+          <w:color w:val="auto"/>
+        </w:rPr>
+        <w:t>item</w:t>
+      </w:r>
+      <w:proofErr w:type="spellEnd"/>
+      <w:r>
+        <w:rPr>
+          <w:rFonts w:asciiTheme="minorHAnsi" w:hAnsiTheme="minorHAnsi" w:cstheme="minorHAnsi"/>
+          <w:i w:val="0"/>
+          <w:iCs w:val="0"/>
+          <w:color w:val="auto"/>
+        </w:rPr>
+        <w:t>. Pokud jste v okruhu ohniště, bude vám umožněno opékat maso. A pokud jste v okruhu alchymistického stolu, tak zde vám bude umožněno s pomocí bylinek vařit recepty lektvarů.</w:t>
+      </w:r>
+      <w:r>
+        <w:rPr>
+          <w:rFonts w:asciiTheme="minorHAnsi" w:hAnsiTheme="minorHAnsi" w:cstheme="minorHAnsi"/>
+          <w:i w:val="0"/>
+          <w:iCs w:val="0"/>
+          <w:color w:val="auto"/>
+        </w:rPr>
+        <w:br/>
+      </w:r>
+    </w:p>
+    <w:p>
+      <w:pPr>
+        <w:pStyle w:val="Nadpis4"/>
+        <w:jc w:val="left"/>
+        <w:rPr>
+          <w:rFonts w:asciiTheme="minorHAnsi" w:hAnsiTheme="minorHAnsi" w:cstheme="minorHAnsi"/>
+          <w:i w:val="0"/>
+          <w:iCs w:val="0"/>
+          <w:color w:val="auto"/>
+        </w:rPr>
+      </w:pPr>
+      <w:r>
+        <w:rPr>
+          <w:rFonts w:asciiTheme="minorHAnsi" w:hAnsiTheme="minorHAnsi" w:cstheme="minorHAnsi"/>
+          <w:i w:val="0"/>
+          <w:iCs w:val="0"/>
+          <w:color w:val="auto"/>
+        </w:rPr>
+        <w:t>Ukládání</w:t>
+      </w:r>
+      <w:r>
+        <w:rPr>
+          <w:rFonts w:asciiTheme="minorHAnsi" w:hAnsiTheme="minorHAnsi" w:cstheme="minorHAnsi"/>
+          <w:i w:val="0"/>
+          <w:iCs w:val="0"/>
+          <w:color w:val="auto"/>
+        </w:rPr>
+        <w:br/>
+      </w:r>
+      <w:r>
+        <w:rPr>
+          <w:rFonts w:asciiTheme="minorHAnsi" w:hAnsiTheme="minorHAnsi" w:cstheme="minorHAnsi"/>
+          <w:i w:val="0"/>
+          <w:iCs w:val="0"/>
+          <w:color w:val="auto"/>
+        </w:rPr>
+        <w:t xml:space="preserve">Hra se vám sama uloží při stisknutí tlačítka Exit v menu které hru zastavuje do nějž se dostanete pomocí tlačítka </w:t>
+      </w:r>
+      <w:proofErr w:type="spellStart"/>
+      <w:r>
+        <w:rPr>
+          <w:rFonts w:asciiTheme="minorHAnsi" w:hAnsiTheme="minorHAnsi" w:cstheme="minorHAnsi"/>
+          <w:i w:val="0"/>
+          <w:iCs w:val="0"/>
+          <w:color w:val="auto"/>
+        </w:rPr>
+        <w:t>Esc</w:t>
+      </w:r>
+      <w:proofErr w:type="spellEnd"/>
+      <w:r>
+        <w:rPr>
+          <w:rFonts w:asciiTheme="minorHAnsi" w:hAnsiTheme="minorHAnsi" w:cstheme="minorHAnsi"/>
+          <w:i w:val="0"/>
+          <w:iCs w:val="0"/>
+          <w:color w:val="auto"/>
+        </w:rPr>
+        <w:t>.</w:t>
       </w:r>
     </w:p>
     <w:p>
@@ -12464,132 +12910,425 @@
     </w:p>
     <w:p>
       <w:pPr>
-        <w:ind w:left="357" w:firstLine="351"/>
+        <w:ind w:left="357" w:firstLine="352"/>
         <w:jc w:val="left"/>
       </w:pPr>
       <w:r>
+        <w:rPr>
+          <w:highlight w:val="lightGray"/>
+        </w:rPr>
         <w:t xml:space="preserve">Výsledkem projektu za </w:t>
       </w:r>
       <w:r>
+        <w:rPr>
+          <w:highlight w:val="lightGray"/>
+        </w:rPr>
         <w:t xml:space="preserve">tento půlrok, </w:t>
       </w:r>
       <w:r>
+        <w:rPr>
+          <w:highlight w:val="lightGray"/>
+        </w:rPr>
         <w:t>je</w:t>
       </w:r>
       <w:r>
+        <w:rPr>
+          <w:highlight w:val="lightGray"/>
+        </w:rPr>
         <w:t xml:space="preserve"> vytvořit funkční ukázku hry, která má vzniknout</w:t>
       </w:r>
       <w:r>
+        <w:rPr>
+          <w:highlight w:val="lightGray"/>
+        </w:rPr>
         <w:t xml:space="preserve"> na konci 3. ročníku</w:t>
       </w:r>
       <w:r>
+        <w:rPr>
+          <w:highlight w:val="lightGray"/>
+        </w:rPr>
         <w:t>,</w:t>
       </w:r>
       <w:r>
+        <w:rPr>
+          <w:highlight w:val="lightGray"/>
+        </w:rPr>
         <w:t xml:space="preserve"> což se</w:t>
       </w:r>
       <w:r>
+        <w:rPr>
+          <w:highlight w:val="lightGray"/>
+        </w:rPr>
         <w:t xml:space="preserve"> dle mého názoru</w:t>
       </w:r>
       <w:r>
+        <w:rPr>
+          <w:highlight w:val="lightGray"/>
+        </w:rPr>
         <w:t xml:space="preserve"> </w:t>
       </w:r>
       <w:r>
+        <w:rPr>
+          <w:highlight w:val="lightGray"/>
+        </w:rPr>
         <w:t>docela</w:t>
       </w:r>
       <w:r>
+        <w:rPr>
+          <w:highlight w:val="lightGray"/>
+        </w:rPr>
         <w:t xml:space="preserve"> povedlo.</w:t>
       </w:r>
       <w:r>
+        <w:rPr>
+          <w:highlight w:val="lightGray"/>
+        </w:rPr>
         <w:br/>
       </w:r>
       <w:r>
+        <w:rPr>
+          <w:highlight w:val="lightGray"/>
+        </w:rPr>
         <w:t xml:space="preserve"> </w:t>
       </w:r>
       <w:r>
+        <w:rPr>
+          <w:highlight w:val="lightGray"/>
+        </w:rPr>
         <w:tab/>
       </w:r>
       <w:r>
+        <w:rPr>
+          <w:highlight w:val="lightGray"/>
+        </w:rPr>
         <w:t>Cíle,</w:t>
       </w:r>
       <w:r>
+        <w:rPr>
+          <w:highlight w:val="lightGray"/>
+        </w:rPr>
         <w:t xml:space="preserve"> </w:t>
       </w:r>
       <w:r>
+        <w:rPr>
+          <w:highlight w:val="lightGray"/>
+        </w:rPr>
         <w:t>které</w:t>
       </w:r>
       <w:r>
+        <w:rPr>
+          <w:highlight w:val="lightGray"/>
+        </w:rPr>
         <w:t xml:space="preserve"> jsem chtěl splnit do lednových konzultací</w:t>
       </w:r>
       <w:r>
+        <w:rPr>
+          <w:highlight w:val="lightGray"/>
+        </w:rPr>
         <w:t>,</w:t>
       </w:r>
       <w:r>
+        <w:rPr>
+          <w:highlight w:val="lightGray"/>
+        </w:rPr>
         <w:t xml:space="preserve"> jsou splněny asi tak na </w:t>
       </w:r>
       <w:r>
+        <w:rPr>
+          <w:highlight w:val="lightGray"/>
+        </w:rPr>
         <w:t>80 %</w:t>
       </w:r>
       <w:r>
+        <w:rPr>
+          <w:highlight w:val="lightGray"/>
+        </w:rPr>
         <w:t xml:space="preserve">, </w:t>
       </w:r>
       <w:r>
+        <w:rPr>
+          <w:highlight w:val="lightGray"/>
+        </w:rPr>
         <w:t xml:space="preserve">včetně základního útoku a pohybu. </w:t>
       </w:r>
       <w:r>
+        <w:rPr>
+          <w:highlight w:val="lightGray"/>
+        </w:rPr>
         <w:t xml:space="preserve">Téměř </w:t>
       </w:r>
       <w:r>
+        <w:rPr>
+          <w:highlight w:val="lightGray"/>
+        </w:rPr>
         <w:t xml:space="preserve">všechny postavy, </w:t>
       </w:r>
       <w:proofErr w:type="spellStart"/>
       <w:r>
+        <w:rPr>
+          <w:highlight w:val="lightGray"/>
+        </w:rPr>
         <w:t>itemy</w:t>
       </w:r>
       <w:proofErr w:type="spellEnd"/>
       <w:r>
+        <w:rPr>
+          <w:highlight w:val="lightGray"/>
+        </w:rPr>
         <w:t>, stavby</w:t>
       </w:r>
       <w:r>
+        <w:rPr>
+          <w:highlight w:val="lightGray"/>
+        </w:rPr>
         <w:t xml:space="preserve"> nebo </w:t>
       </w:r>
       <w:r>
+        <w:rPr>
+          <w:highlight w:val="lightGray"/>
+        </w:rPr>
         <w:t xml:space="preserve">textury biomů jsem byl schopen nakreslit, </w:t>
       </w:r>
       <w:r>
+        <w:rPr>
+          <w:highlight w:val="lightGray"/>
+        </w:rPr>
         <w:t xml:space="preserve">avšak </w:t>
       </w:r>
       <w:r>
+        <w:rPr>
+          <w:highlight w:val="lightGray"/>
+        </w:rPr>
         <w:t>stále nemám vše, protože vlastně nevím, co všechno budu ještě potřebovat a co</w:t>
       </w:r>
       <w:r>
+        <w:rPr>
+          <w:highlight w:val="lightGray"/>
+        </w:rPr>
         <w:t xml:space="preserve"> nakonec</w:t>
       </w:r>
       <w:r>
+        <w:rPr>
+          <w:highlight w:val="lightGray"/>
+        </w:rPr>
         <w:t xml:space="preserve"> ne. Obrázky jsem zpracovával průběžně, to je další z důvodů, proč je nemám všechny. S tím souvisí návrh mapy, který nemám vůbec. Mám jen základní testovací scénu, kde jsem i zkoušel, jak na sebe textury navazují. Další z cílů, který na toto téma navazuje jsou animace. Pro nynější stav hry, mam nekreslené/vytvořené téměř všechny animace, chybí jen dodělání animace útoku. </w:t>
       </w:r>
       <w:r>
+        <w:rPr>
+          <w:highlight w:val="lightGray"/>
+        </w:rPr>
         <w:br/>
       </w:r>
       <w:r>
+        <w:rPr>
+          <w:highlight w:val="lightGray"/>
+        </w:rPr>
         <w:t xml:space="preserve"> </w:t>
       </w:r>
       <w:r>
+        <w:rPr>
+          <w:highlight w:val="lightGray"/>
+        </w:rPr>
         <w:tab/>
       </w:r>
       <w:r>
+        <w:rPr>
+          <w:highlight w:val="lightGray"/>
+        </w:rPr>
         <w:t xml:space="preserve">Menu při zapnutí a menu při stopnutí hry mám připravené, téměř i funkčností, </w:t>
       </w:r>
       <w:r>
+        <w:rPr>
+          <w:highlight w:val="lightGray"/>
+        </w:rPr>
         <w:t xml:space="preserve">chybí asi jen script pro ukládání hry, ten ale mám řešit asi až v březnu. Z plánu pro tento měsíc, jsem byl schopen vytvořit celý funkční inventář, který jsem popsal v tomto dokumentu už asi 3x. Zároveň, vlastně celkem navíc, jsem udělal sbírání </w:t>
       </w:r>
       <w:proofErr w:type="spellStart"/>
       <w:r>
+        <w:rPr>
+          <w:highlight w:val="lightGray"/>
+        </w:rPr>
         <w:t>itemů</w:t>
       </w:r>
       <w:proofErr w:type="spellEnd"/>
       <w:r>
+        <w:rPr>
+          <w:highlight w:val="lightGray"/>
+        </w:rPr>
         <w:t xml:space="preserve"> a jejich vypadávání ze zdrojů.</w:t>
+      </w:r>
+      <w:r>
+        <w:br/>
+      </w:r>
+      <w:r>
+        <w:br/>
+      </w:r>
+      <w:r>
+        <w:br/>
+      </w:r>
+      <w:r>
+        <w:t xml:space="preserve">       </w:t>
+      </w:r>
+      <w:r>
+        <w:t>Cílem</w:t>
+      </w:r>
+      <w:r>
+        <w:t xml:space="preserve"> projektu za celý tento školní rok bylo vytvořit plně funkční</w:t>
+      </w:r>
+      <w:r>
+        <w:t xml:space="preserve"> a hratelnou</w:t>
+      </w:r>
+      <w:r>
+        <w:t xml:space="preserve"> hru</w:t>
+      </w:r>
+      <w:r>
+        <w:t>, což se z mého pohledu zdaleka nepovedlo tak jsem chtěl, a tak jak jsem si představoval.</w:t>
+      </w:r>
+      <w:r>
+        <w:br/>
+        <w:t xml:space="preserve">       Cíle, které jsem si vytyčil že splním do posledních konzultací, byly opět tak na 80</w:t>
+      </w:r>
+      <w:r>
+        <w:rPr>
+          <w:lang w:val="en-US"/>
+        </w:rPr>
+        <w:t xml:space="preserve"> %</w:t>
+      </w:r>
+      <w:r>
+        <w:t xml:space="preserve"> splněny. Nic se ovšem nezměnilo na faktoru, že jsem si vše kreslil sám, což zabralo asi stejně velkou část času, jako samotné programování. Co se programování týče, s mnoha věci jsem měl problém a často je považoval za, pro mě, velké a složité cíle, a proto trvali asi 3x více času než nějakému lepšímu programátorovi z naší třídy.</w:t>
+      </w:r>
+      <w:r>
+        <w:t xml:space="preserve"> Mezi ty nejdůležitější nesplněné plány a cíle patří</w:t>
+      </w:r>
+      <w:r>
+        <w:t xml:space="preserve"> hlavně</w:t>
+      </w:r>
+      <w:r>
+        <w:t xml:space="preserve"> málo receptů na ať už lektvary, nebo stavby, či </w:t>
+      </w:r>
+      <w:proofErr w:type="spellStart"/>
+      <w:r>
+        <w:t>itemy</w:t>
+      </w:r>
+      <w:proofErr w:type="spellEnd"/>
+      <w:r>
+        <w:t xml:space="preserve">, dále absolutní vyškrtnutí </w:t>
+      </w:r>
+      <w:proofErr w:type="spellStart"/>
+      <w:r>
+        <w:t>waypointů</w:t>
+      </w:r>
+      <w:proofErr w:type="spellEnd"/>
+      <w:r>
+        <w:t xml:space="preserve">, páření zvěře, fast </w:t>
+      </w:r>
+      <w:proofErr w:type="spellStart"/>
+      <w:r>
+        <w:t>travel</w:t>
+      </w:r>
+      <w:proofErr w:type="spellEnd"/>
+      <w:r>
+        <w:t>, zvuky</w:t>
+      </w:r>
+      <w:r>
+        <w:t xml:space="preserve">, </w:t>
+      </w:r>
+      <w:r>
+        <w:t>barvení bannerů</w:t>
+      </w:r>
+      <w:r>
+        <w:t xml:space="preserve"> a vizualizaci pole pro stavbu</w:t>
+      </w:r>
+      <w:r>
+        <w:t xml:space="preserve">. A to čistě z důvodu nedostatku času a </w:t>
+      </w:r>
+      <w:r>
+        <w:t>především</w:t>
+      </w:r>
+      <w:r>
+        <w:t xml:space="preserve"> </w:t>
+      </w:r>
+      <w:r>
+        <w:t>motivace</w:t>
+      </w:r>
+      <w:r>
+        <w:t xml:space="preserve"> pro tento projekt</w:t>
+      </w:r>
+      <w:r>
+        <w:t>.</w:t>
+      </w:r>
+      <w:r>
+        <w:br/>
+        <w:t xml:space="preserve">       I když tu píši o tolika nedostatcích a vyškrtaných plánech, stihl jsem toho vlastně dost. Zde </w:t>
+      </w:r>
+      <w:r>
+        <w:t xml:space="preserve">dokáži </w:t>
+      </w:r>
+      <w:r>
+        <w:t>zmínit oproti minulému pololetí hlavně připravenou mapu</w:t>
+      </w:r>
+      <w:r>
+        <w:t xml:space="preserve"> rozdělenou do 2 biomů a 1 jeskyně</w:t>
+      </w:r>
+      <w:r>
+        <w:t>,</w:t>
+      </w:r>
+      <w:r>
+        <w:t xml:space="preserve"> plné funkční UI </w:t>
+      </w:r>
+      <w:r>
+        <w:t>včetně posmrtné</w:t>
+      </w:r>
+      <w:r>
+        <w:t xml:space="preserve"> a výherní</w:t>
+      </w:r>
+      <w:r>
+        <w:t xml:space="preserve"> obrazovk</w:t>
+      </w:r>
+      <w:r>
+        <w:t>y</w:t>
+      </w:r>
+      <w:r>
+        <w:t xml:space="preserve">, </w:t>
+      </w:r>
+      <w:r>
+        <w:t xml:space="preserve">jízdu na „koni“, </w:t>
+      </w:r>
+      <w:proofErr w:type="spellStart"/>
+      <w:r>
+        <w:t>minimapu</w:t>
+      </w:r>
+      <w:proofErr w:type="spellEnd"/>
+      <w:r>
+        <w:t xml:space="preserve">, </w:t>
+      </w:r>
+      <w:proofErr w:type="spellStart"/>
+      <w:r>
+        <w:t>crafting</w:t>
+      </w:r>
+      <w:proofErr w:type="spellEnd"/>
+      <w:r>
+        <w:t xml:space="preserve"> systém včetně vaření lektvarů a pečení masa za pomocí </w:t>
+      </w:r>
+      <w:r>
+        <w:t>určitých staveb – alchymistický stůl a ohniště</w:t>
+      </w:r>
+      <w:r>
+        <w:t xml:space="preserve">, systém pro ukládání a načítání hry a samotný </w:t>
+      </w:r>
+      <w:proofErr w:type="spellStart"/>
+      <w:r>
+        <w:t>protistárnoucí</w:t>
+      </w:r>
+      <w:proofErr w:type="spellEnd"/>
+      <w:r>
+        <w:t xml:space="preserve"> lektvar</w:t>
+      </w:r>
+      <w:r>
+        <w:t xml:space="preserve"> s pár dalšími užitečnými lektvary</w:t>
+      </w:r>
+      <w:r>
+        <w:t>.</w:t>
       </w:r>
       <w:r>
         <w:br/>
@@ -14737,7 +15476,7 @@
 </file>
 
 <file path=word/endnotes.xml><?xml version="1.0" encoding="utf-8"?>
-<w:endnotes xmlns:wpc="http://schemas.microsoft.com/office/word/2010/wordprocessingCanvas" xmlns:cx="http://schemas.microsoft.com/office/drawing/2014/chartex" xmlns:cx1="http://schemas.microsoft.com/office/drawing/2015/9/8/chartex" xmlns:cx2="http://schemas.microsoft.com/office/drawing/2015/10/21/chartex" xmlns:cx3="http://schemas.microsoft.com/office/drawing/2016/5/9/chartex" xmlns:cx4="http://schemas.microsoft.com/office/drawing/2016/5/10/chartex" xmlns:cx5="http://schemas.microsoft.com/office/drawing/2016/5/11/chartex" xmlns:cx6="http://schemas.microsoft.com/office/drawing/2016/5/12/chartex" xmlns:cx7="http://schemas.microsoft.com/office/drawing/2016/5/13/chartex" xmlns:cx8="http://schemas.microsoft.com/office/drawing/2016/5/14/chartex" xmlns:mc="http://schemas.openxmlformats.org/markup-compatibility/2006" xmlns:aink="http://schemas.microsoft.com/office/drawing/2016/ink" xmlns:am3d="http://schemas.microsoft.com/office/drawing/2017/model3d" xmlns:o="urn:schemas-microsoft-com:office:office" xmlns:oel="http://schemas.microsoft.com/office/2019/extlst" xmlns:r="http://schemas.openxmlformats.org/officeDocument/2006/relationships" xmlns:m="http://schemas.openxmlformats.org/officeDocument/2006/math" xmlns:v="urn:schemas-microsoft-com:vml" xmlns:wp14="http://schemas.microsoft.com/office/word/2010/wordprocessingDrawing" xmlns:wp="http://schemas.openxmlformats.org/drawingml/2006/wordprocessingDrawing" xmlns:w10="urn:schemas-microsoft-com:office:word" xmlns:w="http://schemas.openxmlformats.org/wordprocessingml/2006/main" xmlns:w14="http://schemas.microsoft.com/office/word/2010/wordml" xmlns:w15="http://schemas.microsoft.com/office/word/2012/wordml" xmlns:w16cex="http://schemas.microsoft.com/office/word/2018/wordml/cex" xmlns:w16cid="http://schemas.microsoft.com/office/word/2016/wordml/cid" xmlns:w16="http://schemas.microsoft.com/office/word/2018/wordml" xmlns:w16sdtdh="http://schemas.microsoft.com/office/word/2020/wordml/sdtdatahash" xmlns:w16se="http://schemas.microsoft.com/office/word/2015/wordml/symex" xmlns:wpg="http://schemas.microsoft.com/office/word/2010/wordprocessingGroup" xmlns:wpi="http://schemas.microsoft.com/office/word/2010/wordprocessingInk" xmlns:wne="http://schemas.microsoft.com/office/word/2006/wordml" xmlns:wps="http://schemas.microsoft.com/office/word/2010/wordprocessingShape" mc:Ignorable="w14 w15 w16se w16cid w16 w16cex w16sdtdh wp14">
+<w:endnotes xmlns:wpc="http://schemas.microsoft.com/office/word/2010/wordprocessingCanvas" xmlns:cx="http://schemas.microsoft.com/office/drawing/2014/chartex" xmlns:cx1="http://schemas.microsoft.com/office/drawing/2015/9/8/chartex" xmlns:cx2="http://schemas.microsoft.com/office/drawing/2015/10/21/chartex" xmlns:cx3="http://schemas.microsoft.com/office/drawing/2016/5/9/chartex" xmlns:cx4="http://schemas.microsoft.com/office/drawing/2016/5/10/chartex" xmlns:cx5="http://schemas.microsoft.com/office/drawing/2016/5/11/chartex" xmlns:cx6="http://schemas.microsoft.com/office/drawing/2016/5/12/chartex" xmlns:cx7="http://schemas.microsoft.com/office/drawing/2016/5/13/chartex" xmlns:cx8="http://schemas.microsoft.com/office/drawing/2016/5/14/chartex" xmlns:mc="http://schemas.openxmlformats.org/markup-compatibility/2006" xmlns:aink="http://schemas.microsoft.com/office/drawing/2016/ink" xmlns:am3d="http://schemas.microsoft.com/office/drawing/2017/model3d" xmlns:o="urn:schemas-microsoft-com:office:office" xmlns:oel="http://schemas.microsoft.com/office/2019/extlst" xmlns:r="http://schemas.openxmlformats.org/officeDocument/2006/relationships" xmlns:m="http://schemas.openxmlformats.org/officeDocument/2006/math" xmlns:v="urn:schemas-microsoft-com:vml" xmlns:wp14="http://schemas.microsoft.com/office/word/2010/wordprocessingDrawing" xmlns:wp="http://schemas.openxmlformats.org/drawingml/2006/wordprocessingDrawing" xmlns:w10="urn:schemas-microsoft-com:office:word" xmlns:w="http://schemas.openxmlformats.org/wordprocessingml/2006/main" xmlns:w14="http://schemas.microsoft.com/office/word/2010/wordml" xmlns:w15="http://schemas.microsoft.com/office/word/2012/wordml" xmlns:w16cex="http://schemas.microsoft.com/office/word/2018/wordml/cex" xmlns:w16cid="http://schemas.microsoft.com/office/word/2016/wordml/cid" xmlns:w16="http://schemas.microsoft.com/office/word/2018/wordml" xmlns:w16du="http://schemas.microsoft.com/office/word/2023/wordml/word16du" xmlns:w16sdtdh="http://schemas.microsoft.com/office/word/2020/wordml/sdtdatahash" xmlns:w16se="http://schemas.microsoft.com/office/word/2015/wordml/symex" xmlns:wpg="http://schemas.microsoft.com/office/word/2010/wordprocessingGroup" xmlns:wpi="http://schemas.microsoft.com/office/word/2010/wordprocessingInk" xmlns:wne="http://schemas.microsoft.com/office/word/2006/wordml" xmlns:wps="http://schemas.microsoft.com/office/word/2010/wordprocessingShape" mc:Ignorable="w14 w15 w16se w16cid w16 w16cex w16sdtdh w16du wp14">
   <w:endnote w:type="separator" w:id="-1">
     <w:p>
       <w:pPr>
@@ -14762,7 +15501,7 @@
 </file>
 
 <file path=word/footer1.xml><?xml version="1.0" encoding="utf-8"?>
-<w:ftr xmlns:wpc="http://schemas.microsoft.com/office/word/2010/wordprocessingCanvas" xmlns:cx="http://schemas.microsoft.com/office/drawing/2014/chartex" xmlns:cx1="http://schemas.microsoft.com/office/drawing/2015/9/8/chartex" xmlns:cx2="http://schemas.microsoft.com/office/drawing/2015/10/21/chartex" xmlns:cx3="http://schemas.microsoft.com/office/drawing/2016/5/9/chartex" xmlns:cx4="http://schemas.microsoft.com/office/drawing/2016/5/10/chartex" xmlns:cx5="http://schemas.microsoft.com/office/drawing/2016/5/11/chartex" xmlns:cx6="http://schemas.microsoft.com/office/drawing/2016/5/12/chartex" xmlns:cx7="http://schemas.microsoft.com/office/drawing/2016/5/13/chartex" xmlns:cx8="http://schemas.microsoft.com/office/drawing/2016/5/14/chartex" xmlns:mc="http://schemas.openxmlformats.org/markup-compatibility/2006" xmlns:aink="http://schemas.microsoft.com/office/drawing/2016/ink" xmlns:am3d="http://schemas.microsoft.com/office/drawing/2017/model3d" xmlns:o="urn:schemas-microsoft-com:office:office" xmlns:oel="http://schemas.microsoft.com/office/2019/extlst" xmlns:r="http://schemas.openxmlformats.org/officeDocument/2006/relationships" xmlns:m="http://schemas.openxmlformats.org/officeDocument/2006/math" xmlns:v="urn:schemas-microsoft-com:vml" xmlns:wp14="http://schemas.microsoft.com/office/word/2010/wordprocessingDrawing" xmlns:wp="http://schemas.openxmlformats.org/drawingml/2006/wordprocessingDrawing" xmlns:w10="urn:schemas-microsoft-com:office:word" xmlns:w="http://schemas.openxmlformats.org/wordprocessingml/2006/main" xmlns:w14="http://schemas.microsoft.com/office/word/2010/wordml" xmlns:w15="http://schemas.microsoft.com/office/word/2012/wordml" xmlns:w16cex="http://schemas.microsoft.com/office/word/2018/wordml/cex" xmlns:w16cid="http://schemas.microsoft.com/office/word/2016/wordml/cid" xmlns:w16="http://schemas.microsoft.com/office/word/2018/wordml" xmlns:w16sdtdh="http://schemas.microsoft.com/office/word/2020/wordml/sdtdatahash" xmlns:w16se="http://schemas.microsoft.com/office/word/2015/wordml/symex" xmlns:wpg="http://schemas.microsoft.com/office/word/2010/wordprocessingGroup" xmlns:wpi="http://schemas.microsoft.com/office/word/2010/wordprocessingInk" xmlns:wne="http://schemas.microsoft.com/office/word/2006/wordml" xmlns:wps="http://schemas.microsoft.com/office/word/2010/wordprocessingShape" mc:Ignorable="w14 w15 w16se w16cid w16 w16cex w16sdtdh wp14">
+<w:ftr xmlns:wpc="http://schemas.microsoft.com/office/word/2010/wordprocessingCanvas" xmlns:cx="http://schemas.microsoft.com/office/drawing/2014/chartex" xmlns:cx1="http://schemas.microsoft.com/office/drawing/2015/9/8/chartex" xmlns:cx2="http://schemas.microsoft.com/office/drawing/2015/10/21/chartex" xmlns:cx3="http://schemas.microsoft.com/office/drawing/2016/5/9/chartex" xmlns:cx4="http://schemas.microsoft.com/office/drawing/2016/5/10/chartex" xmlns:cx5="http://schemas.microsoft.com/office/drawing/2016/5/11/chartex" xmlns:cx6="http://schemas.microsoft.com/office/drawing/2016/5/12/chartex" xmlns:cx7="http://schemas.microsoft.com/office/drawing/2016/5/13/chartex" xmlns:cx8="http://schemas.microsoft.com/office/drawing/2016/5/14/chartex" xmlns:mc="http://schemas.openxmlformats.org/markup-compatibility/2006" xmlns:aink="http://schemas.microsoft.com/office/drawing/2016/ink" xmlns:am3d="http://schemas.microsoft.com/office/drawing/2017/model3d" xmlns:o="urn:schemas-microsoft-com:office:office" xmlns:oel="http://schemas.microsoft.com/office/2019/extlst" xmlns:r="http://schemas.openxmlformats.org/officeDocument/2006/relationships" xmlns:m="http://schemas.openxmlformats.org/officeDocument/2006/math" xmlns:v="urn:schemas-microsoft-com:vml" xmlns:wp14="http://schemas.microsoft.com/office/word/2010/wordprocessingDrawing" xmlns:wp="http://schemas.openxmlformats.org/drawingml/2006/wordprocessingDrawing" xmlns:w10="urn:schemas-microsoft-com:office:word" xmlns:w="http://schemas.openxmlformats.org/wordprocessingml/2006/main" xmlns:w14="http://schemas.microsoft.com/office/word/2010/wordml" xmlns:w15="http://schemas.microsoft.com/office/word/2012/wordml" xmlns:w16cex="http://schemas.microsoft.com/office/word/2018/wordml/cex" xmlns:w16cid="http://schemas.microsoft.com/office/word/2016/wordml/cid" xmlns:w16="http://schemas.microsoft.com/office/word/2018/wordml" xmlns:w16du="http://schemas.microsoft.com/office/word/2023/wordml/word16du" xmlns:w16sdtdh="http://schemas.microsoft.com/office/word/2020/wordml/sdtdatahash" xmlns:w16se="http://schemas.microsoft.com/office/word/2015/wordml/symex" xmlns:wpg="http://schemas.microsoft.com/office/word/2010/wordprocessingGroup" xmlns:wpi="http://schemas.microsoft.com/office/word/2010/wordprocessingInk" xmlns:wne="http://schemas.microsoft.com/office/word/2006/wordml" xmlns:wps="http://schemas.microsoft.com/office/word/2010/wordprocessingShape" mc:Ignorable="w14 w15 w16se w16cid w16 w16cex w16sdtdh w16du wp14">
   <w:sdt>
     <w:sdtPr>
       <w:id w:val="943960679"/>
@@ -14804,7 +15543,7 @@
 </file>
 
 <file path=word/footer2.xml><?xml version="1.0" encoding="utf-8"?>
-<w:ftr xmlns:wpc="http://schemas.microsoft.com/office/word/2010/wordprocessingCanvas" xmlns:cx="http://schemas.microsoft.com/office/drawing/2014/chartex" xmlns:cx1="http://schemas.microsoft.com/office/drawing/2015/9/8/chartex" xmlns:cx2="http://schemas.microsoft.com/office/drawing/2015/10/21/chartex" xmlns:cx3="http://schemas.microsoft.com/office/drawing/2016/5/9/chartex" xmlns:cx4="http://schemas.microsoft.com/office/drawing/2016/5/10/chartex" xmlns:cx5="http://schemas.microsoft.com/office/drawing/2016/5/11/chartex" xmlns:cx6="http://schemas.microsoft.com/office/drawing/2016/5/12/chartex" xmlns:cx7="http://schemas.microsoft.com/office/drawing/2016/5/13/chartex" xmlns:cx8="http://schemas.microsoft.com/office/drawing/2016/5/14/chartex" xmlns:mc="http://schemas.openxmlformats.org/markup-compatibility/2006" xmlns:aink="http://schemas.microsoft.com/office/drawing/2016/ink" xmlns:am3d="http://schemas.microsoft.com/office/drawing/2017/model3d" xmlns:o="urn:schemas-microsoft-com:office:office" xmlns:oel="http://schemas.microsoft.com/office/2019/extlst" xmlns:r="http://schemas.openxmlformats.org/officeDocument/2006/relationships" xmlns:m="http://schemas.openxmlformats.org/officeDocument/2006/math" xmlns:v="urn:schemas-microsoft-com:vml" xmlns:wp14="http://schemas.microsoft.com/office/word/2010/wordprocessingDrawing" xmlns:wp="http://schemas.openxmlformats.org/drawingml/2006/wordprocessingDrawing" xmlns:w10="urn:schemas-microsoft-com:office:word" xmlns:w="http://schemas.openxmlformats.org/wordprocessingml/2006/main" xmlns:w14="http://schemas.microsoft.com/office/word/2010/wordml" xmlns:w15="http://schemas.microsoft.com/office/word/2012/wordml" xmlns:w16cex="http://schemas.microsoft.com/office/word/2018/wordml/cex" xmlns:w16cid="http://schemas.microsoft.com/office/word/2016/wordml/cid" xmlns:w16="http://schemas.microsoft.com/office/word/2018/wordml" xmlns:w16sdtdh="http://schemas.microsoft.com/office/word/2020/wordml/sdtdatahash" xmlns:w16se="http://schemas.microsoft.com/office/word/2015/wordml/symex" xmlns:wpg="http://schemas.microsoft.com/office/word/2010/wordprocessingGroup" xmlns:wpi="http://schemas.microsoft.com/office/word/2010/wordprocessingInk" xmlns:wne="http://schemas.microsoft.com/office/word/2006/wordml" xmlns:wps="http://schemas.microsoft.com/office/word/2010/wordprocessingShape" mc:Ignorable="w14 w15 w16se w16cid w16 w16cex w16sdtdh wp14">
+<w:ftr xmlns:wpc="http://schemas.microsoft.com/office/word/2010/wordprocessingCanvas" xmlns:cx="http://schemas.microsoft.com/office/drawing/2014/chartex" xmlns:cx1="http://schemas.microsoft.com/office/drawing/2015/9/8/chartex" xmlns:cx2="http://schemas.microsoft.com/office/drawing/2015/10/21/chartex" xmlns:cx3="http://schemas.microsoft.com/office/drawing/2016/5/9/chartex" xmlns:cx4="http://schemas.microsoft.com/office/drawing/2016/5/10/chartex" xmlns:cx5="http://schemas.microsoft.com/office/drawing/2016/5/11/chartex" xmlns:cx6="http://schemas.microsoft.com/office/drawing/2016/5/12/chartex" xmlns:cx7="http://schemas.microsoft.com/office/drawing/2016/5/13/chartex" xmlns:cx8="http://schemas.microsoft.com/office/drawing/2016/5/14/chartex" xmlns:mc="http://schemas.openxmlformats.org/markup-compatibility/2006" xmlns:aink="http://schemas.microsoft.com/office/drawing/2016/ink" xmlns:am3d="http://schemas.microsoft.com/office/drawing/2017/model3d" xmlns:o="urn:schemas-microsoft-com:office:office" xmlns:oel="http://schemas.microsoft.com/office/2019/extlst" xmlns:r="http://schemas.openxmlformats.org/officeDocument/2006/relationships" xmlns:m="http://schemas.openxmlformats.org/officeDocument/2006/math" xmlns:v="urn:schemas-microsoft-com:vml" xmlns:wp14="http://schemas.microsoft.com/office/word/2010/wordprocessingDrawing" xmlns:wp="http://schemas.openxmlformats.org/drawingml/2006/wordprocessingDrawing" xmlns:w10="urn:schemas-microsoft-com:office:word" xmlns:w="http://schemas.openxmlformats.org/wordprocessingml/2006/main" xmlns:w14="http://schemas.microsoft.com/office/word/2010/wordml" xmlns:w15="http://schemas.microsoft.com/office/word/2012/wordml" xmlns:w16cex="http://schemas.microsoft.com/office/word/2018/wordml/cex" xmlns:w16cid="http://schemas.microsoft.com/office/word/2016/wordml/cid" xmlns:w16="http://schemas.microsoft.com/office/word/2018/wordml" xmlns:w16du="http://schemas.microsoft.com/office/word/2023/wordml/word16du" xmlns:w16sdtdh="http://schemas.microsoft.com/office/word/2020/wordml/sdtdatahash" xmlns:w16se="http://schemas.microsoft.com/office/word/2015/wordml/symex" xmlns:wpg="http://schemas.microsoft.com/office/word/2010/wordprocessingGroup" xmlns:wpi="http://schemas.microsoft.com/office/word/2010/wordprocessingInk" xmlns:wne="http://schemas.microsoft.com/office/word/2006/wordml" xmlns:wps="http://schemas.microsoft.com/office/word/2010/wordprocessingShape" mc:Ignorable="w14 w15 w16se w16cid w16 w16cex w16sdtdh w16du wp14">
   <w:sdt>
     <w:sdtPr>
       <w:id w:val="860321901"/>
@@ -14846,7 +15585,7 @@
 </file>
 
 <file path=word/footer3.xml><?xml version="1.0" encoding="utf-8"?>
-<w:ftr xmlns:wpc="http://schemas.microsoft.com/office/word/2010/wordprocessingCanvas" xmlns:cx="http://schemas.microsoft.com/office/drawing/2014/chartex" xmlns:cx1="http://schemas.microsoft.com/office/drawing/2015/9/8/chartex" xmlns:cx2="http://schemas.microsoft.com/office/drawing/2015/10/21/chartex" xmlns:cx3="http://schemas.microsoft.com/office/drawing/2016/5/9/chartex" xmlns:cx4="http://schemas.microsoft.com/office/drawing/2016/5/10/chartex" xmlns:cx5="http://schemas.microsoft.com/office/drawing/2016/5/11/chartex" xmlns:cx6="http://schemas.microsoft.com/office/drawing/2016/5/12/chartex" xmlns:cx7="http://schemas.microsoft.com/office/drawing/2016/5/13/chartex" xmlns:cx8="http://schemas.microsoft.com/office/drawing/2016/5/14/chartex" xmlns:mc="http://schemas.openxmlformats.org/markup-compatibility/2006" xmlns:aink="http://schemas.microsoft.com/office/drawing/2016/ink" xmlns:am3d="http://schemas.microsoft.com/office/drawing/2017/model3d" xmlns:o="urn:schemas-microsoft-com:office:office" xmlns:oel="http://schemas.microsoft.com/office/2019/extlst" xmlns:r="http://schemas.openxmlformats.org/officeDocument/2006/relationships" xmlns:m="http://schemas.openxmlformats.org/officeDocument/2006/math" xmlns:v="urn:schemas-microsoft-com:vml" xmlns:wp14="http://schemas.microsoft.com/office/word/2010/wordprocessingDrawing" xmlns:wp="http://schemas.openxmlformats.org/drawingml/2006/wordprocessingDrawing" xmlns:w10="urn:schemas-microsoft-com:office:word" xmlns:w="http://schemas.openxmlformats.org/wordprocessingml/2006/main" xmlns:w14="http://schemas.microsoft.com/office/word/2010/wordml" xmlns:w15="http://schemas.microsoft.com/office/word/2012/wordml" xmlns:w16cex="http://schemas.microsoft.com/office/word/2018/wordml/cex" xmlns:w16cid="http://schemas.microsoft.com/office/word/2016/wordml/cid" xmlns:w16="http://schemas.microsoft.com/office/word/2018/wordml" xmlns:w16sdtdh="http://schemas.microsoft.com/office/word/2020/wordml/sdtdatahash" xmlns:w16se="http://schemas.microsoft.com/office/word/2015/wordml/symex" xmlns:wpg="http://schemas.microsoft.com/office/word/2010/wordprocessingGroup" xmlns:wpi="http://schemas.microsoft.com/office/word/2010/wordprocessingInk" xmlns:wne="http://schemas.microsoft.com/office/word/2006/wordml" xmlns:wps="http://schemas.microsoft.com/office/word/2010/wordprocessingShape" mc:Ignorable="w14 w15 w16se w16cid w16 w16cex w16sdtdh wp14">
+<w:ftr xmlns:wpc="http://schemas.microsoft.com/office/word/2010/wordprocessingCanvas" xmlns:cx="http://schemas.microsoft.com/office/drawing/2014/chartex" xmlns:cx1="http://schemas.microsoft.com/office/drawing/2015/9/8/chartex" xmlns:cx2="http://schemas.microsoft.com/office/drawing/2015/10/21/chartex" xmlns:cx3="http://schemas.microsoft.com/office/drawing/2016/5/9/chartex" xmlns:cx4="http://schemas.microsoft.com/office/drawing/2016/5/10/chartex" xmlns:cx5="http://schemas.microsoft.com/office/drawing/2016/5/11/chartex" xmlns:cx6="http://schemas.microsoft.com/office/drawing/2016/5/12/chartex" xmlns:cx7="http://schemas.microsoft.com/office/drawing/2016/5/13/chartex" xmlns:cx8="http://schemas.microsoft.com/office/drawing/2016/5/14/chartex" xmlns:mc="http://schemas.openxmlformats.org/markup-compatibility/2006" xmlns:aink="http://schemas.microsoft.com/office/drawing/2016/ink" xmlns:am3d="http://schemas.microsoft.com/office/drawing/2017/model3d" xmlns:o="urn:schemas-microsoft-com:office:office" xmlns:oel="http://schemas.microsoft.com/office/2019/extlst" xmlns:r="http://schemas.openxmlformats.org/officeDocument/2006/relationships" xmlns:m="http://schemas.openxmlformats.org/officeDocument/2006/math" xmlns:v="urn:schemas-microsoft-com:vml" xmlns:wp14="http://schemas.microsoft.com/office/word/2010/wordprocessingDrawing" xmlns:wp="http://schemas.openxmlformats.org/drawingml/2006/wordprocessingDrawing" xmlns:w10="urn:schemas-microsoft-com:office:word" xmlns:w="http://schemas.openxmlformats.org/wordprocessingml/2006/main" xmlns:w14="http://schemas.microsoft.com/office/word/2010/wordml" xmlns:w15="http://schemas.microsoft.com/office/word/2012/wordml" xmlns:w16cex="http://schemas.microsoft.com/office/word/2018/wordml/cex" xmlns:w16cid="http://schemas.microsoft.com/office/word/2016/wordml/cid" xmlns:w16="http://schemas.microsoft.com/office/word/2018/wordml" xmlns:w16du="http://schemas.microsoft.com/office/word/2023/wordml/word16du" xmlns:w16sdtdh="http://schemas.microsoft.com/office/word/2020/wordml/sdtdatahash" xmlns:w16se="http://schemas.microsoft.com/office/word/2015/wordml/symex" xmlns:wpg="http://schemas.microsoft.com/office/word/2010/wordprocessingGroup" xmlns:wpi="http://schemas.microsoft.com/office/word/2010/wordprocessingInk" xmlns:wne="http://schemas.microsoft.com/office/word/2006/wordml" xmlns:wps="http://schemas.microsoft.com/office/word/2010/wordprocessingShape" mc:Ignorable="w14 w15 w16se w16cid w16 w16cex w16sdtdh w16du wp14">
   <w:sdt>
     <w:sdtPr>
       <w:id w:val="-429431448"/>
@@ -14888,7 +15627,7 @@
 </file>
 
 <file path=word/footnotes.xml><?xml version="1.0" encoding="utf-8"?>
-<w:footnotes xmlns:wpc="http://schemas.microsoft.com/office/word/2010/wordprocessingCanvas" xmlns:cx="http://schemas.microsoft.com/office/drawing/2014/chartex" xmlns:cx1="http://schemas.microsoft.com/office/drawing/2015/9/8/chartex" xmlns:cx2="http://schemas.microsoft.com/office/drawing/2015/10/21/chartex" xmlns:cx3="http://schemas.microsoft.com/office/drawing/2016/5/9/chartex" xmlns:cx4="http://schemas.microsoft.com/office/drawing/2016/5/10/chartex" xmlns:cx5="http://schemas.microsoft.com/office/drawing/2016/5/11/chartex" xmlns:cx6="http://schemas.microsoft.com/office/drawing/2016/5/12/chartex" xmlns:cx7="http://schemas.microsoft.com/office/drawing/2016/5/13/chartex" xmlns:cx8="http://schemas.microsoft.com/office/drawing/2016/5/14/chartex" xmlns:mc="http://schemas.openxmlformats.org/markup-compatibility/2006" xmlns:aink="http://schemas.microsoft.com/office/drawing/2016/ink" xmlns:am3d="http://schemas.microsoft.com/office/drawing/2017/model3d" xmlns:o="urn:schemas-microsoft-com:office:office" xmlns:oel="http://schemas.microsoft.com/office/2019/extlst" xmlns:r="http://schemas.openxmlformats.org/officeDocument/2006/relationships" xmlns:m="http://schemas.openxmlformats.org/officeDocument/2006/math" xmlns:v="urn:schemas-microsoft-com:vml" xmlns:wp14="http://schemas.microsoft.com/office/word/2010/wordprocessingDrawing" xmlns:wp="http://schemas.openxmlformats.org/drawingml/2006/wordprocessingDrawing" xmlns:w10="urn:schemas-microsoft-com:office:word" xmlns:w="http://schemas.openxmlformats.org/wordprocessingml/2006/main" xmlns:w14="http://schemas.microsoft.com/office/word/2010/wordml" xmlns:w15="http://schemas.microsoft.com/office/word/2012/wordml" xmlns:w16cex="http://schemas.microsoft.com/office/word/2018/wordml/cex" xmlns:w16cid="http://schemas.microsoft.com/office/word/2016/wordml/cid" xmlns:w16="http://schemas.microsoft.com/office/word/2018/wordml" xmlns:w16sdtdh="http://schemas.microsoft.com/office/word/2020/wordml/sdtdatahash" xmlns:w16se="http://schemas.microsoft.com/office/word/2015/wordml/symex" xmlns:wpg="http://schemas.microsoft.com/office/word/2010/wordprocessingGroup" xmlns:wpi="http://schemas.microsoft.com/office/word/2010/wordprocessingInk" xmlns:wne="http://schemas.microsoft.com/office/word/2006/wordml" xmlns:wps="http://schemas.microsoft.com/office/word/2010/wordprocessingShape" mc:Ignorable="w14 w15 w16se w16cid w16 w16cex w16sdtdh wp14">
+<w:footnotes xmlns:wpc="http://schemas.microsoft.com/office/word/2010/wordprocessingCanvas" xmlns:cx="http://schemas.microsoft.com/office/drawing/2014/chartex" xmlns:cx1="http://schemas.microsoft.com/office/drawing/2015/9/8/chartex" xmlns:cx2="http://schemas.microsoft.com/office/drawing/2015/10/21/chartex" xmlns:cx3="http://schemas.microsoft.com/office/drawing/2016/5/9/chartex" xmlns:cx4="http://schemas.microsoft.com/office/drawing/2016/5/10/chartex" xmlns:cx5="http://schemas.microsoft.com/office/drawing/2016/5/11/chartex" xmlns:cx6="http://schemas.microsoft.com/office/drawing/2016/5/12/chartex" xmlns:cx7="http://schemas.microsoft.com/office/drawing/2016/5/13/chartex" xmlns:cx8="http://schemas.microsoft.com/office/drawing/2016/5/14/chartex" xmlns:mc="http://schemas.openxmlformats.org/markup-compatibility/2006" xmlns:aink="http://schemas.microsoft.com/office/drawing/2016/ink" xmlns:am3d="http://schemas.microsoft.com/office/drawing/2017/model3d" xmlns:o="urn:schemas-microsoft-com:office:office" xmlns:oel="http://schemas.microsoft.com/office/2019/extlst" xmlns:r="http://schemas.openxmlformats.org/officeDocument/2006/relationships" xmlns:m="http://schemas.openxmlformats.org/officeDocument/2006/math" xmlns:v="urn:schemas-microsoft-com:vml" xmlns:wp14="http://schemas.microsoft.com/office/word/2010/wordprocessingDrawing" xmlns:wp="http://schemas.openxmlformats.org/drawingml/2006/wordprocessingDrawing" xmlns:w10="urn:schemas-microsoft-com:office:word" xmlns:w="http://schemas.openxmlformats.org/wordprocessingml/2006/main" xmlns:w14="http://schemas.microsoft.com/office/word/2010/wordml" xmlns:w15="http://schemas.microsoft.com/office/word/2012/wordml" xmlns:w16cex="http://schemas.microsoft.com/office/word/2018/wordml/cex" xmlns:w16cid="http://schemas.microsoft.com/office/word/2016/wordml/cid" xmlns:w16="http://schemas.microsoft.com/office/word/2018/wordml" xmlns:w16du="http://schemas.microsoft.com/office/word/2023/wordml/word16du" xmlns:w16sdtdh="http://schemas.microsoft.com/office/word/2020/wordml/sdtdatahash" xmlns:w16se="http://schemas.microsoft.com/office/word/2015/wordml/symex" xmlns:wpg="http://schemas.microsoft.com/office/word/2010/wordprocessingGroup" xmlns:wpi="http://schemas.microsoft.com/office/word/2010/wordprocessingInk" xmlns:wne="http://schemas.microsoft.com/office/word/2006/wordml" xmlns:wps="http://schemas.microsoft.com/office/word/2010/wordprocessingShape" mc:Ignorable="w14 w15 w16se w16cid w16 w16cex w16sdtdh w16du wp14">
   <w:footnote w:type="separator" w:id="-1">
     <w:p>
       <w:pPr>
@@ -14913,7 +15652,7 @@
 </file>
 
 <file path=word/header1.xml><?xml version="1.0" encoding="utf-8"?>
-<w:hdr xmlns:wpc="http://schemas.microsoft.com/office/word/2010/wordprocessingCanvas" xmlns:cx="http://schemas.microsoft.com/office/drawing/2014/chartex" xmlns:cx1="http://schemas.microsoft.com/office/drawing/2015/9/8/chartex" xmlns:cx2="http://schemas.microsoft.com/office/drawing/2015/10/21/chartex" xmlns:cx3="http://schemas.microsoft.com/office/drawing/2016/5/9/chartex" xmlns:cx4="http://schemas.microsoft.com/office/drawing/2016/5/10/chartex" xmlns:cx5="http://schemas.microsoft.com/office/drawing/2016/5/11/chartex" xmlns:cx6="http://schemas.microsoft.com/office/drawing/2016/5/12/chartex" xmlns:cx7="http://schemas.microsoft.com/office/drawing/2016/5/13/chartex" xmlns:cx8="http://schemas.microsoft.com/office/drawing/2016/5/14/chartex" xmlns:mc="http://schemas.openxmlformats.org/markup-compatibility/2006" xmlns:aink="http://schemas.microsoft.com/office/drawing/2016/ink" xmlns:am3d="http://schemas.microsoft.com/office/drawing/2017/model3d" xmlns:o="urn:schemas-microsoft-com:office:office" xmlns:oel="http://schemas.microsoft.com/office/2019/extlst" xmlns:r="http://schemas.openxmlformats.org/officeDocument/2006/relationships" xmlns:m="http://schemas.openxmlformats.org/officeDocument/2006/math" xmlns:v="urn:schemas-microsoft-com:vml" xmlns:wp14="http://schemas.microsoft.com/office/word/2010/wordprocessingDrawing" xmlns:wp="http://schemas.openxmlformats.org/drawingml/2006/wordprocessingDrawing" xmlns:w10="urn:schemas-microsoft-com:office:word" xmlns:w="http://schemas.openxmlformats.org/wordprocessingml/2006/main" xmlns:w14="http://schemas.microsoft.com/office/word/2010/wordml" xmlns:w15="http://schemas.microsoft.com/office/word/2012/wordml" xmlns:w16cex="http://schemas.microsoft.com/office/word/2018/wordml/cex" xmlns:w16cid="http://schemas.microsoft.com/office/word/2016/wordml/cid" xmlns:w16="http://schemas.microsoft.com/office/word/2018/wordml" xmlns:w16sdtdh="http://schemas.microsoft.com/office/word/2020/wordml/sdtdatahash" xmlns:w16se="http://schemas.microsoft.com/office/word/2015/wordml/symex" xmlns:wpg="http://schemas.microsoft.com/office/word/2010/wordprocessingGroup" xmlns:wpi="http://schemas.microsoft.com/office/word/2010/wordprocessingInk" xmlns:wne="http://schemas.microsoft.com/office/word/2006/wordml" xmlns:wps="http://schemas.microsoft.com/office/word/2010/wordprocessingShape" mc:Ignorable="w14 w15 w16se w16cid w16 w16cex w16sdtdh wp14">
+<w:hdr xmlns:wpc="http://schemas.microsoft.com/office/word/2010/wordprocessingCanvas" xmlns:cx="http://schemas.microsoft.com/office/drawing/2014/chartex" xmlns:cx1="http://schemas.microsoft.com/office/drawing/2015/9/8/chartex" xmlns:cx2="http://schemas.microsoft.com/office/drawing/2015/10/21/chartex" xmlns:cx3="http://schemas.microsoft.com/office/drawing/2016/5/9/chartex" xmlns:cx4="http://schemas.microsoft.com/office/drawing/2016/5/10/chartex" xmlns:cx5="http://schemas.microsoft.com/office/drawing/2016/5/11/chartex" xmlns:cx6="http://schemas.microsoft.com/office/drawing/2016/5/12/chartex" xmlns:cx7="http://schemas.microsoft.com/office/drawing/2016/5/13/chartex" xmlns:cx8="http://schemas.microsoft.com/office/drawing/2016/5/14/chartex" xmlns:mc="http://schemas.openxmlformats.org/markup-compatibility/2006" xmlns:aink="http://schemas.microsoft.com/office/drawing/2016/ink" xmlns:am3d="http://schemas.microsoft.com/office/drawing/2017/model3d" xmlns:o="urn:schemas-microsoft-com:office:office" xmlns:oel="http://schemas.microsoft.com/office/2019/extlst" xmlns:r="http://schemas.openxmlformats.org/officeDocument/2006/relationships" xmlns:m="http://schemas.openxmlformats.org/officeDocument/2006/math" xmlns:v="urn:schemas-microsoft-com:vml" xmlns:wp14="http://schemas.microsoft.com/office/word/2010/wordprocessingDrawing" xmlns:wp="http://schemas.openxmlformats.org/drawingml/2006/wordprocessingDrawing" xmlns:w10="urn:schemas-microsoft-com:office:word" xmlns:w="http://schemas.openxmlformats.org/wordprocessingml/2006/main" xmlns:w14="http://schemas.microsoft.com/office/word/2010/wordml" xmlns:w15="http://schemas.microsoft.com/office/word/2012/wordml" xmlns:w16cex="http://schemas.microsoft.com/office/word/2018/wordml/cex" xmlns:w16cid="http://schemas.microsoft.com/office/word/2016/wordml/cid" xmlns:w16="http://schemas.microsoft.com/office/word/2018/wordml" xmlns:w16du="http://schemas.microsoft.com/office/word/2023/wordml/word16du" xmlns:w16sdtdh="http://schemas.microsoft.com/office/word/2020/wordml/sdtdatahash" xmlns:w16se="http://schemas.microsoft.com/office/word/2015/wordml/symex" xmlns:wpg="http://schemas.microsoft.com/office/word/2010/wordprocessingGroup" xmlns:wpi="http://schemas.microsoft.com/office/word/2010/wordprocessingInk" xmlns:wne="http://schemas.microsoft.com/office/word/2006/wordml" xmlns:wps="http://schemas.microsoft.com/office/word/2010/wordprocessingShape" mc:Ignorable="w14 w15 w16se w16cid w16 w16cex w16sdtdh w16du wp14">
   <w:p>
     <w:pPr>
       <w:spacing w:after="0" w:line="240" w:lineRule="auto"/>
@@ -14929,11 +15668,11 @@
 </file>
 
 <file path=word/numbering.xml><?xml version="1.0" encoding="utf-8"?>
-<w:numbering xmlns:wpc="http://schemas.microsoft.com/office/word/2010/wordprocessingCanvas" xmlns:cx="http://schemas.microsoft.com/office/drawing/2014/chartex" xmlns:cx1="http://schemas.microsoft.com/office/drawing/2015/9/8/chartex" xmlns:cx2="http://schemas.microsoft.com/office/drawing/2015/10/21/chartex" xmlns:cx3="http://schemas.microsoft.com/office/drawing/2016/5/9/chartex" xmlns:cx4="http://schemas.microsoft.com/office/drawing/2016/5/10/chartex" xmlns:cx5="http://schemas.microsoft.com/office/drawing/2016/5/11/chartex" xmlns:cx6="http://schemas.microsoft.com/office/drawing/2016/5/12/chartex" xmlns:cx7="http://schemas.microsoft.com/office/drawing/2016/5/13/chartex" xmlns:cx8="http://schemas.microsoft.com/office/drawing/2016/5/14/chartex" xmlns:mc="http://schemas.openxmlformats.org/markup-compatibility/2006" xmlns:aink="http://schemas.microsoft.com/office/drawing/2016/ink" xmlns:am3d="http://schemas.microsoft.com/office/drawing/2017/model3d" xmlns:o="urn:schemas-microsoft-com:office:office" xmlns:oel="http://schemas.microsoft.com/office/2019/extlst" xmlns:r="http://schemas.openxmlformats.org/officeDocument/2006/relationships" xmlns:m="http://schemas.openxmlformats.org/officeDocument/2006/math" xmlns:v="urn:schemas-microsoft-com:vml" xmlns:wp14="http://schemas.microsoft.com/office/word/2010/wordprocessingDrawing" xmlns:wp="http://schemas.openxmlformats.org/drawingml/2006/wordprocessingDrawing" xmlns:w10="urn:schemas-microsoft-com:office:word" xmlns:w="http://schemas.openxmlformats.org/wordprocessingml/2006/main" xmlns:w14="http://schemas.microsoft.com/office/word/2010/wordml" xmlns:w15="http://schemas.microsoft.com/office/word/2012/wordml" xmlns:w16cex="http://schemas.microsoft.com/office/word/2018/wordml/cex" xmlns:w16cid="http://schemas.microsoft.com/office/word/2016/wordml/cid" xmlns:w16="http://schemas.microsoft.com/office/word/2018/wordml" xmlns:w16sdtdh="http://schemas.microsoft.com/office/word/2020/wordml/sdtdatahash" xmlns:w16se="http://schemas.microsoft.com/office/word/2015/wordml/symex" xmlns:wpg="http://schemas.microsoft.com/office/word/2010/wordprocessingGroup" xmlns:wpi="http://schemas.microsoft.com/office/word/2010/wordprocessingInk" xmlns:wne="http://schemas.microsoft.com/office/word/2006/wordml" xmlns:wps="http://schemas.microsoft.com/office/word/2010/wordprocessingShape" mc:Ignorable="w14 w15 w16se w16cid w16 w16cex w16sdtdh wp14">
+<w:numbering xmlns:wpc="http://schemas.microsoft.com/office/word/2010/wordprocessingCanvas" xmlns:cx="http://schemas.microsoft.com/office/drawing/2014/chartex" xmlns:cx1="http://schemas.microsoft.com/office/drawing/2015/9/8/chartex" xmlns:cx2="http://schemas.microsoft.com/office/drawing/2015/10/21/chartex" xmlns:cx3="http://schemas.microsoft.com/office/drawing/2016/5/9/chartex" xmlns:cx4="http://schemas.microsoft.com/office/drawing/2016/5/10/chartex" xmlns:cx5="http://schemas.microsoft.com/office/drawing/2016/5/11/chartex" xmlns:cx6="http://schemas.microsoft.com/office/drawing/2016/5/12/chartex" xmlns:cx7="http://schemas.microsoft.com/office/drawing/2016/5/13/chartex" xmlns:cx8="http://schemas.microsoft.com/office/drawing/2016/5/14/chartex" xmlns:mc="http://schemas.openxmlformats.org/markup-compatibility/2006" xmlns:aink="http://schemas.microsoft.com/office/drawing/2016/ink" xmlns:am3d="http://schemas.microsoft.com/office/drawing/2017/model3d" xmlns:o="urn:schemas-microsoft-com:office:office" xmlns:oel="http://schemas.microsoft.com/office/2019/extlst" xmlns:r="http://schemas.openxmlformats.org/officeDocument/2006/relationships" xmlns:m="http://schemas.openxmlformats.org/officeDocument/2006/math" xmlns:v="urn:schemas-microsoft-com:vml" xmlns:wp14="http://schemas.microsoft.com/office/word/2010/wordprocessingDrawing" xmlns:wp="http://schemas.openxmlformats.org/drawingml/2006/wordprocessingDrawing" xmlns:w10="urn:schemas-microsoft-com:office:word" xmlns:w="http://schemas.openxmlformats.org/wordprocessingml/2006/main" xmlns:w14="http://schemas.microsoft.com/office/word/2010/wordml" xmlns:w15="http://schemas.microsoft.com/office/word/2012/wordml" xmlns:w16cex="http://schemas.microsoft.com/office/word/2018/wordml/cex" xmlns:w16cid="http://schemas.microsoft.com/office/word/2016/wordml/cid" xmlns:w16="http://schemas.microsoft.com/office/word/2018/wordml" xmlns:w16du="http://schemas.microsoft.com/office/word/2023/wordml/word16du" xmlns:w16sdtdh="http://schemas.microsoft.com/office/word/2020/wordml/sdtdatahash" xmlns:w16se="http://schemas.microsoft.com/office/word/2015/wordml/symex" xmlns:wpg="http://schemas.microsoft.com/office/word/2010/wordprocessingGroup" xmlns:wpi="http://schemas.microsoft.com/office/word/2010/wordprocessingInk" xmlns:wne="http://schemas.microsoft.com/office/word/2006/wordml" xmlns:wps="http://schemas.microsoft.com/office/word/2010/wordprocessingShape" mc:Ignorable="w14 w15 w16se w16cid w16 w16cex w16sdtdh w16du wp14">
   <w:abstractNum w:abstractNumId="0" w15:restartNumberingAfterBreak="0">
     <w:nsid w:val="049C76F8"/>
     <w:multiLevelType w:val="multilevel"/>
-    <w:tmpl w:val="C3EE05AA"/>
+    <w:tmpl w:val="E2FC9FC2"/>
     <w:lvl w:ilvl="0">
       <w:start w:val="1"/>
       <w:numFmt w:val="decimal"/>
@@ -14973,6 +15712,12 @@
       <w:pPr>
         <w:ind w:left="864" w:hanging="864"/>
       </w:pPr>
+      <w:rPr>
+        <w:rFonts w:asciiTheme="minorHAnsi" w:hAnsiTheme="minorHAnsi" w:cstheme="minorHAnsi" w:hint="default"/>
+        <w:i w:val="0"/>
+        <w:iCs w:val="0"/>
+        <w:color w:val="auto"/>
+      </w:rPr>
     </w:lvl>
     <w:lvl w:ilvl="4">
       <w:start w:val="1"/>
@@ -15845,7 +16590,7 @@
 </file>
 
 <file path=word/styles.xml><?xml version="1.0" encoding="utf-8"?>
-<w:styles xmlns:mc="http://schemas.openxmlformats.org/markup-compatibility/2006" xmlns:r="http://schemas.openxmlformats.org/officeDocument/2006/relationships" xmlns:w="http://schemas.openxmlformats.org/wordprocessingml/2006/main" xmlns:w14="http://schemas.microsoft.com/office/word/2010/wordml" xmlns:w15="http://schemas.microsoft.com/office/word/2012/wordml" xmlns:w16cex="http://schemas.microsoft.com/office/word/2018/wordml/cex" xmlns:w16cid="http://schemas.microsoft.com/office/word/2016/wordml/cid" xmlns:w16="http://schemas.microsoft.com/office/word/2018/wordml" xmlns:w16sdtdh="http://schemas.microsoft.com/office/word/2020/wordml/sdtdatahash" xmlns:w16se="http://schemas.microsoft.com/office/word/2015/wordml/symex" mc:Ignorable="w14 w15 w16se w16cid w16 w16cex w16sdtdh">
+<w:styles xmlns:mc="http://schemas.openxmlformats.org/markup-compatibility/2006" xmlns:r="http://schemas.openxmlformats.org/officeDocument/2006/relationships" xmlns:w="http://schemas.openxmlformats.org/wordprocessingml/2006/main" xmlns:w14="http://schemas.microsoft.com/office/word/2010/wordml" xmlns:w15="http://schemas.microsoft.com/office/word/2012/wordml" xmlns:w16cex="http://schemas.microsoft.com/office/word/2018/wordml/cex" xmlns:w16cid="http://schemas.microsoft.com/office/word/2016/wordml/cid" xmlns:w16="http://schemas.microsoft.com/office/word/2018/wordml" xmlns:w16du="http://schemas.microsoft.com/office/word/2023/wordml/word16du" xmlns:w16sdtdh="http://schemas.microsoft.com/office/word/2020/wordml/sdtdatahash" xmlns:w16se="http://schemas.microsoft.com/office/word/2015/wordml/symex" mc:Ignorable="w14 w15 w16se w16cid w16 w16cex w16sdtdh w16du">
   <w:docDefaults>
     <w:rPrDefault>
       <w:rPr>
@@ -16361,7 +17106,6 @@
     <w:next w:val="Normln"/>
     <w:link w:val="Nadpis5Char"/>
     <w:uiPriority w:val="9"/>
-    <w:semiHidden/>
     <w:unhideWhenUsed/>
     <w:qFormat/>
     <w:rsid w:val="00825E18"/>
@@ -16692,7 +17436,6 @@
     <w:basedOn w:val="Standardnpsmoodstavce"/>
     <w:link w:val="Nadpis5"/>
     <w:uiPriority w:val="9"/>
-    <w:semiHidden/>
     <w:rsid w:val="00825E18"/>
     <w:rPr>
       <w:rFonts w:asciiTheme="majorHAnsi" w:eastAsiaTheme="majorEastAsia" w:hAnsiTheme="majorHAnsi" w:cstheme="majorBidi"/>

</xml_diff>

<commit_message>
pridani game scene a test scene, edit ovladani v menu
</commit_message>
<xml_diff>
--- a/Zdeněk_Vostrovský_3ITC_.docx
+++ b/Zdeněk_Vostrovský_3ITC_.docx
@@ -95,7 +95,7 @@
               </wp:anchor>
             </w:drawing>
           </mc:Choice>
-          <mc:Fallback xmlns:pic="http://schemas.openxmlformats.org/drawingml/2006/picture" xmlns:a="http://schemas.openxmlformats.org/drawingml/2006/main">
+          <mc:Fallback xmlns:a="http://schemas.openxmlformats.org/drawingml/2006/main" xmlns:pic="http://schemas.openxmlformats.org/drawingml/2006/picture">
             <w:pict>
               <v:line id="Přímá spojnice 4" style="position:absolute;z-index:251660288;visibility:visible;mso-wrap-style:square;mso-wrap-distance-left:9pt;mso-wrap-distance-top:0;mso-wrap-distance-right:9pt;mso-wrap-distance-bottom:0;mso-position-horizontal:absolute;mso-position-horizontal-relative:text;mso-position-vertical:absolute;mso-position-vertical-relative:text" o:spid="_x0000_s1026" strokecolor="#ffc000" strokeweight=".5pt" from="20.65pt,24.75pt" to="441.4pt,24.75pt" w14:anchorId="1C312B79" o:gfxdata="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">
                 <v:stroke joinstyle="miter"/>
@@ -3899,8 +3899,8 @@
                                 <w:szCs w:val="22"/>
                               </w:rPr>
                             </w:pPr>
-                            <w:bookmarkStart w:id="8" w:name="_Toc156500152"/>
-                            <w:bookmarkStart w:id="9" w:name="_Toc168651532"/>
+                            <w:bookmarkStart w:id="6" w:name="_Toc156500152"/>
+                            <w:bookmarkStart w:id="7" w:name="_Toc168651532"/>
                             <w:r>
                               <w:t xml:space="preserve">Obrázek </w:t>
                             </w:r>
@@ -3963,8 +3963,8 @@
                                 </w:r>
                               </w:sdtContent>
                             </w:sdt>
-                            <w:bookmarkEnd w:id="8"/>
-                            <w:bookmarkEnd w:id="9"/>
+                            <w:bookmarkEnd w:id="6"/>
+                            <w:bookmarkEnd w:id="7"/>
                           </w:p>
                         </w:txbxContent>
                       </wps:txbx>
@@ -4074,7 +4074,7 @@
           <w:noProof/>
         </w:rPr>
         <w:drawing>
-          <wp:anchor distT="0" distB="0" distL="114300" distR="114300" simplePos="0" relativeHeight="251664384" behindDoc="0" locked="0" layoutInCell="1" allowOverlap="1" wp14:anchorId="3890059C" wp14:editId="2421D8CD">
+          <wp:anchor distT="0" distB="0" distL="114300" distR="114300" simplePos="0" relativeHeight="251664384" behindDoc="0" locked="0" layoutInCell="1" allowOverlap="1" wp14:anchorId="3890059C" wp14:editId="1357813C">
             <wp:simplePos x="0" y="0"/>
             <wp:positionH relativeFrom="margin">
               <wp:align>left</wp:align>
@@ -4268,8 +4268,8 @@
                                 <w:szCs w:val="22"/>
                               </w:rPr>
                             </w:pPr>
-                            <w:bookmarkStart w:id="12" w:name="_Toc156500153"/>
-                            <w:bookmarkStart w:id="13" w:name="_Toc168651533"/>
+                            <w:bookmarkStart w:id="8" w:name="_Toc156500153"/>
+                            <w:bookmarkStart w:id="9" w:name="_Toc168651533"/>
                             <w:r>
                               <w:t xml:space="preserve">Obrázek </w:t>
                             </w:r>
@@ -4323,8 +4323,8 @@
                                 </w:r>
                               </w:sdtContent>
                             </w:sdt>
-                            <w:bookmarkEnd w:id="12"/>
-                            <w:bookmarkEnd w:id="13"/>
+                            <w:bookmarkEnd w:id="8"/>
+                            <w:bookmarkEnd w:id="9"/>
                           </w:p>
                         </w:txbxContent>
                       </wps:txbx>
@@ -4687,8 +4687,8 @@
                                 <w:szCs w:val="22"/>
                               </w:rPr>
                             </w:pPr>
-                            <w:bookmarkStart w:id="16" w:name="_Toc156500154"/>
-                            <w:bookmarkStart w:id="17" w:name="_Toc168651534"/>
+                            <w:bookmarkStart w:id="10" w:name="_Toc156500154"/>
+                            <w:bookmarkStart w:id="11" w:name="_Toc168651534"/>
                             <w:r>
                               <w:t xml:space="preserve">Obrázek </w:t>
                             </w:r>
@@ -4748,8 +4748,8 @@
                                 </w:r>
                               </w:sdtContent>
                             </w:sdt>
-                            <w:bookmarkEnd w:id="16"/>
-                            <w:bookmarkEnd w:id="17"/>
+                            <w:bookmarkEnd w:id="10"/>
+                            <w:bookmarkEnd w:id="11"/>
                           </w:p>
                         </w:txbxContent>
                       </wps:txbx>
@@ -5249,8 +5249,8 @@
                                 <w:szCs w:val="22"/>
                               </w:rPr>
                             </w:pPr>
-                            <w:bookmarkStart w:id="20" w:name="_Toc156500155"/>
-                            <w:bookmarkStart w:id="21" w:name="_Toc168651535"/>
+                            <w:bookmarkStart w:id="12" w:name="_Toc156500155"/>
+                            <w:bookmarkStart w:id="13" w:name="_Toc168651535"/>
                             <w:r>
                               <w:t xml:space="preserve">Obrázek </w:t>
                             </w:r>
@@ -5316,8 +5316,8 @@
                                 </w:r>
                               </w:sdtContent>
                             </w:sdt>
-                            <w:bookmarkEnd w:id="20"/>
-                            <w:bookmarkEnd w:id="21"/>
+                            <w:bookmarkEnd w:id="12"/>
+                            <w:bookmarkEnd w:id="13"/>
                           </w:p>
                         </w:txbxContent>
                       </wps:txbx>
@@ -5623,7 +5623,7 @@
                                 <w:szCs w:val="22"/>
                               </w:rPr>
                             </w:pPr>
-                            <w:bookmarkStart w:id="24" w:name="_Toc168651536"/>
+                            <w:bookmarkStart w:id="14" w:name="_Toc168651536"/>
                             <w:r>
                               <w:t xml:space="preserve">Obrázek </w:t>
                             </w:r>
@@ -5715,7 +5715,7 @@
                                 </w:r>
                               </w:sdtContent>
                             </w:sdt>
-                            <w:bookmarkEnd w:id="24"/>
+                            <w:bookmarkEnd w:id="14"/>
                           </w:p>
                         </w:txbxContent>
                       </wps:txbx>
@@ -5855,12 +5855,12 @@
           <w:bottom w:val="single" w:sz="4" w:space="1" w:color="FFE79B"/>
         </w:pBdr>
       </w:pPr>
-      <w:bookmarkStart w:id="26" w:name="_Toc168467974"/>
+      <w:bookmarkStart w:id="15" w:name="_Toc168467974"/>
       <w:r>
         <w:lastRenderedPageBreak/>
         <w:t>Konkurence</w:t>
       </w:r>
-      <w:bookmarkEnd w:id="26"/>
+      <w:bookmarkEnd w:id="15"/>
     </w:p>
     <w:p>
       <w:pPr>
@@ -6008,12 +6008,12 @@
       <w:pPr>
         <w:pStyle w:val="Nadpis1"/>
       </w:pPr>
-      <w:bookmarkStart w:id="27" w:name="_Toc168467975"/>
+      <w:bookmarkStart w:id="16" w:name="_Toc168467975"/>
       <w:r>
         <w:lastRenderedPageBreak/>
         <w:t>Technologie</w:t>
       </w:r>
-      <w:bookmarkEnd w:id="27"/>
+      <w:bookmarkEnd w:id="16"/>
     </w:p>
     <w:p>
       <w:pPr>
@@ -6028,14 +6028,14 @@
         <w:ind w:left="578" w:hanging="578"/>
         <w:jc w:val="left"/>
       </w:pPr>
-      <w:bookmarkStart w:id="28" w:name="_Toc168467976"/>
+      <w:bookmarkStart w:id="17" w:name="_Toc168467976"/>
       <w:r>
         <w:t>2.1</w:t>
       </w:r>
       <w:r>
         <w:t xml:space="preserve"> Unity</w:t>
       </w:r>
-      <w:bookmarkEnd w:id="28"/>
+      <w:bookmarkEnd w:id="17"/>
     </w:p>
     <w:p>
       <w:pPr>
@@ -6265,8 +6265,8 @@
         <w:ind w:left="6372" w:firstLine="708"/>
         <w:jc w:val="left"/>
       </w:pPr>
-      <w:bookmarkStart w:id="29" w:name="_Toc156500156"/>
-      <w:bookmarkStart w:id="30" w:name="_Toc168651537"/>
+      <w:bookmarkStart w:id="18" w:name="_Toc156500156"/>
+      <w:bookmarkStart w:id="19" w:name="_Toc168651537"/>
       <w:r>
         <w:t xml:space="preserve">Obrázek </w:t>
       </w:r>
@@ -6323,19 +6323,19 @@
           </w:r>
         </w:sdtContent>
       </w:sdt>
-      <w:bookmarkEnd w:id="29"/>
-      <w:bookmarkEnd w:id="30"/>
+      <w:bookmarkEnd w:id="18"/>
+      <w:bookmarkEnd w:id="19"/>
     </w:p>
     <w:p/>
     <w:p>
       <w:pPr>
         <w:pStyle w:val="Nadpis3"/>
       </w:pPr>
-      <w:bookmarkStart w:id="31" w:name="_Toc168467977"/>
+      <w:bookmarkStart w:id="20" w:name="_Toc168467977"/>
       <w:r>
         <w:t>C#</w:t>
       </w:r>
-      <w:bookmarkEnd w:id="31"/>
+      <w:bookmarkEnd w:id="20"/>
     </w:p>
     <w:p/>
     <w:p>
@@ -6502,14 +6502,14 @@
       <w:r>
         <w:t>.</w:t>
       </w:r>
-      <w:bookmarkStart w:id="32" w:name="_Toc156500157"/>
+      <w:bookmarkStart w:id="21" w:name="_Toc156500157"/>
     </w:p>
     <w:p>
       <w:pPr>
         <w:pStyle w:val="Titulek"/>
         <w:jc w:val="left"/>
       </w:pPr>
-      <w:bookmarkStart w:id="33" w:name="_Toc168651538"/>
+      <w:bookmarkStart w:id="22" w:name="_Toc168651538"/>
       <w:r>
         <w:t xml:space="preserve">Obrázek </w:t>
       </w:r>
@@ -6566,8 +6566,8 @@
           </w:r>
         </w:sdtContent>
       </w:sdt>
-      <w:bookmarkEnd w:id="32"/>
-      <w:bookmarkEnd w:id="33"/>
+      <w:bookmarkEnd w:id="21"/>
+      <w:bookmarkEnd w:id="22"/>
       <w:r>
         <w:br/>
       </w:r>
@@ -6577,7 +6577,7 @@
       <w:pPr>
         <w:pStyle w:val="Nadpis3"/>
       </w:pPr>
-      <w:bookmarkStart w:id="34" w:name="_Toc168467978"/>
+      <w:bookmarkStart w:id="23" w:name="_Toc168467978"/>
       <w:proofErr w:type="spellStart"/>
       <w:r>
         <w:t>Visual</w:t>
@@ -6586,7 +6586,7 @@
       <w:r>
         <w:t xml:space="preserve"> Studio 2022</w:t>
       </w:r>
-      <w:bookmarkEnd w:id="34"/>
+      <w:bookmarkEnd w:id="23"/>
     </w:p>
     <w:p>
       <w:pPr>
@@ -6744,7 +6744,7 @@
         <w:ind w:left="5664" w:firstLine="708"/>
         <w:jc w:val="left"/>
       </w:pPr>
-      <w:bookmarkStart w:id="35" w:name="_Toc156500158"/>
+      <w:bookmarkStart w:id="24" w:name="_Toc156500158"/>
     </w:p>
     <w:p>
       <w:pPr>
@@ -6752,7 +6752,7 @@
         <w:ind w:left="6372"/>
         <w:jc w:val="left"/>
       </w:pPr>
-      <w:bookmarkStart w:id="36" w:name="_Toc168651539"/>
+      <w:bookmarkStart w:id="25" w:name="_Toc168651539"/>
       <w:r>
         <w:t xml:space="preserve">Obrázek </w:t>
       </w:r>
@@ -6817,8 +6817,8 @@
           </w:r>
         </w:sdtContent>
       </w:sdt>
-      <w:bookmarkEnd w:id="35"/>
-      <w:bookmarkEnd w:id="36"/>
+      <w:bookmarkEnd w:id="24"/>
+      <w:bookmarkEnd w:id="25"/>
     </w:p>
     <w:p/>
     <w:p>
@@ -6843,11 +6843,11 @@
         <w:ind w:left="578" w:hanging="578"/>
         <w:jc w:val="left"/>
       </w:pPr>
-      <w:bookmarkStart w:id="37" w:name="_Toc168467979"/>
+      <w:bookmarkStart w:id="26" w:name="_Toc168467979"/>
       <w:r>
         <w:t>2.2 Paint.net</w:t>
       </w:r>
-      <w:bookmarkEnd w:id="37"/>
+      <w:bookmarkEnd w:id="26"/>
     </w:p>
     <w:p>
       <w:pPr>
@@ -6995,8 +6995,8 @@
         <w:pStyle w:val="Titulek"/>
         <w:jc w:val="left"/>
       </w:pPr>
-      <w:bookmarkStart w:id="38" w:name="_Toc156500159"/>
-      <w:bookmarkStart w:id="39" w:name="_Toc168651540"/>
+      <w:bookmarkStart w:id="27" w:name="_Toc156500159"/>
+      <w:bookmarkStart w:id="28" w:name="_Toc168651540"/>
       <w:r>
         <w:t xml:space="preserve">Obrázek </w:t>
       </w:r>
@@ -7053,8 +7053,8 @@
           </w:r>
         </w:sdtContent>
       </w:sdt>
-      <w:bookmarkEnd w:id="38"/>
-      <w:bookmarkEnd w:id="39"/>
+      <w:bookmarkEnd w:id="27"/>
+      <w:bookmarkEnd w:id="28"/>
     </w:p>
     <w:p>
       <w:pPr>
@@ -7077,7 +7077,7 @@
         <w:ind w:left="578" w:hanging="578"/>
         <w:jc w:val="left"/>
       </w:pPr>
-      <w:bookmarkStart w:id="40" w:name="_Toc168467980"/>
+      <w:bookmarkStart w:id="29" w:name="_Toc168467980"/>
       <w:r>
         <w:t>2.3</w:t>
       </w:r>
@@ -7088,7 +7088,7 @@
       <w:r>
         <w:t>Github</w:t>
       </w:r>
-      <w:bookmarkEnd w:id="40"/>
+      <w:bookmarkEnd w:id="29"/>
       <w:proofErr w:type="spellEnd"/>
     </w:p>
     <w:p>
@@ -7102,7 +7102,7 @@
           <w:noProof/>
         </w:rPr>
         <w:drawing>
-          <wp:anchor distT="0" distB="0" distL="114300" distR="114300" simplePos="0" relativeHeight="251684864" behindDoc="0" locked="0" layoutInCell="1" allowOverlap="1" wp14:anchorId="67A3EBB2" wp14:editId="48815189">
+          <wp:anchor distT="0" distB="0" distL="114300" distR="114300" simplePos="0" relativeHeight="251684864" behindDoc="0" locked="0" layoutInCell="1" allowOverlap="1" wp14:anchorId="67A3EBB2" wp14:editId="242AA70E">
             <wp:simplePos x="0" y="0"/>
             <wp:positionH relativeFrom="column">
               <wp:posOffset>3325735</wp:posOffset>
@@ -7217,8 +7217,8 @@
         <w:ind w:left="6372" w:firstLine="708"/>
         <w:jc w:val="left"/>
       </w:pPr>
-      <w:bookmarkStart w:id="41" w:name="_Toc156500160"/>
-      <w:bookmarkStart w:id="42" w:name="_Toc168651541"/>
+      <w:bookmarkStart w:id="30" w:name="_Toc156500160"/>
+      <w:bookmarkStart w:id="31" w:name="_Toc168651541"/>
       <w:r>
         <w:t xml:space="preserve">Obrázek </w:t>
       </w:r>
@@ -7280,8 +7280,8 @@
           </w:r>
         </w:sdtContent>
       </w:sdt>
-      <w:bookmarkEnd w:id="41"/>
-      <w:bookmarkEnd w:id="42"/>
+      <w:bookmarkEnd w:id="30"/>
+      <w:bookmarkEnd w:id="31"/>
     </w:p>
     <w:p/>
     <w:p>
@@ -7390,14 +7390,14 @@
         <w:pStyle w:val="Titulek"/>
         <w:jc w:val="left"/>
       </w:pPr>
-      <w:bookmarkStart w:id="43" w:name="_Toc156500161"/>
+      <w:bookmarkStart w:id="32" w:name="_Toc156500161"/>
     </w:p>
     <w:p>
       <w:pPr>
         <w:pStyle w:val="Titulek"/>
         <w:jc w:val="left"/>
       </w:pPr>
-      <w:bookmarkStart w:id="44" w:name="_Toc168651542"/>
+      <w:bookmarkStart w:id="33" w:name="_Toc168651542"/>
       <w:r>
         <w:t xml:space="preserve">Obrázek </w:t>
       </w:r>
@@ -7462,8 +7462,8 @@
           </w:r>
         </w:sdtContent>
       </w:sdt>
-      <w:bookmarkEnd w:id="43"/>
-      <w:bookmarkEnd w:id="44"/>
+      <w:bookmarkEnd w:id="32"/>
+      <w:bookmarkEnd w:id="33"/>
     </w:p>
     <w:p>
       <w:pPr>
@@ -7486,7 +7486,7 @@
           <w:bottom w:val="single" w:sz="4" w:space="1" w:color="FFC000"/>
         </w:pBdr>
       </w:pPr>
-      <w:bookmarkStart w:id="45" w:name="_Toc168467981"/>
+      <w:bookmarkStart w:id="34" w:name="_Toc168467981"/>
       <w:r>
         <w:lastRenderedPageBreak/>
         <w:t>Praktická</w:t>
@@ -7494,7 +7494,7 @@
       <w:r>
         <w:t xml:space="preserve"> část</w:t>
       </w:r>
-      <w:bookmarkEnd w:id="45"/>
+      <w:bookmarkEnd w:id="34"/>
     </w:p>
     <w:p>
       <w:pPr>
@@ -7503,11 +7503,11 @@
           <w:bottom w:val="single" w:sz="4" w:space="1" w:color="FFE79B"/>
         </w:pBdr>
       </w:pPr>
-      <w:bookmarkStart w:id="46" w:name="_Toc168467982"/>
+      <w:bookmarkStart w:id="35" w:name="_Toc168467982"/>
       <w:r>
         <w:t>Návrhy</w:t>
       </w:r>
-      <w:bookmarkEnd w:id="46"/>
+      <w:bookmarkEnd w:id="35"/>
     </w:p>
     <w:p>
       <w:r>
@@ -7538,7 +7538,7 @@
           <w:szCs w:val="22"/>
         </w:rPr>
       </w:pPr>
-      <w:bookmarkStart w:id="47" w:name="_Toc168467983"/>
+      <w:bookmarkStart w:id="36" w:name="_Toc168467983"/>
       <w:r>
         <w:rPr>
           <w:rStyle w:val="cf01"/>
@@ -7548,7 +7548,7 @@
         </w:rPr>
         <w:t>Hlavní postava</w:t>
       </w:r>
-      <w:bookmarkEnd w:id="47"/>
+      <w:bookmarkEnd w:id="36"/>
     </w:p>
     <w:p>
       <w:pPr>
@@ -7991,8 +7991,8 @@
         <w:pStyle w:val="Titulek"/>
         <w:jc w:val="left"/>
       </w:pPr>
-      <w:bookmarkStart w:id="48" w:name="_Toc156500162"/>
-      <w:bookmarkStart w:id="49" w:name="_Toc168651543"/>
+      <w:bookmarkStart w:id="37" w:name="_Toc156500162"/>
+      <w:bookmarkStart w:id="38" w:name="_Toc168651543"/>
       <w:r>
         <w:t xml:space="preserve">Obrázek </w:t>
       </w:r>
@@ -8020,8 +8020,8 @@
       <w:r>
         <w:t xml:space="preserve"> | Návrhy hlavní postavy a hlavní postava</w:t>
       </w:r>
-      <w:bookmarkEnd w:id="48"/>
-      <w:bookmarkEnd w:id="49"/>
+      <w:bookmarkEnd w:id="37"/>
+      <w:bookmarkEnd w:id="38"/>
     </w:p>
     <w:p>
       <w:pPr>
@@ -8035,12 +8035,12 @@
       <w:pPr>
         <w:pStyle w:val="Nadpis3"/>
       </w:pPr>
-      <w:bookmarkStart w:id="50" w:name="_Toc168467984"/>
+      <w:bookmarkStart w:id="39" w:name="_Toc168467984"/>
       <w:r>
         <w:lastRenderedPageBreak/>
         <w:t>Nepřátelé</w:t>
       </w:r>
-      <w:bookmarkEnd w:id="50"/>
+      <w:bookmarkEnd w:id="39"/>
     </w:p>
     <w:p>
       <w:pPr>
@@ -8254,11 +8254,11 @@
       <w:pPr>
         <w:pStyle w:val="Nadpis3"/>
       </w:pPr>
-      <w:bookmarkStart w:id="51" w:name="_Toc168467985"/>
+      <w:bookmarkStart w:id="40" w:name="_Toc168467985"/>
       <w:r>
         <w:t>Přátelé</w:t>
       </w:r>
-      <w:bookmarkEnd w:id="51"/>
+      <w:bookmarkEnd w:id="40"/>
     </w:p>
     <w:p>
       <w:pPr>
@@ -8456,11 +8456,11 @@
       <w:pPr>
         <w:pStyle w:val="Nadpis3"/>
       </w:pPr>
-      <w:bookmarkStart w:id="52" w:name="_Toc168467986"/>
+      <w:bookmarkStart w:id="41" w:name="_Toc168467986"/>
       <w:r>
         <w:t>Zbytek obrázků</w:t>
       </w:r>
-      <w:bookmarkEnd w:id="52"/>
+      <w:bookmarkEnd w:id="41"/>
     </w:p>
     <w:p>
       <w:pPr>
@@ -8522,8 +8522,8 @@
       <w:pPr>
         <w:pStyle w:val="Titulek"/>
       </w:pPr>
-      <w:bookmarkStart w:id="53" w:name="_Toc156500163"/>
-      <w:bookmarkStart w:id="54" w:name="_Toc168651544"/>
+      <w:bookmarkStart w:id="42" w:name="_Toc156500163"/>
+      <w:bookmarkStart w:id="43" w:name="_Toc168651544"/>
       <w:r>
         <w:t xml:space="preserve">Obrázek </w:t>
       </w:r>
@@ -8551,8 +8551,8 @@
       <w:r>
         <w:t xml:space="preserve"> | Všechny obrázky</w:t>
       </w:r>
-      <w:bookmarkEnd w:id="53"/>
-      <w:bookmarkEnd w:id="54"/>
+      <w:bookmarkEnd w:id="42"/>
+      <w:bookmarkEnd w:id="43"/>
     </w:p>
     <w:p/>
     <w:p>
@@ -8562,13 +8562,13 @@
           <w:bottom w:val="single" w:sz="4" w:space="1" w:color="FFE79B"/>
         </w:pBdr>
       </w:pPr>
-      <w:bookmarkStart w:id="55" w:name="_Toc168467987"/>
+      <w:bookmarkStart w:id="44" w:name="_Toc168467987"/>
       <w:proofErr w:type="spellStart"/>
       <w:r>
         <w:lastRenderedPageBreak/>
         <w:t>Produktizace</w:t>
       </w:r>
-      <w:bookmarkEnd w:id="55"/>
+      <w:bookmarkEnd w:id="44"/>
       <w:proofErr w:type="spellEnd"/>
     </w:p>
     <w:p/>
@@ -8577,11 +8577,11 @@
         <w:pStyle w:val="Nadpis3"/>
         <w:jc w:val="left"/>
       </w:pPr>
-      <w:bookmarkStart w:id="56" w:name="_Toc168467988"/>
+      <w:bookmarkStart w:id="45" w:name="_Toc168467988"/>
       <w:r>
         <w:t>Kód pro Inventář</w:t>
       </w:r>
-      <w:bookmarkEnd w:id="56"/>
+      <w:bookmarkEnd w:id="45"/>
       <w:r>
         <w:t xml:space="preserve"> </w:t>
       </w:r>
@@ -9674,8 +9674,8 @@
         <w:pStyle w:val="Titulek"/>
         <w:jc w:val="left"/>
       </w:pPr>
-      <w:bookmarkStart w:id="57" w:name="_Toc156500164"/>
-      <w:bookmarkStart w:id="58" w:name="_Toc168651545"/>
+      <w:bookmarkStart w:id="46" w:name="_Toc156500164"/>
+      <w:bookmarkStart w:id="47" w:name="_Toc168651545"/>
       <w:r>
         <w:t xml:space="preserve">Obrázek </w:t>
       </w:r>
@@ -9712,8 +9712,8 @@
       <w:r>
         <w:t>Část: Proměnné</w:t>
       </w:r>
-      <w:bookmarkEnd w:id="57"/>
-      <w:bookmarkEnd w:id="58"/>
+      <w:bookmarkEnd w:id="46"/>
+      <w:bookmarkEnd w:id="47"/>
       <w:r>
         <w:br/>
       </w:r>
@@ -10187,8 +10187,8 @@
       <w:pPr>
         <w:pStyle w:val="Titulek"/>
       </w:pPr>
-      <w:bookmarkStart w:id="59" w:name="_Toc156500165"/>
-      <w:bookmarkStart w:id="60" w:name="_Toc168651546"/>
+      <w:bookmarkStart w:id="48" w:name="_Toc156500165"/>
+      <w:bookmarkStart w:id="49" w:name="_Toc168651546"/>
       <w:r>
         <w:t xml:space="preserve">Obrázek </w:t>
       </w:r>
@@ -10222,8 +10222,8 @@
       <w:r>
         <w:t>: Přidej nebo odeber</w:t>
       </w:r>
-      <w:bookmarkEnd w:id="59"/>
-      <w:bookmarkEnd w:id="60"/>
+      <w:bookmarkEnd w:id="48"/>
+      <w:bookmarkEnd w:id="49"/>
     </w:p>
     <w:p>
       <w:pPr>
@@ -11104,8 +11104,8 @@
       <w:pPr>
         <w:pStyle w:val="Titulek"/>
       </w:pPr>
-      <w:bookmarkStart w:id="61" w:name="_Toc156500166"/>
-      <w:bookmarkStart w:id="62" w:name="_Toc168651547"/>
+      <w:bookmarkStart w:id="50" w:name="_Toc156500166"/>
+      <w:bookmarkStart w:id="51" w:name="_Toc168651547"/>
       <w:r>
         <w:t xml:space="preserve">Obrázek </w:t>
       </w:r>
@@ -11139,8 +11139,8 @@
       <w:r>
         <w:t>: Aktualizace listu a vyhazování</w:t>
       </w:r>
-      <w:bookmarkEnd w:id="61"/>
-      <w:bookmarkEnd w:id="62"/>
+      <w:bookmarkEnd w:id="50"/>
+      <w:bookmarkEnd w:id="51"/>
     </w:p>
     <w:p>
       <w:pPr>
@@ -11156,11 +11156,11 @@
         <w:pStyle w:val="Nadpis3"/>
         <w:jc w:val="left"/>
       </w:pPr>
-      <w:bookmarkStart w:id="63" w:name="_Toc168467989"/>
+      <w:bookmarkStart w:id="52" w:name="_Toc168467989"/>
       <w:r>
         <w:t>Kód pro pohyb</w:t>
       </w:r>
-      <w:bookmarkEnd w:id="63"/>
+      <w:bookmarkEnd w:id="52"/>
     </w:p>
     <w:p>
       <w:pPr>
@@ -12355,8 +12355,8 @@
         <w:pStyle w:val="Titulek"/>
         <w:jc w:val="left"/>
       </w:pPr>
-      <w:bookmarkStart w:id="64" w:name="_Toc156500167"/>
-      <w:bookmarkStart w:id="65" w:name="_Toc168651548"/>
+      <w:bookmarkStart w:id="53" w:name="_Toc156500167"/>
+      <w:bookmarkStart w:id="54" w:name="_Toc168651548"/>
       <w:r>
         <w:t xml:space="preserve">Obrázek </w:t>
       </w:r>
@@ -12396,8 +12396,8 @@
       <w:r>
         <w:t>Proměnné a přiřazování</w:t>
       </w:r>
-      <w:bookmarkEnd w:id="64"/>
-      <w:bookmarkEnd w:id="65"/>
+      <w:bookmarkEnd w:id="53"/>
+      <w:bookmarkEnd w:id="54"/>
     </w:p>
     <w:p>
       <w:pPr>
@@ -13425,8 +13425,8 @@
       <w:pPr>
         <w:pStyle w:val="Titulek"/>
       </w:pPr>
-      <w:bookmarkStart w:id="66" w:name="_Toc156500168"/>
-      <w:bookmarkStart w:id="67" w:name="_Toc168651549"/>
+      <w:bookmarkStart w:id="55" w:name="_Toc156500168"/>
+      <w:bookmarkStart w:id="56" w:name="_Toc168651549"/>
       <w:r>
         <w:t xml:space="preserve">Obrázek </w:t>
       </w:r>
@@ -13460,8 +13460,8 @@
       <w:r>
         <w:t>Pohyb a otáčení</w:t>
       </w:r>
-      <w:bookmarkEnd w:id="66"/>
-      <w:bookmarkEnd w:id="67"/>
+      <w:bookmarkEnd w:id="55"/>
+      <w:bookmarkEnd w:id="56"/>
     </w:p>
     <w:p>
       <w:pPr>
@@ -13476,11 +13476,11 @@
       <w:pPr>
         <w:pStyle w:val="Nadpis3"/>
       </w:pPr>
-      <w:bookmarkStart w:id="68" w:name="_Toc168467990"/>
+      <w:bookmarkStart w:id="57" w:name="_Toc168467990"/>
       <w:r>
         <w:t>Kód pro nepřátele</w:t>
       </w:r>
-      <w:bookmarkEnd w:id="68"/>
+      <w:bookmarkEnd w:id="57"/>
     </w:p>
     <w:p>
       <w:pPr>
@@ -15208,7 +15208,7 @@
           <w:szCs w:val="19"/>
         </w:rPr>
       </w:pPr>
-      <w:bookmarkStart w:id="69" w:name="_Toc168651550"/>
+      <w:bookmarkStart w:id="58" w:name="_Toc168651550"/>
       <w:r>
         <w:t xml:space="preserve">Obrázek </w:t>
       </w:r>
@@ -15241,7 +15241,7 @@
       <w:r>
         <w:t>– Část: Proměnné</w:t>
       </w:r>
-      <w:bookmarkEnd w:id="69"/>
+      <w:bookmarkEnd w:id="58"/>
     </w:p>
     <w:p>
       <w:pPr>
@@ -16274,7 +16274,7 @@
           <w:szCs w:val="19"/>
         </w:rPr>
       </w:pPr>
-      <w:bookmarkStart w:id="70" w:name="_Toc168651551"/>
+      <w:bookmarkStart w:id="59" w:name="_Toc168651551"/>
       <w:r>
         <w:t xml:space="preserve">Obrázek </w:t>
       </w:r>
@@ -16310,7 +16310,7 @@
       <w:r>
         <w:t>Metody</w:t>
       </w:r>
-      <w:bookmarkEnd w:id="70"/>
+      <w:bookmarkEnd w:id="59"/>
       <w:r>
         <w:br w:type="page"/>
       </w:r>
@@ -16323,11 +16323,11 @@
           <w:bottom w:val="single" w:sz="4" w:space="1" w:color="FFE79B"/>
         </w:pBdr>
       </w:pPr>
-      <w:bookmarkStart w:id="71" w:name="_Toc168467991"/>
+      <w:bookmarkStart w:id="60" w:name="_Toc168467991"/>
       <w:r>
         <w:t>Popis pro uživatele</w:t>
       </w:r>
-      <w:bookmarkEnd w:id="71"/>
+      <w:bookmarkEnd w:id="60"/>
     </w:p>
     <w:p>
       <w:pPr>
@@ -16379,7 +16379,7 @@
           <w:rFonts w:asciiTheme="minorHAnsi" w:hAnsiTheme="minorHAnsi" w:cstheme="minorHAnsi"/>
         </w:rPr>
       </w:pPr>
-      <w:bookmarkStart w:id="72" w:name="_Toc168467992"/>
+      <w:bookmarkStart w:id="61" w:name="_Toc168467992"/>
       <w:r>
         <w:rPr>
           <w:rFonts w:asciiTheme="minorHAnsi" w:hAnsiTheme="minorHAnsi" w:cstheme="minorHAnsi"/>
@@ -16387,7 +16387,7 @@
         </w:rPr>
         <w:t>Mechaniky a jejich krátký popis</w:t>
       </w:r>
-      <w:bookmarkEnd w:id="72"/>
+      <w:bookmarkEnd w:id="61"/>
       <w:r>
         <w:rPr>
           <w:rFonts w:asciiTheme="minorHAnsi" w:hAnsiTheme="minorHAnsi" w:cstheme="minorHAnsi"/>
@@ -17052,12 +17052,12 @@
           <w:bottom w:val="single" w:sz="4" w:space="1" w:color="FFC000"/>
         </w:pBdr>
       </w:pPr>
-      <w:bookmarkStart w:id="73" w:name="_Toc168467993"/>
+      <w:bookmarkStart w:id="62" w:name="_Toc168467993"/>
       <w:r>
         <w:lastRenderedPageBreak/>
         <w:t>Závěr</w:t>
       </w:r>
-      <w:bookmarkEnd w:id="73"/>
+      <w:bookmarkEnd w:id="62"/>
     </w:p>
     <w:p>
       <w:pPr>
@@ -17566,7 +17566,7 @@
         <w:br w:type="page"/>
       </w:r>
     </w:p>
-    <w:bookmarkStart w:id="74" w:name="_Toc168467994" w:displacedByCustomXml="next"/>
+    <w:bookmarkStart w:id="63" w:name="_Toc168467994" w:displacedByCustomXml="next"/>
     <w:sdt>
       <w:sdtPr>
         <w:rPr>
@@ -17593,7 +17593,7 @@
           <w:r>
             <w:t>Použitá literatura</w:t>
           </w:r>
-          <w:bookmarkEnd w:id="74"/>
+          <w:bookmarkEnd w:id="63"/>
         </w:p>
         <w:sdt>
           <w:sdtPr>
@@ -18205,12 +18205,12 @@
           <w:bottom w:val="single" w:sz="4" w:space="1" w:color="FFC000"/>
         </w:pBdr>
       </w:pPr>
-      <w:bookmarkStart w:id="75" w:name="_Toc168467995"/>
+      <w:bookmarkStart w:id="64" w:name="_Toc168467995"/>
       <w:r>
         <w:lastRenderedPageBreak/>
         <w:t>Seznam obrázků</w:t>
       </w:r>
-      <w:bookmarkEnd w:id="75"/>
+      <w:bookmarkEnd w:id="64"/>
     </w:p>
     <w:p>
       <w:pPr>
@@ -19759,7 +19759,82 @@
         <w:fldChar w:fldCharType="end"/>
       </w:r>
     </w:p>
-    <w:p/>
+    <w:p>
+      <w:pPr>
+        <w:jc w:val="left"/>
+      </w:pPr>
+      <w:r>
+        <w:br w:type="page"/>
+      </w:r>
+    </w:p>
+    <w:p>
+      <w:pPr>
+        <w:pStyle w:val="NadpisBezsla"/>
+      </w:pPr>
+      <w:r>
+        <w:lastRenderedPageBreak/>
+        <w:t>Obsah média</w:t>
+      </w:r>
+    </w:p>
+    <w:p>
+      <w:pPr>
+        <w:pStyle w:val="Odstavecseseznamem"/>
+        <w:numPr>
+          <w:ilvl w:val="0"/>
+          <w:numId w:val="11"/>
+        </w:numPr>
+      </w:pPr>
+      <w:r>
+        <w:t>Dokumentace.pdf</w:t>
+      </w:r>
+    </w:p>
+    <w:p>
+      <w:pPr>
+        <w:pStyle w:val="Odstavecseseznamem"/>
+        <w:numPr>
+          <w:ilvl w:val="0"/>
+          <w:numId w:val="11"/>
+        </w:numPr>
+      </w:pPr>
+      <w:r>
+        <w:t>Spustitelný build</w:t>
+      </w:r>
+    </w:p>
+    <w:p>
+      <w:pPr>
+        <w:pStyle w:val="Odstavecseseznamem"/>
+        <w:numPr>
+          <w:ilvl w:val="0"/>
+          <w:numId w:val="11"/>
+        </w:numPr>
+      </w:pPr>
+      <w:r>
+        <w:t>Prezentace.pptx</w:t>
+      </w:r>
+    </w:p>
+    <w:p>
+      <w:pPr>
+        <w:pStyle w:val="Odstavecseseznamem"/>
+        <w:numPr>
+          <w:ilvl w:val="0"/>
+          <w:numId w:val="11"/>
+        </w:numPr>
+      </w:pPr>
+      <w:r>
+        <w:t>Složka s celým projektem z unity – bez knihovny</w:t>
+      </w:r>
+    </w:p>
+    <w:p>
+      <w:pPr>
+        <w:jc w:val="left"/>
+      </w:pPr>
+      <w:r>
+        <w:t xml:space="preserve">Dále také můžete najít celý projekt a všechny soubory na </w:t>
+      </w:r>
+      <w:r>
+        <w:t>https://github.com/vostrak318/Village_realm</w:t>
+      </w:r>
+    </w:p>
     <w:sectPr>
       <w:footerReference w:type="default" r:id="rId39"/>
       <w:footerReference w:type="first" r:id="rId40"/>
@@ -20634,6 +20709,118 @@
     </w:lvl>
   </w:abstractNum>
   <w:abstractNum w:abstractNumId="6" w15:restartNumberingAfterBreak="0">
+    <w:nsid w:val="4F203574"/>
+    <w:multiLevelType w:val="hybridMultilevel"/>
+    <w:tmpl w:val="357E8BF4"/>
+    <w:lvl w:ilvl="0" w:tplc="8DD0DFB8">
+      <w:numFmt w:val="bullet"/>
+      <w:lvlText w:val="-"/>
+      <w:lvlJc w:val="left"/>
+      <w:pPr>
+        <w:ind w:left="720" w:hanging="360"/>
+      </w:pPr>
+      <w:rPr>
+        <w:rFonts w:ascii="Calibri" w:eastAsiaTheme="minorEastAsia" w:hAnsi="Calibri" w:cs="Calibri" w:hint="default"/>
+      </w:rPr>
+    </w:lvl>
+    <w:lvl w:ilvl="1" w:tplc="04050003" w:tentative="1">
+      <w:start w:val="1"/>
+      <w:numFmt w:val="bullet"/>
+      <w:lvlText w:val="o"/>
+      <w:lvlJc w:val="left"/>
+      <w:pPr>
+        <w:ind w:left="1440" w:hanging="360"/>
+      </w:pPr>
+      <w:rPr>
+        <w:rFonts w:ascii="Courier New" w:hAnsi="Courier New" w:cs="Courier New" w:hint="default"/>
+      </w:rPr>
+    </w:lvl>
+    <w:lvl w:ilvl="2" w:tplc="04050005" w:tentative="1">
+      <w:start w:val="1"/>
+      <w:numFmt w:val="bullet"/>
+      <w:lvlText w:val=""/>
+      <w:lvlJc w:val="left"/>
+      <w:pPr>
+        <w:ind w:left="2160" w:hanging="360"/>
+      </w:pPr>
+      <w:rPr>
+        <w:rFonts w:ascii="Wingdings" w:hAnsi="Wingdings" w:hint="default"/>
+      </w:rPr>
+    </w:lvl>
+    <w:lvl w:ilvl="3" w:tplc="04050001" w:tentative="1">
+      <w:start w:val="1"/>
+      <w:numFmt w:val="bullet"/>
+      <w:lvlText w:val=""/>
+      <w:lvlJc w:val="left"/>
+      <w:pPr>
+        <w:ind w:left="2880" w:hanging="360"/>
+      </w:pPr>
+      <w:rPr>
+        <w:rFonts w:ascii="Symbol" w:hAnsi="Symbol" w:hint="default"/>
+      </w:rPr>
+    </w:lvl>
+    <w:lvl w:ilvl="4" w:tplc="04050003" w:tentative="1">
+      <w:start w:val="1"/>
+      <w:numFmt w:val="bullet"/>
+      <w:lvlText w:val="o"/>
+      <w:lvlJc w:val="left"/>
+      <w:pPr>
+        <w:ind w:left="3600" w:hanging="360"/>
+      </w:pPr>
+      <w:rPr>
+        <w:rFonts w:ascii="Courier New" w:hAnsi="Courier New" w:cs="Courier New" w:hint="default"/>
+      </w:rPr>
+    </w:lvl>
+    <w:lvl w:ilvl="5" w:tplc="04050005" w:tentative="1">
+      <w:start w:val="1"/>
+      <w:numFmt w:val="bullet"/>
+      <w:lvlText w:val=""/>
+      <w:lvlJc w:val="left"/>
+      <w:pPr>
+        <w:ind w:left="4320" w:hanging="360"/>
+      </w:pPr>
+      <w:rPr>
+        <w:rFonts w:ascii="Wingdings" w:hAnsi="Wingdings" w:hint="default"/>
+      </w:rPr>
+    </w:lvl>
+    <w:lvl w:ilvl="6" w:tplc="04050001" w:tentative="1">
+      <w:start w:val="1"/>
+      <w:numFmt w:val="bullet"/>
+      <w:lvlText w:val=""/>
+      <w:lvlJc w:val="left"/>
+      <w:pPr>
+        <w:ind w:left="5040" w:hanging="360"/>
+      </w:pPr>
+      <w:rPr>
+        <w:rFonts w:ascii="Symbol" w:hAnsi="Symbol" w:hint="default"/>
+      </w:rPr>
+    </w:lvl>
+    <w:lvl w:ilvl="7" w:tplc="04050003" w:tentative="1">
+      <w:start w:val="1"/>
+      <w:numFmt w:val="bullet"/>
+      <w:lvlText w:val="o"/>
+      <w:lvlJc w:val="left"/>
+      <w:pPr>
+        <w:ind w:left="5760" w:hanging="360"/>
+      </w:pPr>
+      <w:rPr>
+        <w:rFonts w:ascii="Courier New" w:hAnsi="Courier New" w:cs="Courier New" w:hint="default"/>
+      </w:rPr>
+    </w:lvl>
+    <w:lvl w:ilvl="8" w:tplc="04050005" w:tentative="1">
+      <w:start w:val="1"/>
+      <w:numFmt w:val="bullet"/>
+      <w:lvlText w:val=""/>
+      <w:lvlJc w:val="left"/>
+      <w:pPr>
+        <w:ind w:left="6480" w:hanging="360"/>
+      </w:pPr>
+      <w:rPr>
+        <w:rFonts w:ascii="Wingdings" w:hAnsi="Wingdings" w:hint="default"/>
+      </w:rPr>
+    </w:lvl>
+  </w:abstractNum>
+  <w:abstractNum w:abstractNumId="7" w15:restartNumberingAfterBreak="0">
     <w:nsid w:val="60752B2F"/>
     <w:multiLevelType w:val="multilevel"/>
     <w:tmpl w:val="C4E65A2C"/>
@@ -20746,7 +20933,7 @@
       </w:rPr>
     </w:lvl>
   </w:abstractNum>
-  <w:abstractNum w:abstractNumId="7" w15:restartNumberingAfterBreak="0">
+  <w:abstractNum w:abstractNumId="8" w15:restartNumberingAfterBreak="0">
     <w:nsid w:val="73C779FD"/>
     <w:multiLevelType w:val="hybridMultilevel"/>
     <w:tmpl w:val="2DFC8672"/>
@@ -20836,7 +21023,7 @@
     </w:lvl>
   </w:abstractNum>
   <w:num w:numId="1" w16cid:durableId="326250376">
-    <w:abstractNumId w:val="7"/>
+    <w:abstractNumId w:val="8"/>
   </w:num>
   <w:num w:numId="2" w16cid:durableId="1091659336">
     <w:abstractNumId w:val="0"/>
@@ -20848,7 +21035,7 @@
     <w:abstractNumId w:val="3"/>
   </w:num>
   <w:num w:numId="5" w16cid:durableId="607782010">
-    <w:abstractNumId w:val="6"/>
+    <w:abstractNumId w:val="7"/>
   </w:num>
   <w:num w:numId="6" w16cid:durableId="1263607299">
     <w:abstractNumId w:val="2"/>
@@ -20882,6 +21069,9 @@
     <w:lvlOverride w:ilvl="2">
       <w:startOverride w:val="1"/>
     </w:lvlOverride>
+  </w:num>
+  <w:num w:numId="11" w16cid:durableId="426275582">
+    <w:abstractNumId w:val="6"/>
   </w:num>
 </w:numbering>
 </file>
@@ -22311,6 +22501,186 @@
 </file>
 
 <file path=customXml/item2.xml><?xml version="1.0" encoding="utf-8"?>
+<?mso-contentType ?>
+<FormTemplates xmlns="http://schemas.microsoft.com/sharepoint/v3/contenttype/forms">
+  <Display>DocumentLibraryForm</Display>
+  <Edit>DocumentLibraryForm</Edit>
+  <New>DocumentLibraryForm</New>
+</FormTemplates>
+</file>
+
+<file path=customXml/item3.xml><?xml version="1.0" encoding="utf-8"?>
+<ct:contentTypeSchema xmlns:ct="http://schemas.microsoft.com/office/2006/metadata/contentType" xmlns:ma="http://schemas.microsoft.com/office/2006/metadata/properties/metaAttributes" ct:_="" ma:_="" ma:contentTypeName="Dokument" ma:contentTypeID="0x01010088A74C0A712F124F949843DC089E0772" ma:contentTypeVersion="5" ma:contentTypeDescription="Vytvoří nový dokument" ma:contentTypeScope="" ma:versionID="19e8f80a946cba0e54b7f6e398fbe53f">
+  <xsd:schema xmlns:xsd="http://www.w3.org/2001/XMLSchema" xmlns:xs="http://www.w3.org/2001/XMLSchema" xmlns:p="http://schemas.microsoft.com/office/2006/metadata/properties" xmlns:ns2="62d5bf33-bb2a-41f2-87a5-fc175cefe0c2" xmlns:ns3="77e95740-fd61-4a3f-a649-668c4d61b001" targetNamespace="http://schemas.microsoft.com/office/2006/metadata/properties" ma:root="true" ma:fieldsID="72ac70adf0953b210a64593af5f4c063" ns2:_="" ns3:_="">
+    <xsd:import namespace="62d5bf33-bb2a-41f2-87a5-fc175cefe0c2"/>
+    <xsd:import namespace="77e95740-fd61-4a3f-a649-668c4d61b001"/>
+    <xsd:element name="properties">
+      <xsd:complexType>
+        <xsd:sequence>
+          <xsd:element name="documentManagement">
+            <xsd:complexType>
+              <xsd:all>
+                <xsd:element ref="ns2:MediaServiceMetadata" minOccurs="0"/>
+                <xsd:element ref="ns2:MediaServiceFastMetadata" minOccurs="0"/>
+                <xsd:element ref="ns2:MediaServiceObjectDetectorVersions" minOccurs="0"/>
+                <xsd:element ref="ns3:SharedWithUsers" minOccurs="0"/>
+                <xsd:element ref="ns3:SharedWithDetails" minOccurs="0"/>
+              </xsd:all>
+            </xsd:complexType>
+          </xsd:element>
+        </xsd:sequence>
+      </xsd:complexType>
+    </xsd:element>
+  </xsd:schema>
+  <xsd:schema xmlns:xsd="http://www.w3.org/2001/XMLSchema" xmlns:xs="http://www.w3.org/2001/XMLSchema" xmlns:dms="http://schemas.microsoft.com/office/2006/documentManagement/types" xmlns:pc="http://schemas.microsoft.com/office/infopath/2007/PartnerControls" targetNamespace="62d5bf33-bb2a-41f2-87a5-fc175cefe0c2" elementFormDefault="qualified">
+    <xsd:import namespace="http://schemas.microsoft.com/office/2006/documentManagement/types"/>
+    <xsd:import namespace="http://schemas.microsoft.com/office/infopath/2007/PartnerControls"/>
+    <xsd:element name="MediaServiceMetadata" ma:index="8" nillable="true" ma:displayName="MediaServiceMetadata" ma:hidden="true" ma:internalName="MediaServiceMetadata" ma:readOnly="true">
+      <xsd:simpleType>
+        <xsd:restriction base="dms:Note"/>
+      </xsd:simpleType>
+    </xsd:element>
+    <xsd:element name="MediaServiceFastMetadata" ma:index="9" nillable="true" ma:displayName="MediaServiceFastMetadata" ma:hidden="true" ma:internalName="MediaServiceFastMetadata" ma:readOnly="true">
+      <xsd:simpleType>
+        <xsd:restriction base="dms:Note"/>
+      </xsd:simpleType>
+    </xsd:element>
+    <xsd:element name="MediaServiceObjectDetectorVersions" ma:index="10" nillable="true" ma:displayName="MediaServiceObjectDetectorVersions" ma:hidden="true" ma:indexed="true" ma:internalName="MediaServiceObjectDetectorVersions" ma:readOnly="true">
+      <xsd:simpleType>
+        <xsd:restriction base="dms:Text"/>
+      </xsd:simpleType>
+    </xsd:element>
+  </xsd:schema>
+  <xsd:schema xmlns:xsd="http://www.w3.org/2001/XMLSchema" xmlns:xs="http://www.w3.org/2001/XMLSchema" xmlns:dms="http://schemas.microsoft.com/office/2006/documentManagement/types" xmlns:pc="http://schemas.microsoft.com/office/infopath/2007/PartnerControls" targetNamespace="77e95740-fd61-4a3f-a649-668c4d61b001" elementFormDefault="qualified">
+    <xsd:import namespace="http://schemas.microsoft.com/office/2006/documentManagement/types"/>
+    <xsd:import namespace="http://schemas.microsoft.com/office/infopath/2007/PartnerControls"/>
+    <xsd:element name="SharedWithUsers" ma:index="11" nillable="true" ma:displayName="Sdílí se s" ma:internalName="SharedWithUsers" ma:readOnly="true">
+      <xsd:complexType>
+        <xsd:complexContent>
+          <xsd:extension base="dms:UserMulti">
+            <xsd:sequence>
+              <xsd:element name="UserInfo" minOccurs="0" maxOccurs="unbounded">
+                <xsd:complexType>
+                  <xsd:sequence>
+                    <xsd:element name="DisplayName" type="xsd:string" minOccurs="0"/>
+                    <xsd:element name="AccountId" type="dms:UserId" minOccurs="0" nillable="true"/>
+                    <xsd:element name="AccountType" type="xsd:string" minOccurs="0"/>
+                  </xsd:sequence>
+                </xsd:complexType>
+              </xsd:element>
+            </xsd:sequence>
+          </xsd:extension>
+        </xsd:complexContent>
+      </xsd:complexType>
+    </xsd:element>
+    <xsd:element name="SharedWithDetails" ma:index="12" nillable="true" ma:displayName="Sdílené s podrobnostmi" ma:internalName="SharedWithDetails" ma:readOnly="true">
+      <xsd:simpleType>
+        <xsd:restriction base="dms:Note">
+          <xsd:maxLength value="255"/>
+        </xsd:restriction>
+      </xsd:simpleType>
+    </xsd:element>
+  </xsd:schema>
+  <xsd:schema xmlns="http://schemas.openxmlformats.org/package/2006/metadata/core-properties" xmlns:xsd="http://www.w3.org/2001/XMLSchema" xmlns:xsi="http://www.w3.org/2001/XMLSchema-instance" xmlns:dc="http://purl.org/dc/elements/1.1/" xmlns:dcterms="http://purl.org/dc/terms/" xmlns:odoc="http://schemas.microsoft.com/internal/obd" targetNamespace="http://schemas.openxmlformats.org/package/2006/metadata/core-properties" elementFormDefault="qualified" attributeFormDefault="unqualified" blockDefault="#all">
+    <xsd:import namespace="http://purl.org/dc/elements/1.1/" schemaLocation="http://dublincore.org/schemas/xmls/qdc/2003/04/02/dc.xsd"/>
+    <xsd:import namespace="http://purl.org/dc/terms/" schemaLocation="http://dublincore.org/schemas/xmls/qdc/2003/04/02/dcterms.xsd"/>
+    <xsd:element name="coreProperties" type="CT_coreProperties"/>
+    <xsd:complexType name="CT_coreProperties">
+      <xsd:all>
+        <xsd:element ref="dc:creator" minOccurs="0" maxOccurs="1"/>
+        <xsd:element ref="dcterms:created" minOccurs="0" maxOccurs="1"/>
+        <xsd:element ref="dc:identifier" minOccurs="0" maxOccurs="1"/>
+        <xsd:element name="contentType" minOccurs="0" maxOccurs="1" type="xsd:string" ma:index="0" ma:displayName="Typ obsahu"/>
+        <xsd:element ref="dc:title" minOccurs="0" maxOccurs="1" ma:index="4" ma:displayName="Nadpis"/>
+        <xsd:element ref="dc:subject" minOccurs="0" maxOccurs="1"/>
+        <xsd:element ref="dc:description" minOccurs="0" maxOccurs="1"/>
+        <xsd:element name="keywords" minOccurs="0" maxOccurs="1" type="xsd:string"/>
+        <xsd:element ref="dc:language" minOccurs="0" maxOccurs="1"/>
+        <xsd:element name="category" minOccurs="0" maxOccurs="1" type="xsd:string"/>
+        <xsd:element name="version" minOccurs="0" maxOccurs="1" type="xsd:string"/>
+        <xsd:element name="revision" minOccurs="0" maxOccurs="1" type="xsd:string">
+          <xsd:annotation>
+            <xsd:documentation>
+                        This value indicates the number of saves or revisions. The application is responsible for updating this value after each revision.
+                    </xsd:documentation>
+          </xsd:annotation>
+        </xsd:element>
+        <xsd:element name="lastModifiedBy" minOccurs="0" maxOccurs="1" type="xsd:string"/>
+        <xsd:element ref="dcterms:modified" minOccurs="0" maxOccurs="1"/>
+        <xsd:element name="contentStatus" minOccurs="0" maxOccurs="1" type="xsd:string"/>
+      </xsd:all>
+    </xsd:complexType>
+  </xsd:schema>
+  <xs:schema xmlns:pc="http://schemas.microsoft.com/office/infopath/2007/PartnerControls" xmlns:xs="http://www.w3.org/2001/XMLSchema" targetNamespace="http://schemas.microsoft.com/office/infopath/2007/PartnerControls" elementFormDefault="qualified" attributeFormDefault="unqualified">
+    <xs:element name="Person">
+      <xs:complexType>
+        <xs:sequence>
+          <xs:element ref="pc:DisplayName" minOccurs="0"/>
+          <xs:element ref="pc:AccountId" minOccurs="0"/>
+          <xs:element ref="pc:AccountType" minOccurs="0"/>
+        </xs:sequence>
+      </xs:complexType>
+    </xs:element>
+    <xs:element name="DisplayName" type="xs:string"/>
+    <xs:element name="AccountId" type="xs:string"/>
+    <xs:element name="AccountType" type="xs:string"/>
+    <xs:element name="BDCAssociatedEntity">
+      <xs:complexType>
+        <xs:sequence>
+          <xs:element ref="pc:BDCEntity" minOccurs="0" maxOccurs="unbounded"/>
+        </xs:sequence>
+        <xs:attribute ref="pc:EntityNamespace"/>
+        <xs:attribute ref="pc:EntityName"/>
+        <xs:attribute ref="pc:SystemInstanceName"/>
+        <xs:attribute ref="pc:AssociationName"/>
+      </xs:complexType>
+    </xs:element>
+    <xs:attribute name="EntityNamespace" type="xs:string"/>
+    <xs:attribute name="EntityName" type="xs:string"/>
+    <xs:attribute name="SystemInstanceName" type="xs:string"/>
+    <xs:attribute name="AssociationName" type="xs:string"/>
+    <xs:element name="BDCEntity">
+      <xs:complexType>
+        <xs:sequence>
+          <xs:element ref="pc:EntityDisplayName" minOccurs="0"/>
+          <xs:element ref="pc:EntityInstanceReference" minOccurs="0"/>
+          <xs:element ref="pc:EntityId1" minOccurs="0"/>
+          <xs:element ref="pc:EntityId2" minOccurs="0"/>
+          <xs:element ref="pc:EntityId3" minOccurs="0"/>
+          <xs:element ref="pc:EntityId4" minOccurs="0"/>
+          <xs:element ref="pc:EntityId5" minOccurs="0"/>
+        </xs:sequence>
+      </xs:complexType>
+    </xs:element>
+    <xs:element name="EntityDisplayName" type="xs:string"/>
+    <xs:element name="EntityInstanceReference" type="xs:string"/>
+    <xs:element name="EntityId1" type="xs:string"/>
+    <xs:element name="EntityId2" type="xs:string"/>
+    <xs:element name="EntityId3" type="xs:string"/>
+    <xs:element name="EntityId4" type="xs:string"/>
+    <xs:element name="EntityId5" type="xs:string"/>
+    <xs:element name="Terms">
+      <xs:complexType>
+        <xs:sequence>
+          <xs:element ref="pc:TermInfo" minOccurs="0" maxOccurs="unbounded"/>
+        </xs:sequence>
+      </xs:complexType>
+    </xs:element>
+    <xs:element name="TermInfo">
+      <xs:complexType>
+        <xs:sequence>
+          <xs:element ref="pc:TermName" minOccurs="0"/>
+          <xs:element ref="pc:TermId" minOccurs="0"/>
+        </xs:sequence>
+      </xs:complexType>
+    </xs:element>
+    <xs:element name="TermName" type="xs:string"/>
+    <xs:element name="TermId" type="xs:string"/>
+  </xs:schema>
+</ct:contentTypeSchema>
+</file>
+
+<file path=customXml/item4.xml><?xml version="1.0" encoding="utf-8"?>
 <b:Sources xmlns:b="http://schemas.openxmlformats.org/officeDocument/2006/bibliography" xmlns="http://schemas.openxmlformats.org/officeDocument/2006/bibliography" SelectedStyle="\ISO690Nmerical.XSL" StyleName="ISO 690 – číselná reference" Version="1987">
   <b:Source>
     <b:Tag>Don24</b:Tag>
@@ -22555,186 +22925,6 @@
 </b:Sources>
 </file>
 
-<file path=customXml/item3.xml><?xml version="1.0" encoding="utf-8"?>
-<ct:contentTypeSchema xmlns:ct="http://schemas.microsoft.com/office/2006/metadata/contentType" xmlns:ma="http://schemas.microsoft.com/office/2006/metadata/properties/metaAttributes" ct:_="" ma:_="" ma:contentTypeName="Dokument" ma:contentTypeID="0x01010088A74C0A712F124F949843DC089E0772" ma:contentTypeVersion="5" ma:contentTypeDescription="Vytvoří nový dokument" ma:contentTypeScope="" ma:versionID="19e8f80a946cba0e54b7f6e398fbe53f">
-  <xsd:schema xmlns:xsd="http://www.w3.org/2001/XMLSchema" xmlns:xs="http://www.w3.org/2001/XMLSchema" xmlns:p="http://schemas.microsoft.com/office/2006/metadata/properties" xmlns:ns2="62d5bf33-bb2a-41f2-87a5-fc175cefe0c2" xmlns:ns3="77e95740-fd61-4a3f-a649-668c4d61b001" targetNamespace="http://schemas.microsoft.com/office/2006/metadata/properties" ma:root="true" ma:fieldsID="72ac70adf0953b210a64593af5f4c063" ns2:_="" ns3:_="">
-    <xsd:import namespace="62d5bf33-bb2a-41f2-87a5-fc175cefe0c2"/>
-    <xsd:import namespace="77e95740-fd61-4a3f-a649-668c4d61b001"/>
-    <xsd:element name="properties">
-      <xsd:complexType>
-        <xsd:sequence>
-          <xsd:element name="documentManagement">
-            <xsd:complexType>
-              <xsd:all>
-                <xsd:element ref="ns2:MediaServiceMetadata" minOccurs="0"/>
-                <xsd:element ref="ns2:MediaServiceFastMetadata" minOccurs="0"/>
-                <xsd:element ref="ns2:MediaServiceObjectDetectorVersions" minOccurs="0"/>
-                <xsd:element ref="ns3:SharedWithUsers" minOccurs="0"/>
-                <xsd:element ref="ns3:SharedWithDetails" minOccurs="0"/>
-              </xsd:all>
-            </xsd:complexType>
-          </xsd:element>
-        </xsd:sequence>
-      </xsd:complexType>
-    </xsd:element>
-  </xsd:schema>
-  <xsd:schema xmlns:xsd="http://www.w3.org/2001/XMLSchema" xmlns:xs="http://www.w3.org/2001/XMLSchema" xmlns:dms="http://schemas.microsoft.com/office/2006/documentManagement/types" xmlns:pc="http://schemas.microsoft.com/office/infopath/2007/PartnerControls" targetNamespace="62d5bf33-bb2a-41f2-87a5-fc175cefe0c2" elementFormDefault="qualified">
-    <xsd:import namespace="http://schemas.microsoft.com/office/2006/documentManagement/types"/>
-    <xsd:import namespace="http://schemas.microsoft.com/office/infopath/2007/PartnerControls"/>
-    <xsd:element name="MediaServiceMetadata" ma:index="8" nillable="true" ma:displayName="MediaServiceMetadata" ma:hidden="true" ma:internalName="MediaServiceMetadata" ma:readOnly="true">
-      <xsd:simpleType>
-        <xsd:restriction base="dms:Note"/>
-      </xsd:simpleType>
-    </xsd:element>
-    <xsd:element name="MediaServiceFastMetadata" ma:index="9" nillable="true" ma:displayName="MediaServiceFastMetadata" ma:hidden="true" ma:internalName="MediaServiceFastMetadata" ma:readOnly="true">
-      <xsd:simpleType>
-        <xsd:restriction base="dms:Note"/>
-      </xsd:simpleType>
-    </xsd:element>
-    <xsd:element name="MediaServiceObjectDetectorVersions" ma:index="10" nillable="true" ma:displayName="MediaServiceObjectDetectorVersions" ma:hidden="true" ma:indexed="true" ma:internalName="MediaServiceObjectDetectorVersions" ma:readOnly="true">
-      <xsd:simpleType>
-        <xsd:restriction base="dms:Text"/>
-      </xsd:simpleType>
-    </xsd:element>
-  </xsd:schema>
-  <xsd:schema xmlns:xsd="http://www.w3.org/2001/XMLSchema" xmlns:xs="http://www.w3.org/2001/XMLSchema" xmlns:dms="http://schemas.microsoft.com/office/2006/documentManagement/types" xmlns:pc="http://schemas.microsoft.com/office/infopath/2007/PartnerControls" targetNamespace="77e95740-fd61-4a3f-a649-668c4d61b001" elementFormDefault="qualified">
-    <xsd:import namespace="http://schemas.microsoft.com/office/2006/documentManagement/types"/>
-    <xsd:import namespace="http://schemas.microsoft.com/office/infopath/2007/PartnerControls"/>
-    <xsd:element name="SharedWithUsers" ma:index="11" nillable="true" ma:displayName="Sdílí se s" ma:internalName="SharedWithUsers" ma:readOnly="true">
-      <xsd:complexType>
-        <xsd:complexContent>
-          <xsd:extension base="dms:UserMulti">
-            <xsd:sequence>
-              <xsd:element name="UserInfo" minOccurs="0" maxOccurs="unbounded">
-                <xsd:complexType>
-                  <xsd:sequence>
-                    <xsd:element name="DisplayName" type="xsd:string" minOccurs="0"/>
-                    <xsd:element name="AccountId" type="dms:UserId" minOccurs="0" nillable="true"/>
-                    <xsd:element name="AccountType" type="xsd:string" minOccurs="0"/>
-                  </xsd:sequence>
-                </xsd:complexType>
-              </xsd:element>
-            </xsd:sequence>
-          </xsd:extension>
-        </xsd:complexContent>
-      </xsd:complexType>
-    </xsd:element>
-    <xsd:element name="SharedWithDetails" ma:index="12" nillable="true" ma:displayName="Sdílené s podrobnostmi" ma:internalName="SharedWithDetails" ma:readOnly="true">
-      <xsd:simpleType>
-        <xsd:restriction base="dms:Note">
-          <xsd:maxLength value="255"/>
-        </xsd:restriction>
-      </xsd:simpleType>
-    </xsd:element>
-  </xsd:schema>
-  <xsd:schema xmlns="http://schemas.openxmlformats.org/package/2006/metadata/core-properties" xmlns:xsd="http://www.w3.org/2001/XMLSchema" xmlns:xsi="http://www.w3.org/2001/XMLSchema-instance" xmlns:dc="http://purl.org/dc/elements/1.1/" xmlns:dcterms="http://purl.org/dc/terms/" xmlns:odoc="http://schemas.microsoft.com/internal/obd" targetNamespace="http://schemas.openxmlformats.org/package/2006/metadata/core-properties" elementFormDefault="qualified" attributeFormDefault="unqualified" blockDefault="#all">
-    <xsd:import namespace="http://purl.org/dc/elements/1.1/" schemaLocation="http://dublincore.org/schemas/xmls/qdc/2003/04/02/dc.xsd"/>
-    <xsd:import namespace="http://purl.org/dc/terms/" schemaLocation="http://dublincore.org/schemas/xmls/qdc/2003/04/02/dcterms.xsd"/>
-    <xsd:element name="coreProperties" type="CT_coreProperties"/>
-    <xsd:complexType name="CT_coreProperties">
-      <xsd:all>
-        <xsd:element ref="dc:creator" minOccurs="0" maxOccurs="1"/>
-        <xsd:element ref="dcterms:created" minOccurs="0" maxOccurs="1"/>
-        <xsd:element ref="dc:identifier" minOccurs="0" maxOccurs="1"/>
-        <xsd:element name="contentType" minOccurs="0" maxOccurs="1" type="xsd:string" ma:index="0" ma:displayName="Typ obsahu"/>
-        <xsd:element ref="dc:title" minOccurs="0" maxOccurs="1" ma:index="4" ma:displayName="Nadpis"/>
-        <xsd:element ref="dc:subject" minOccurs="0" maxOccurs="1"/>
-        <xsd:element ref="dc:description" minOccurs="0" maxOccurs="1"/>
-        <xsd:element name="keywords" minOccurs="0" maxOccurs="1" type="xsd:string"/>
-        <xsd:element ref="dc:language" minOccurs="0" maxOccurs="1"/>
-        <xsd:element name="category" minOccurs="0" maxOccurs="1" type="xsd:string"/>
-        <xsd:element name="version" minOccurs="0" maxOccurs="1" type="xsd:string"/>
-        <xsd:element name="revision" minOccurs="0" maxOccurs="1" type="xsd:string">
-          <xsd:annotation>
-            <xsd:documentation>
-                        This value indicates the number of saves or revisions. The application is responsible for updating this value after each revision.
-                    </xsd:documentation>
-          </xsd:annotation>
-        </xsd:element>
-        <xsd:element name="lastModifiedBy" minOccurs="0" maxOccurs="1" type="xsd:string"/>
-        <xsd:element ref="dcterms:modified" minOccurs="0" maxOccurs="1"/>
-        <xsd:element name="contentStatus" minOccurs="0" maxOccurs="1" type="xsd:string"/>
-      </xsd:all>
-    </xsd:complexType>
-  </xsd:schema>
-  <xs:schema xmlns:pc="http://schemas.microsoft.com/office/infopath/2007/PartnerControls" xmlns:xs="http://www.w3.org/2001/XMLSchema" targetNamespace="http://schemas.microsoft.com/office/infopath/2007/PartnerControls" elementFormDefault="qualified" attributeFormDefault="unqualified">
-    <xs:element name="Person">
-      <xs:complexType>
-        <xs:sequence>
-          <xs:element ref="pc:DisplayName" minOccurs="0"/>
-          <xs:element ref="pc:AccountId" minOccurs="0"/>
-          <xs:element ref="pc:AccountType" minOccurs="0"/>
-        </xs:sequence>
-      </xs:complexType>
-    </xs:element>
-    <xs:element name="DisplayName" type="xs:string"/>
-    <xs:element name="AccountId" type="xs:string"/>
-    <xs:element name="AccountType" type="xs:string"/>
-    <xs:element name="BDCAssociatedEntity">
-      <xs:complexType>
-        <xs:sequence>
-          <xs:element ref="pc:BDCEntity" minOccurs="0" maxOccurs="unbounded"/>
-        </xs:sequence>
-        <xs:attribute ref="pc:EntityNamespace"/>
-        <xs:attribute ref="pc:EntityName"/>
-        <xs:attribute ref="pc:SystemInstanceName"/>
-        <xs:attribute ref="pc:AssociationName"/>
-      </xs:complexType>
-    </xs:element>
-    <xs:attribute name="EntityNamespace" type="xs:string"/>
-    <xs:attribute name="EntityName" type="xs:string"/>
-    <xs:attribute name="SystemInstanceName" type="xs:string"/>
-    <xs:attribute name="AssociationName" type="xs:string"/>
-    <xs:element name="BDCEntity">
-      <xs:complexType>
-        <xs:sequence>
-          <xs:element ref="pc:EntityDisplayName" minOccurs="0"/>
-          <xs:element ref="pc:EntityInstanceReference" minOccurs="0"/>
-          <xs:element ref="pc:EntityId1" minOccurs="0"/>
-          <xs:element ref="pc:EntityId2" minOccurs="0"/>
-          <xs:element ref="pc:EntityId3" minOccurs="0"/>
-          <xs:element ref="pc:EntityId4" minOccurs="0"/>
-          <xs:element ref="pc:EntityId5" minOccurs="0"/>
-        </xs:sequence>
-      </xs:complexType>
-    </xs:element>
-    <xs:element name="EntityDisplayName" type="xs:string"/>
-    <xs:element name="EntityInstanceReference" type="xs:string"/>
-    <xs:element name="EntityId1" type="xs:string"/>
-    <xs:element name="EntityId2" type="xs:string"/>
-    <xs:element name="EntityId3" type="xs:string"/>
-    <xs:element name="EntityId4" type="xs:string"/>
-    <xs:element name="EntityId5" type="xs:string"/>
-    <xs:element name="Terms">
-      <xs:complexType>
-        <xs:sequence>
-          <xs:element ref="pc:TermInfo" minOccurs="0" maxOccurs="unbounded"/>
-        </xs:sequence>
-      </xs:complexType>
-    </xs:element>
-    <xs:element name="TermInfo">
-      <xs:complexType>
-        <xs:sequence>
-          <xs:element ref="pc:TermName" minOccurs="0"/>
-          <xs:element ref="pc:TermId" minOccurs="0"/>
-        </xs:sequence>
-      </xs:complexType>
-    </xs:element>
-    <xs:element name="TermName" type="xs:string"/>
-    <xs:element name="TermId" type="xs:string"/>
-  </xs:schema>
-</ct:contentTypeSchema>
-</file>
-
-<file path=customXml/item4.xml><?xml version="1.0" encoding="utf-8"?>
-<?mso-contentType ?>
-<FormTemplates xmlns="http://schemas.microsoft.com/sharepoint/v3/contenttype/forms">
-  <Display>DocumentLibraryForm</Display>
-  <Edit>DocumentLibraryForm</Edit>
-  <New>DocumentLibraryForm</New>
-</FormTemplates>
-</file>
-
 <file path=customXml/itemProps1.xml><?xml version="1.0" encoding="utf-8"?>
 <ds:datastoreItem xmlns:ds="http://schemas.openxmlformats.org/officeDocument/2006/customXml" ds:itemID="{43079A01-61F3-44B1-90C1-B1FEC405C657}">
   <ds:schemaRefs>
@@ -22745,9 +22935,9 @@
 </file>
 
 <file path=customXml/itemProps2.xml><?xml version="1.0" encoding="utf-8"?>
-<ds:datastoreItem xmlns:ds="http://schemas.openxmlformats.org/officeDocument/2006/customXml" ds:itemID="{5C00569F-5B67-477D-9CB5-F97CF6300B63}">
+<ds:datastoreItem xmlns:ds="http://schemas.openxmlformats.org/officeDocument/2006/customXml" ds:itemID="{4FF85B71-35EB-4667-B5A7-25BC67E7B3EE}">
   <ds:schemaRefs>
-    <ds:schemaRef ds:uri="http://schemas.openxmlformats.org/officeDocument/2006/bibliography"/>
+    <ds:schemaRef ds:uri="http://schemas.microsoft.com/sharepoint/v3/contenttype/forms"/>
   </ds:schemaRefs>
 </ds:datastoreItem>
 </file>
@@ -22772,9 +22962,9 @@
 </file>
 
 <file path=customXml/itemProps4.xml><?xml version="1.0" encoding="utf-8"?>
-<ds:datastoreItem xmlns:ds="http://schemas.openxmlformats.org/officeDocument/2006/customXml" ds:itemID="{4FF85B71-35EB-4667-B5A7-25BC67E7B3EE}">
+<ds:datastoreItem xmlns:ds="http://schemas.openxmlformats.org/officeDocument/2006/customXml" ds:itemID="{5C00569F-5B67-477D-9CB5-F97CF6300B63}">
   <ds:schemaRefs>
-    <ds:schemaRef ds:uri="http://schemas.microsoft.com/sharepoint/v3/contenttype/forms"/>
+    <ds:schemaRef ds:uri="http://schemas.openxmlformats.org/officeDocument/2006/bibliography"/>
   </ds:schemaRefs>
 </ds:datastoreItem>
 </file>
</xml_diff>

<commit_message>
pokus o opraveni animaci :/
</commit_message>
<xml_diff>
--- a/Zdeněk_Vostrovský_3ITC_.docx
+++ b/Zdeněk_Vostrovský_3ITC_.docx
@@ -991,63 +991,90 @@
           <w:r>
             <w:fldChar w:fldCharType="separate"/>
           </w:r>
-          <w:hyperlink w:anchor="_Toc168467971" w:history="1">
-            <w:r>
-              <w:rPr>
-                <w:rStyle w:val="Hypertextovodkaz"/>
-                <w:noProof/>
-              </w:rPr>
-              <w:t>Úvod</w:t>
-            </w:r>
-            <w:r>
-              <w:rPr>
-                <w:noProof/>
-                <w:webHidden/>
-              </w:rPr>
-              <w:tab/>
-            </w:r>
-            <w:r>
-              <w:rPr>
-                <w:noProof/>
-                <w:webHidden/>
-              </w:rPr>
-              <w:fldChar w:fldCharType="begin"/>
-            </w:r>
-            <w:r>
-              <w:rPr>
-                <w:noProof/>
-                <w:webHidden/>
-              </w:rPr>
-              <w:instrText xml:space="preserve"> PAGEREF _Toc168467971 \h </w:instrText>
-            </w:r>
-            <w:r>
-              <w:rPr>
-                <w:noProof/>
-                <w:webHidden/>
-              </w:rPr>
-            </w:r>
-            <w:r>
-              <w:rPr>
-                <w:noProof/>
-                <w:webHidden/>
-              </w:rPr>
-              <w:fldChar w:fldCharType="separate"/>
-            </w:r>
-            <w:r>
-              <w:rPr>
-                <w:noProof/>
-                <w:webHidden/>
-              </w:rPr>
-              <w:t>7</w:t>
-            </w:r>
-            <w:r>
-              <w:rPr>
-                <w:noProof/>
-                <w:webHidden/>
-              </w:rPr>
-              <w:fldChar w:fldCharType="end"/>
-            </w:r>
-          </w:hyperlink>
+          <w:r>
+            <w:rPr>
+              <w:noProof/>
+            </w:rPr>
+            <w:fldChar w:fldCharType="begin"/>
+          </w:r>
+          <w:r>
+            <w:rPr>
+              <w:noProof/>
+            </w:rPr>
+            <w:instrText>HYPERLINK \l "_Toc168467971"</w:instrText>
+          </w:r>
+          <w:r>
+            <w:rPr>
+              <w:noProof/>
+            </w:rPr>
+          </w:r>
+          <w:r>
+            <w:rPr>
+              <w:noProof/>
+            </w:rPr>
+            <w:fldChar w:fldCharType="separate"/>
+          </w:r>
+          <w:r>
+            <w:rPr>
+              <w:rStyle w:val="Hypertextovodkaz"/>
+              <w:noProof/>
+            </w:rPr>
+            <w:t>Úvod</w:t>
+          </w:r>
+          <w:r>
+            <w:rPr>
+              <w:noProof/>
+              <w:webHidden/>
+            </w:rPr>
+            <w:tab/>
+          </w:r>
+          <w:r>
+            <w:rPr>
+              <w:noProof/>
+              <w:webHidden/>
+            </w:rPr>
+            <w:fldChar w:fldCharType="begin"/>
+          </w:r>
+          <w:r>
+            <w:rPr>
+              <w:noProof/>
+              <w:webHidden/>
+            </w:rPr>
+            <w:instrText xml:space="preserve"> PAGEREF _Toc168467971 \h </w:instrText>
+          </w:r>
+          <w:r>
+            <w:rPr>
+              <w:noProof/>
+              <w:webHidden/>
+            </w:rPr>
+          </w:r>
+          <w:r>
+            <w:rPr>
+              <w:noProof/>
+              <w:webHidden/>
+            </w:rPr>
+            <w:fldChar w:fldCharType="separate"/>
+          </w:r>
+          <w:r>
+            <w:rPr>
+              <w:noProof/>
+              <w:webHidden/>
+            </w:rPr>
+            <w:t>7</w:t>
+          </w:r>
+          <w:r>
+            <w:rPr>
+              <w:noProof/>
+              <w:webHidden/>
+            </w:rPr>
+            <w:fldChar w:fldCharType="end"/>
+          </w:r>
+          <w:r>
+            <w:rPr>
+              <w:noProof/>
+            </w:rPr>
+            <w:fldChar w:fldCharType="end"/>
+          </w:r>
         </w:p>
         <w:p>
           <w:pPr>
@@ -1065,81 +1092,108 @@
               <w14:ligatures w14:val="standardContextual"/>
             </w:rPr>
           </w:pPr>
-          <w:hyperlink w:anchor="_Toc168467972" w:history="1">
-            <w:r>
-              <w:rPr>
-                <w:rStyle w:val="Hypertextovodkaz"/>
-                <w:noProof/>
-              </w:rPr>
-              <w:t>1</w:t>
-            </w:r>
-            <w:r>
-              <w:rPr>
-                <w:noProof/>
-                <w:kern w:val="2"/>
-                <w:sz w:val="24"/>
-                <w:szCs w:val="24"/>
-                <w:lang w:eastAsia="cs-CZ"/>
-                <w14:ligatures w14:val="standardContextual"/>
-              </w:rPr>
-              <w:tab/>
-            </w:r>
-            <w:r>
-              <w:rPr>
-                <w:rStyle w:val="Hypertextovodkaz"/>
-                <w:noProof/>
-              </w:rPr>
-              <w:t>Rešerše</w:t>
-            </w:r>
-            <w:r>
-              <w:rPr>
-                <w:noProof/>
-                <w:webHidden/>
-              </w:rPr>
-              <w:tab/>
-            </w:r>
-            <w:r>
-              <w:rPr>
-                <w:noProof/>
-                <w:webHidden/>
-              </w:rPr>
-              <w:fldChar w:fldCharType="begin"/>
-            </w:r>
-            <w:r>
-              <w:rPr>
-                <w:noProof/>
-                <w:webHidden/>
-              </w:rPr>
-              <w:instrText xml:space="preserve"> PAGEREF _Toc168467972 \h </w:instrText>
-            </w:r>
-            <w:r>
-              <w:rPr>
-                <w:noProof/>
-                <w:webHidden/>
-              </w:rPr>
-            </w:r>
-            <w:r>
-              <w:rPr>
-                <w:noProof/>
-                <w:webHidden/>
-              </w:rPr>
-              <w:fldChar w:fldCharType="separate"/>
-            </w:r>
-            <w:r>
-              <w:rPr>
-                <w:noProof/>
-                <w:webHidden/>
-              </w:rPr>
-              <w:t>8</w:t>
-            </w:r>
-            <w:r>
-              <w:rPr>
-                <w:noProof/>
-                <w:webHidden/>
-              </w:rPr>
-              <w:fldChar w:fldCharType="end"/>
-            </w:r>
-          </w:hyperlink>
+          <w:r>
+            <w:rPr>
+              <w:noProof/>
+            </w:rPr>
+            <w:fldChar w:fldCharType="begin"/>
+          </w:r>
+          <w:r>
+            <w:rPr>
+              <w:noProof/>
+            </w:rPr>
+            <w:instrText>HYPERLINK \l "_Toc168467972"</w:instrText>
+          </w:r>
+          <w:r>
+            <w:rPr>
+              <w:noProof/>
+            </w:rPr>
+          </w:r>
+          <w:r>
+            <w:rPr>
+              <w:noProof/>
+            </w:rPr>
+            <w:fldChar w:fldCharType="separate"/>
+          </w:r>
+          <w:r>
+            <w:rPr>
+              <w:rStyle w:val="Hypertextovodkaz"/>
+              <w:noProof/>
+            </w:rPr>
+            <w:t>1</w:t>
+          </w:r>
+          <w:r>
+            <w:rPr>
+              <w:noProof/>
+              <w:kern w:val="2"/>
+              <w:sz w:val="24"/>
+              <w:szCs w:val="24"/>
+              <w:lang w:eastAsia="cs-CZ"/>
+              <w14:ligatures w14:val="standardContextual"/>
+            </w:rPr>
+            <w:tab/>
+          </w:r>
+          <w:r>
+            <w:rPr>
+              <w:rStyle w:val="Hypertextovodkaz"/>
+              <w:noProof/>
+            </w:rPr>
+            <w:t>Rešerše</w:t>
+          </w:r>
+          <w:r>
+            <w:rPr>
+              <w:noProof/>
+              <w:webHidden/>
+            </w:rPr>
+            <w:tab/>
+          </w:r>
+          <w:r>
+            <w:rPr>
+              <w:noProof/>
+              <w:webHidden/>
+            </w:rPr>
+            <w:fldChar w:fldCharType="begin"/>
+          </w:r>
+          <w:r>
+            <w:rPr>
+              <w:noProof/>
+              <w:webHidden/>
+            </w:rPr>
+            <w:instrText xml:space="preserve"> PAGEREF _Toc168467972 \h </w:instrText>
+          </w:r>
+          <w:r>
+            <w:rPr>
+              <w:noProof/>
+              <w:webHidden/>
+            </w:rPr>
+          </w:r>
+          <w:r>
+            <w:rPr>
+              <w:noProof/>
+              <w:webHidden/>
+            </w:rPr>
+            <w:fldChar w:fldCharType="separate"/>
+          </w:r>
+          <w:r>
+            <w:rPr>
+              <w:noProof/>
+              <w:webHidden/>
+            </w:rPr>
+            <w:t>8</w:t>
+          </w:r>
+          <w:r>
+            <w:rPr>
+              <w:noProof/>
+              <w:webHidden/>
+            </w:rPr>
+            <w:fldChar w:fldCharType="end"/>
+          </w:r>
+          <w:r>
+            <w:rPr>
+              <w:noProof/>
+            </w:rPr>
+            <w:fldChar w:fldCharType="end"/>
+          </w:r>
         </w:p>
         <w:p>
           <w:pPr>
@@ -1157,81 +1211,108 @@
               <w14:ligatures w14:val="standardContextual"/>
             </w:rPr>
           </w:pPr>
-          <w:hyperlink w:anchor="_Toc168467973" w:history="1">
-            <w:r>
-              <w:rPr>
-                <w:rStyle w:val="Hypertextovodkaz"/>
-                <w:noProof/>
-              </w:rPr>
-              <w:t>1.1</w:t>
-            </w:r>
-            <w:r>
-              <w:rPr>
-                <w:noProof/>
-                <w:kern w:val="2"/>
-                <w:sz w:val="24"/>
-                <w:szCs w:val="24"/>
-                <w:lang w:eastAsia="cs-CZ"/>
-                <w14:ligatures w14:val="standardContextual"/>
-              </w:rPr>
-              <w:tab/>
-            </w:r>
-            <w:r>
-              <w:rPr>
-                <w:rStyle w:val="Hypertextovodkaz"/>
-                <w:noProof/>
-              </w:rPr>
-              <w:t>Inspirace</w:t>
-            </w:r>
-            <w:r>
-              <w:rPr>
-                <w:noProof/>
-                <w:webHidden/>
-              </w:rPr>
-              <w:tab/>
-            </w:r>
-            <w:r>
-              <w:rPr>
-                <w:noProof/>
-                <w:webHidden/>
-              </w:rPr>
-              <w:fldChar w:fldCharType="begin"/>
-            </w:r>
-            <w:r>
-              <w:rPr>
-                <w:noProof/>
-                <w:webHidden/>
-              </w:rPr>
-              <w:instrText xml:space="preserve"> PAGEREF _Toc168467973 \h </w:instrText>
-            </w:r>
-            <w:r>
-              <w:rPr>
-                <w:noProof/>
-                <w:webHidden/>
-              </w:rPr>
-            </w:r>
-            <w:r>
-              <w:rPr>
-                <w:noProof/>
-                <w:webHidden/>
-              </w:rPr>
-              <w:fldChar w:fldCharType="separate"/>
-            </w:r>
-            <w:r>
-              <w:rPr>
-                <w:noProof/>
-                <w:webHidden/>
-              </w:rPr>
-              <w:t>8</w:t>
-            </w:r>
-            <w:r>
-              <w:rPr>
-                <w:noProof/>
-                <w:webHidden/>
-              </w:rPr>
-              <w:fldChar w:fldCharType="end"/>
-            </w:r>
-          </w:hyperlink>
+          <w:r>
+            <w:rPr>
+              <w:noProof/>
+            </w:rPr>
+            <w:fldChar w:fldCharType="begin"/>
+          </w:r>
+          <w:r>
+            <w:rPr>
+              <w:noProof/>
+            </w:rPr>
+            <w:instrText>HYPERLINK \l "_Toc168467973"</w:instrText>
+          </w:r>
+          <w:r>
+            <w:rPr>
+              <w:noProof/>
+            </w:rPr>
+          </w:r>
+          <w:r>
+            <w:rPr>
+              <w:noProof/>
+            </w:rPr>
+            <w:fldChar w:fldCharType="separate"/>
+          </w:r>
+          <w:r>
+            <w:rPr>
+              <w:rStyle w:val="Hypertextovodkaz"/>
+              <w:noProof/>
+            </w:rPr>
+            <w:t>1.1</w:t>
+          </w:r>
+          <w:r>
+            <w:rPr>
+              <w:noProof/>
+              <w:kern w:val="2"/>
+              <w:sz w:val="24"/>
+              <w:szCs w:val="24"/>
+              <w:lang w:eastAsia="cs-CZ"/>
+              <w14:ligatures w14:val="standardContextual"/>
+            </w:rPr>
+            <w:tab/>
+          </w:r>
+          <w:r>
+            <w:rPr>
+              <w:rStyle w:val="Hypertextovodkaz"/>
+              <w:noProof/>
+            </w:rPr>
+            <w:t>Inspirace</w:t>
+          </w:r>
+          <w:r>
+            <w:rPr>
+              <w:noProof/>
+              <w:webHidden/>
+            </w:rPr>
+            <w:tab/>
+          </w:r>
+          <w:r>
+            <w:rPr>
+              <w:noProof/>
+              <w:webHidden/>
+            </w:rPr>
+            <w:fldChar w:fldCharType="begin"/>
+          </w:r>
+          <w:r>
+            <w:rPr>
+              <w:noProof/>
+              <w:webHidden/>
+            </w:rPr>
+            <w:instrText xml:space="preserve"> PAGEREF _Toc168467973 \h </w:instrText>
+          </w:r>
+          <w:r>
+            <w:rPr>
+              <w:noProof/>
+              <w:webHidden/>
+            </w:rPr>
+          </w:r>
+          <w:r>
+            <w:rPr>
+              <w:noProof/>
+              <w:webHidden/>
+            </w:rPr>
+            <w:fldChar w:fldCharType="separate"/>
+          </w:r>
+          <w:r>
+            <w:rPr>
+              <w:noProof/>
+              <w:webHidden/>
+            </w:rPr>
+            <w:t>8</w:t>
+          </w:r>
+          <w:r>
+            <w:rPr>
+              <w:noProof/>
+              <w:webHidden/>
+            </w:rPr>
+            <w:fldChar w:fldCharType="end"/>
+          </w:r>
+          <w:r>
+            <w:rPr>
+              <w:noProof/>
+            </w:rPr>
+            <w:fldChar w:fldCharType="end"/>
+          </w:r>
         </w:p>
         <w:p>
           <w:pPr>
@@ -1249,81 +1330,108 @@
               <w14:ligatures w14:val="standardContextual"/>
             </w:rPr>
           </w:pPr>
-          <w:hyperlink w:anchor="_Toc168467974" w:history="1">
-            <w:r>
-              <w:rPr>
-                <w:rStyle w:val="Hypertextovodkaz"/>
-                <w:noProof/>
-              </w:rPr>
-              <w:t>1.2</w:t>
-            </w:r>
-            <w:r>
-              <w:rPr>
-                <w:noProof/>
-                <w:kern w:val="2"/>
-                <w:sz w:val="24"/>
-                <w:szCs w:val="24"/>
-                <w:lang w:eastAsia="cs-CZ"/>
-                <w14:ligatures w14:val="standardContextual"/>
-              </w:rPr>
-              <w:tab/>
-            </w:r>
-            <w:r>
-              <w:rPr>
-                <w:rStyle w:val="Hypertextovodkaz"/>
-                <w:noProof/>
-              </w:rPr>
-              <w:t>Konkurence</w:t>
-            </w:r>
-            <w:r>
-              <w:rPr>
-                <w:noProof/>
-                <w:webHidden/>
-              </w:rPr>
-              <w:tab/>
-            </w:r>
-            <w:r>
-              <w:rPr>
-                <w:noProof/>
-                <w:webHidden/>
-              </w:rPr>
-              <w:fldChar w:fldCharType="begin"/>
-            </w:r>
-            <w:r>
-              <w:rPr>
-                <w:noProof/>
-                <w:webHidden/>
-              </w:rPr>
-              <w:instrText xml:space="preserve"> PAGEREF _Toc168467974 \h </w:instrText>
-            </w:r>
-            <w:r>
-              <w:rPr>
-                <w:noProof/>
-                <w:webHidden/>
-              </w:rPr>
-            </w:r>
-            <w:r>
-              <w:rPr>
-                <w:noProof/>
-                <w:webHidden/>
-              </w:rPr>
-              <w:fldChar w:fldCharType="separate"/>
-            </w:r>
-            <w:r>
-              <w:rPr>
-                <w:noProof/>
-                <w:webHidden/>
-              </w:rPr>
-              <w:t>10</w:t>
-            </w:r>
-            <w:r>
-              <w:rPr>
-                <w:noProof/>
-                <w:webHidden/>
-              </w:rPr>
-              <w:fldChar w:fldCharType="end"/>
-            </w:r>
-          </w:hyperlink>
+          <w:r>
+            <w:rPr>
+              <w:noProof/>
+            </w:rPr>
+            <w:fldChar w:fldCharType="begin"/>
+          </w:r>
+          <w:r>
+            <w:rPr>
+              <w:noProof/>
+            </w:rPr>
+            <w:instrText>HYPERLINK \l "_Toc168467974"</w:instrText>
+          </w:r>
+          <w:r>
+            <w:rPr>
+              <w:noProof/>
+            </w:rPr>
+          </w:r>
+          <w:r>
+            <w:rPr>
+              <w:noProof/>
+            </w:rPr>
+            <w:fldChar w:fldCharType="separate"/>
+          </w:r>
+          <w:r>
+            <w:rPr>
+              <w:rStyle w:val="Hypertextovodkaz"/>
+              <w:noProof/>
+            </w:rPr>
+            <w:t>1.2</w:t>
+          </w:r>
+          <w:r>
+            <w:rPr>
+              <w:noProof/>
+              <w:kern w:val="2"/>
+              <w:sz w:val="24"/>
+              <w:szCs w:val="24"/>
+              <w:lang w:eastAsia="cs-CZ"/>
+              <w14:ligatures w14:val="standardContextual"/>
+            </w:rPr>
+            <w:tab/>
+          </w:r>
+          <w:r>
+            <w:rPr>
+              <w:rStyle w:val="Hypertextovodkaz"/>
+              <w:noProof/>
+            </w:rPr>
+            <w:t>Konkurence</w:t>
+          </w:r>
+          <w:r>
+            <w:rPr>
+              <w:noProof/>
+              <w:webHidden/>
+            </w:rPr>
+            <w:tab/>
+          </w:r>
+          <w:r>
+            <w:rPr>
+              <w:noProof/>
+              <w:webHidden/>
+            </w:rPr>
+            <w:fldChar w:fldCharType="begin"/>
+          </w:r>
+          <w:r>
+            <w:rPr>
+              <w:noProof/>
+              <w:webHidden/>
+            </w:rPr>
+            <w:instrText xml:space="preserve"> PAGEREF _Toc168467974 \h </w:instrText>
+          </w:r>
+          <w:r>
+            <w:rPr>
+              <w:noProof/>
+              <w:webHidden/>
+            </w:rPr>
+          </w:r>
+          <w:r>
+            <w:rPr>
+              <w:noProof/>
+              <w:webHidden/>
+            </w:rPr>
+            <w:fldChar w:fldCharType="separate"/>
+          </w:r>
+          <w:r>
+            <w:rPr>
+              <w:noProof/>
+              <w:webHidden/>
+            </w:rPr>
+            <w:t>10</w:t>
+          </w:r>
+          <w:r>
+            <w:rPr>
+              <w:noProof/>
+              <w:webHidden/>
+            </w:rPr>
+            <w:fldChar w:fldCharType="end"/>
+          </w:r>
+          <w:r>
+            <w:rPr>
+              <w:noProof/>
+            </w:rPr>
+            <w:fldChar w:fldCharType="end"/>
+          </w:r>
         </w:p>
         <w:p>
           <w:pPr>
@@ -1341,81 +1449,108 @@
               <w14:ligatures w14:val="standardContextual"/>
             </w:rPr>
           </w:pPr>
-          <w:hyperlink w:anchor="_Toc168467975" w:history="1">
-            <w:r>
-              <w:rPr>
-                <w:rStyle w:val="Hypertextovodkaz"/>
-                <w:noProof/>
-              </w:rPr>
-              <w:t>2</w:t>
-            </w:r>
-            <w:r>
-              <w:rPr>
-                <w:noProof/>
-                <w:kern w:val="2"/>
-                <w:sz w:val="24"/>
-                <w:szCs w:val="24"/>
-                <w:lang w:eastAsia="cs-CZ"/>
-                <w14:ligatures w14:val="standardContextual"/>
-              </w:rPr>
-              <w:tab/>
-            </w:r>
-            <w:r>
-              <w:rPr>
-                <w:rStyle w:val="Hypertextovodkaz"/>
-                <w:noProof/>
-              </w:rPr>
-              <w:t>Technologie</w:t>
-            </w:r>
-            <w:r>
-              <w:rPr>
-                <w:noProof/>
-                <w:webHidden/>
-              </w:rPr>
-              <w:tab/>
-            </w:r>
-            <w:r>
-              <w:rPr>
-                <w:noProof/>
-                <w:webHidden/>
-              </w:rPr>
-              <w:fldChar w:fldCharType="begin"/>
-            </w:r>
-            <w:r>
-              <w:rPr>
-                <w:noProof/>
-                <w:webHidden/>
-              </w:rPr>
-              <w:instrText xml:space="preserve"> PAGEREF _Toc168467975 \h </w:instrText>
-            </w:r>
-            <w:r>
-              <w:rPr>
-                <w:noProof/>
-                <w:webHidden/>
-              </w:rPr>
-            </w:r>
-            <w:r>
-              <w:rPr>
-                <w:noProof/>
-                <w:webHidden/>
-              </w:rPr>
-              <w:fldChar w:fldCharType="separate"/>
-            </w:r>
-            <w:r>
-              <w:rPr>
-                <w:noProof/>
-                <w:webHidden/>
-              </w:rPr>
-              <w:t>11</w:t>
-            </w:r>
-            <w:r>
-              <w:rPr>
-                <w:noProof/>
-                <w:webHidden/>
-              </w:rPr>
-              <w:fldChar w:fldCharType="end"/>
-            </w:r>
-          </w:hyperlink>
+          <w:r>
+            <w:rPr>
+              <w:noProof/>
+            </w:rPr>
+            <w:fldChar w:fldCharType="begin"/>
+          </w:r>
+          <w:r>
+            <w:rPr>
+              <w:noProof/>
+            </w:rPr>
+            <w:instrText>HYPERLINK \l "_Toc168467975"</w:instrText>
+          </w:r>
+          <w:r>
+            <w:rPr>
+              <w:noProof/>
+            </w:rPr>
+          </w:r>
+          <w:r>
+            <w:rPr>
+              <w:noProof/>
+            </w:rPr>
+            <w:fldChar w:fldCharType="separate"/>
+          </w:r>
+          <w:r>
+            <w:rPr>
+              <w:rStyle w:val="Hypertextovodkaz"/>
+              <w:noProof/>
+            </w:rPr>
+            <w:t>2</w:t>
+          </w:r>
+          <w:r>
+            <w:rPr>
+              <w:noProof/>
+              <w:kern w:val="2"/>
+              <w:sz w:val="24"/>
+              <w:szCs w:val="24"/>
+              <w:lang w:eastAsia="cs-CZ"/>
+              <w14:ligatures w14:val="standardContextual"/>
+            </w:rPr>
+            <w:tab/>
+          </w:r>
+          <w:r>
+            <w:rPr>
+              <w:rStyle w:val="Hypertextovodkaz"/>
+              <w:noProof/>
+            </w:rPr>
+            <w:t>Technologie</w:t>
+          </w:r>
+          <w:r>
+            <w:rPr>
+              <w:noProof/>
+              <w:webHidden/>
+            </w:rPr>
+            <w:tab/>
+          </w:r>
+          <w:r>
+            <w:rPr>
+              <w:noProof/>
+              <w:webHidden/>
+            </w:rPr>
+            <w:fldChar w:fldCharType="begin"/>
+          </w:r>
+          <w:r>
+            <w:rPr>
+              <w:noProof/>
+              <w:webHidden/>
+            </w:rPr>
+            <w:instrText xml:space="preserve"> PAGEREF _Toc168467975 \h </w:instrText>
+          </w:r>
+          <w:r>
+            <w:rPr>
+              <w:noProof/>
+              <w:webHidden/>
+            </w:rPr>
+          </w:r>
+          <w:r>
+            <w:rPr>
+              <w:noProof/>
+              <w:webHidden/>
+            </w:rPr>
+            <w:fldChar w:fldCharType="separate"/>
+          </w:r>
+          <w:r>
+            <w:rPr>
+              <w:noProof/>
+              <w:webHidden/>
+            </w:rPr>
+            <w:t>11</w:t>
+          </w:r>
+          <w:r>
+            <w:rPr>
+              <w:noProof/>
+              <w:webHidden/>
+            </w:rPr>
+            <w:fldChar w:fldCharType="end"/>
+          </w:r>
+          <w:r>
+            <w:rPr>
+              <w:noProof/>
+            </w:rPr>
+            <w:fldChar w:fldCharType="end"/>
+          </w:r>
         </w:p>
         <w:p>
           <w:pPr>
@@ -1432,63 +1567,90 @@
               <w14:ligatures w14:val="standardContextual"/>
             </w:rPr>
           </w:pPr>
-          <w:hyperlink w:anchor="_Toc168467976" w:history="1">
-            <w:r>
-              <w:rPr>
-                <w:rStyle w:val="Hypertextovodkaz"/>
-                <w:noProof/>
-              </w:rPr>
-              <w:t>2.1 Unity</w:t>
-            </w:r>
-            <w:r>
-              <w:rPr>
-                <w:noProof/>
-                <w:webHidden/>
-              </w:rPr>
-              <w:tab/>
-            </w:r>
-            <w:r>
-              <w:rPr>
-                <w:noProof/>
-                <w:webHidden/>
-              </w:rPr>
-              <w:fldChar w:fldCharType="begin"/>
-            </w:r>
-            <w:r>
-              <w:rPr>
-                <w:noProof/>
-                <w:webHidden/>
-              </w:rPr>
-              <w:instrText xml:space="preserve"> PAGEREF _Toc168467976 \h </w:instrText>
-            </w:r>
-            <w:r>
-              <w:rPr>
-                <w:noProof/>
-                <w:webHidden/>
-              </w:rPr>
-            </w:r>
-            <w:r>
-              <w:rPr>
-                <w:noProof/>
-                <w:webHidden/>
-              </w:rPr>
-              <w:fldChar w:fldCharType="separate"/>
-            </w:r>
-            <w:r>
-              <w:rPr>
-                <w:noProof/>
-                <w:webHidden/>
-              </w:rPr>
-              <w:t>11</w:t>
-            </w:r>
-            <w:r>
-              <w:rPr>
-                <w:noProof/>
-                <w:webHidden/>
-              </w:rPr>
-              <w:fldChar w:fldCharType="end"/>
-            </w:r>
-          </w:hyperlink>
+          <w:r>
+            <w:rPr>
+              <w:noProof/>
+            </w:rPr>
+            <w:fldChar w:fldCharType="begin"/>
+          </w:r>
+          <w:r>
+            <w:rPr>
+              <w:noProof/>
+            </w:rPr>
+            <w:instrText>HYPERLINK \l "_Toc168467976"</w:instrText>
+          </w:r>
+          <w:r>
+            <w:rPr>
+              <w:noProof/>
+            </w:rPr>
+          </w:r>
+          <w:r>
+            <w:rPr>
+              <w:noProof/>
+            </w:rPr>
+            <w:fldChar w:fldCharType="separate"/>
+          </w:r>
+          <w:r>
+            <w:rPr>
+              <w:rStyle w:val="Hypertextovodkaz"/>
+              <w:noProof/>
+            </w:rPr>
+            <w:t>2.1 Unity</w:t>
+          </w:r>
+          <w:r>
+            <w:rPr>
+              <w:noProof/>
+              <w:webHidden/>
+            </w:rPr>
+            <w:tab/>
+          </w:r>
+          <w:r>
+            <w:rPr>
+              <w:noProof/>
+              <w:webHidden/>
+            </w:rPr>
+            <w:fldChar w:fldCharType="begin"/>
+          </w:r>
+          <w:r>
+            <w:rPr>
+              <w:noProof/>
+              <w:webHidden/>
+            </w:rPr>
+            <w:instrText xml:space="preserve"> PAGEREF _Toc168467976 \h </w:instrText>
+          </w:r>
+          <w:r>
+            <w:rPr>
+              <w:noProof/>
+              <w:webHidden/>
+            </w:rPr>
+          </w:r>
+          <w:r>
+            <w:rPr>
+              <w:noProof/>
+              <w:webHidden/>
+            </w:rPr>
+            <w:fldChar w:fldCharType="separate"/>
+          </w:r>
+          <w:r>
+            <w:rPr>
+              <w:noProof/>
+              <w:webHidden/>
+            </w:rPr>
+            <w:t>11</w:t>
+          </w:r>
+          <w:r>
+            <w:rPr>
+              <w:noProof/>
+              <w:webHidden/>
+            </w:rPr>
+            <w:fldChar w:fldCharType="end"/>
+          </w:r>
+          <w:r>
+            <w:rPr>
+              <w:noProof/>
+            </w:rPr>
+            <w:fldChar w:fldCharType="end"/>
+          </w:r>
         </w:p>
         <w:p>
           <w:pPr>
@@ -1506,81 +1668,108 @@
               <w14:ligatures w14:val="standardContextual"/>
             </w:rPr>
           </w:pPr>
-          <w:hyperlink w:anchor="_Toc168467977" w:history="1">
-            <w:r>
-              <w:rPr>
-                <w:rStyle w:val="Hypertextovodkaz"/>
-                <w:noProof/>
-              </w:rPr>
-              <w:t>2.1.1</w:t>
-            </w:r>
-            <w:r>
-              <w:rPr>
-                <w:noProof/>
-                <w:kern w:val="2"/>
-                <w:sz w:val="24"/>
-                <w:szCs w:val="24"/>
-                <w:lang w:eastAsia="cs-CZ"/>
-                <w14:ligatures w14:val="standardContextual"/>
-              </w:rPr>
-              <w:tab/>
-            </w:r>
-            <w:r>
-              <w:rPr>
-                <w:rStyle w:val="Hypertextovodkaz"/>
-                <w:noProof/>
-              </w:rPr>
-              <w:t>C#</w:t>
-            </w:r>
-            <w:r>
-              <w:rPr>
-                <w:noProof/>
-                <w:webHidden/>
-              </w:rPr>
-              <w:tab/>
-            </w:r>
-            <w:r>
-              <w:rPr>
-                <w:noProof/>
-                <w:webHidden/>
-              </w:rPr>
-              <w:fldChar w:fldCharType="begin"/>
-            </w:r>
-            <w:r>
-              <w:rPr>
-                <w:noProof/>
-                <w:webHidden/>
-              </w:rPr>
-              <w:instrText xml:space="preserve"> PAGEREF _Toc168467977 \h </w:instrText>
-            </w:r>
-            <w:r>
-              <w:rPr>
-                <w:noProof/>
-                <w:webHidden/>
-              </w:rPr>
-            </w:r>
-            <w:r>
-              <w:rPr>
-                <w:noProof/>
-                <w:webHidden/>
-              </w:rPr>
-              <w:fldChar w:fldCharType="separate"/>
-            </w:r>
-            <w:r>
-              <w:rPr>
-                <w:noProof/>
-                <w:webHidden/>
-              </w:rPr>
-              <w:t>11</w:t>
-            </w:r>
-            <w:r>
-              <w:rPr>
-                <w:noProof/>
-                <w:webHidden/>
-              </w:rPr>
-              <w:fldChar w:fldCharType="end"/>
-            </w:r>
-          </w:hyperlink>
+          <w:r>
+            <w:rPr>
+              <w:noProof/>
+            </w:rPr>
+            <w:fldChar w:fldCharType="begin"/>
+          </w:r>
+          <w:r>
+            <w:rPr>
+              <w:noProof/>
+            </w:rPr>
+            <w:instrText>HYPERLINK \l "_Toc168467977"</w:instrText>
+          </w:r>
+          <w:r>
+            <w:rPr>
+              <w:noProof/>
+            </w:rPr>
+          </w:r>
+          <w:r>
+            <w:rPr>
+              <w:noProof/>
+            </w:rPr>
+            <w:fldChar w:fldCharType="separate"/>
+          </w:r>
+          <w:r>
+            <w:rPr>
+              <w:rStyle w:val="Hypertextovodkaz"/>
+              <w:noProof/>
+            </w:rPr>
+            <w:t>2.1.1</w:t>
+          </w:r>
+          <w:r>
+            <w:rPr>
+              <w:noProof/>
+              <w:kern w:val="2"/>
+              <w:sz w:val="24"/>
+              <w:szCs w:val="24"/>
+              <w:lang w:eastAsia="cs-CZ"/>
+              <w14:ligatures w14:val="standardContextual"/>
+            </w:rPr>
+            <w:tab/>
+          </w:r>
+          <w:r>
+            <w:rPr>
+              <w:rStyle w:val="Hypertextovodkaz"/>
+              <w:noProof/>
+            </w:rPr>
+            <w:t>C#</w:t>
+          </w:r>
+          <w:r>
+            <w:rPr>
+              <w:noProof/>
+              <w:webHidden/>
+            </w:rPr>
+            <w:tab/>
+          </w:r>
+          <w:r>
+            <w:rPr>
+              <w:noProof/>
+              <w:webHidden/>
+            </w:rPr>
+            <w:fldChar w:fldCharType="begin"/>
+          </w:r>
+          <w:r>
+            <w:rPr>
+              <w:noProof/>
+              <w:webHidden/>
+            </w:rPr>
+            <w:instrText xml:space="preserve"> PAGEREF _Toc168467977 \h </w:instrText>
+          </w:r>
+          <w:r>
+            <w:rPr>
+              <w:noProof/>
+              <w:webHidden/>
+            </w:rPr>
+          </w:r>
+          <w:r>
+            <w:rPr>
+              <w:noProof/>
+              <w:webHidden/>
+            </w:rPr>
+            <w:fldChar w:fldCharType="separate"/>
+          </w:r>
+          <w:r>
+            <w:rPr>
+              <w:noProof/>
+              <w:webHidden/>
+            </w:rPr>
+            <w:t>11</w:t>
+          </w:r>
+          <w:r>
+            <w:rPr>
+              <w:noProof/>
+              <w:webHidden/>
+            </w:rPr>
+            <w:fldChar w:fldCharType="end"/>
+          </w:r>
+          <w:r>
+            <w:rPr>
+              <w:noProof/>
+            </w:rPr>
+            <w:fldChar w:fldCharType="end"/>
+          </w:r>
         </w:p>
         <w:p>
           <w:pPr>
@@ -1598,81 +1787,108 @@
               <w14:ligatures w14:val="standardContextual"/>
             </w:rPr>
           </w:pPr>
-          <w:hyperlink w:anchor="_Toc168467978" w:history="1">
-            <w:r>
-              <w:rPr>
-                <w:rStyle w:val="Hypertextovodkaz"/>
-                <w:noProof/>
-              </w:rPr>
-              <w:t>2.1.2</w:t>
-            </w:r>
-            <w:r>
-              <w:rPr>
-                <w:noProof/>
-                <w:kern w:val="2"/>
-                <w:sz w:val="24"/>
-                <w:szCs w:val="24"/>
-                <w:lang w:eastAsia="cs-CZ"/>
-                <w14:ligatures w14:val="standardContextual"/>
-              </w:rPr>
-              <w:tab/>
-            </w:r>
-            <w:r>
-              <w:rPr>
-                <w:rStyle w:val="Hypertextovodkaz"/>
-                <w:noProof/>
-              </w:rPr>
-              <w:t>Visual Studio 2022</w:t>
-            </w:r>
-            <w:r>
-              <w:rPr>
-                <w:noProof/>
-                <w:webHidden/>
-              </w:rPr>
-              <w:tab/>
-            </w:r>
-            <w:r>
-              <w:rPr>
-                <w:noProof/>
-                <w:webHidden/>
-              </w:rPr>
-              <w:fldChar w:fldCharType="begin"/>
-            </w:r>
-            <w:r>
-              <w:rPr>
-                <w:noProof/>
-                <w:webHidden/>
-              </w:rPr>
-              <w:instrText xml:space="preserve"> PAGEREF _Toc168467978 \h </w:instrText>
-            </w:r>
-            <w:r>
-              <w:rPr>
-                <w:noProof/>
-                <w:webHidden/>
-              </w:rPr>
-            </w:r>
-            <w:r>
-              <w:rPr>
-                <w:noProof/>
-                <w:webHidden/>
-              </w:rPr>
-              <w:fldChar w:fldCharType="separate"/>
-            </w:r>
-            <w:r>
-              <w:rPr>
-                <w:noProof/>
-                <w:webHidden/>
-              </w:rPr>
-              <w:t>12</w:t>
-            </w:r>
-            <w:r>
-              <w:rPr>
-                <w:noProof/>
-                <w:webHidden/>
-              </w:rPr>
-              <w:fldChar w:fldCharType="end"/>
-            </w:r>
-          </w:hyperlink>
+          <w:r>
+            <w:rPr>
+              <w:noProof/>
+            </w:rPr>
+            <w:fldChar w:fldCharType="begin"/>
+          </w:r>
+          <w:r>
+            <w:rPr>
+              <w:noProof/>
+            </w:rPr>
+            <w:instrText>HYPERLINK \l "_Toc168467978"</w:instrText>
+          </w:r>
+          <w:r>
+            <w:rPr>
+              <w:noProof/>
+            </w:rPr>
+          </w:r>
+          <w:r>
+            <w:rPr>
+              <w:noProof/>
+            </w:rPr>
+            <w:fldChar w:fldCharType="separate"/>
+          </w:r>
+          <w:r>
+            <w:rPr>
+              <w:rStyle w:val="Hypertextovodkaz"/>
+              <w:noProof/>
+            </w:rPr>
+            <w:t>2.1.2</w:t>
+          </w:r>
+          <w:r>
+            <w:rPr>
+              <w:noProof/>
+              <w:kern w:val="2"/>
+              <w:sz w:val="24"/>
+              <w:szCs w:val="24"/>
+              <w:lang w:eastAsia="cs-CZ"/>
+              <w14:ligatures w14:val="standardContextual"/>
+            </w:rPr>
+            <w:tab/>
+          </w:r>
+          <w:r>
+            <w:rPr>
+              <w:rStyle w:val="Hypertextovodkaz"/>
+              <w:noProof/>
+            </w:rPr>
+            <w:t>Visual Studio 2022</w:t>
+          </w:r>
+          <w:r>
+            <w:rPr>
+              <w:noProof/>
+              <w:webHidden/>
+            </w:rPr>
+            <w:tab/>
+          </w:r>
+          <w:r>
+            <w:rPr>
+              <w:noProof/>
+              <w:webHidden/>
+            </w:rPr>
+            <w:fldChar w:fldCharType="begin"/>
+          </w:r>
+          <w:r>
+            <w:rPr>
+              <w:noProof/>
+              <w:webHidden/>
+            </w:rPr>
+            <w:instrText xml:space="preserve"> PAGEREF _Toc168467978 \h </w:instrText>
+          </w:r>
+          <w:r>
+            <w:rPr>
+              <w:noProof/>
+              <w:webHidden/>
+            </w:rPr>
+          </w:r>
+          <w:r>
+            <w:rPr>
+              <w:noProof/>
+              <w:webHidden/>
+            </w:rPr>
+            <w:fldChar w:fldCharType="separate"/>
+          </w:r>
+          <w:r>
+            <w:rPr>
+              <w:noProof/>
+              <w:webHidden/>
+            </w:rPr>
+            <w:t>11</w:t>
+          </w:r>
+          <w:r>
+            <w:rPr>
+              <w:noProof/>
+              <w:webHidden/>
+            </w:rPr>
+            <w:fldChar w:fldCharType="end"/>
+          </w:r>
+          <w:r>
+            <w:rPr>
+              <w:noProof/>
+            </w:rPr>
+            <w:fldChar w:fldCharType="end"/>
+          </w:r>
         </w:p>
         <w:p>
           <w:pPr>
@@ -1689,63 +1905,90 @@
               <w14:ligatures w14:val="standardContextual"/>
             </w:rPr>
           </w:pPr>
-          <w:hyperlink w:anchor="_Toc168467979" w:history="1">
-            <w:r>
-              <w:rPr>
-                <w:rStyle w:val="Hypertextovodkaz"/>
-                <w:noProof/>
-              </w:rPr>
-              <w:t>2.2 Paint.net</w:t>
-            </w:r>
-            <w:r>
-              <w:rPr>
-                <w:noProof/>
-                <w:webHidden/>
-              </w:rPr>
-              <w:tab/>
-            </w:r>
-            <w:r>
-              <w:rPr>
-                <w:noProof/>
-                <w:webHidden/>
-              </w:rPr>
-              <w:fldChar w:fldCharType="begin"/>
-            </w:r>
-            <w:r>
-              <w:rPr>
-                <w:noProof/>
-                <w:webHidden/>
-              </w:rPr>
-              <w:instrText xml:space="preserve"> PAGEREF _Toc168467979 \h </w:instrText>
-            </w:r>
-            <w:r>
-              <w:rPr>
-                <w:noProof/>
-                <w:webHidden/>
-              </w:rPr>
-            </w:r>
-            <w:r>
-              <w:rPr>
-                <w:noProof/>
-                <w:webHidden/>
-              </w:rPr>
-              <w:fldChar w:fldCharType="separate"/>
-            </w:r>
-            <w:r>
-              <w:rPr>
-                <w:noProof/>
-                <w:webHidden/>
-              </w:rPr>
-              <w:t>12</w:t>
-            </w:r>
-            <w:r>
-              <w:rPr>
-                <w:noProof/>
-                <w:webHidden/>
-              </w:rPr>
-              <w:fldChar w:fldCharType="end"/>
-            </w:r>
-          </w:hyperlink>
+          <w:r>
+            <w:rPr>
+              <w:noProof/>
+            </w:rPr>
+            <w:fldChar w:fldCharType="begin"/>
+          </w:r>
+          <w:r>
+            <w:rPr>
+              <w:noProof/>
+            </w:rPr>
+            <w:instrText>HYPERLINK \l "_Toc168467979"</w:instrText>
+          </w:r>
+          <w:r>
+            <w:rPr>
+              <w:noProof/>
+            </w:rPr>
+          </w:r>
+          <w:r>
+            <w:rPr>
+              <w:noProof/>
+            </w:rPr>
+            <w:fldChar w:fldCharType="separate"/>
+          </w:r>
+          <w:r>
+            <w:rPr>
+              <w:rStyle w:val="Hypertextovodkaz"/>
+              <w:noProof/>
+            </w:rPr>
+            <w:t>2.2 Paint.net</w:t>
+          </w:r>
+          <w:r>
+            <w:rPr>
+              <w:noProof/>
+              <w:webHidden/>
+            </w:rPr>
+            <w:tab/>
+          </w:r>
+          <w:r>
+            <w:rPr>
+              <w:noProof/>
+              <w:webHidden/>
+            </w:rPr>
+            <w:fldChar w:fldCharType="begin"/>
+          </w:r>
+          <w:r>
+            <w:rPr>
+              <w:noProof/>
+              <w:webHidden/>
+            </w:rPr>
+            <w:instrText xml:space="preserve"> PAGEREF _Toc168467979 \h </w:instrText>
+          </w:r>
+          <w:r>
+            <w:rPr>
+              <w:noProof/>
+              <w:webHidden/>
+            </w:rPr>
+          </w:r>
+          <w:r>
+            <w:rPr>
+              <w:noProof/>
+              <w:webHidden/>
+            </w:rPr>
+            <w:fldChar w:fldCharType="separate"/>
+          </w:r>
+          <w:r>
+            <w:rPr>
+              <w:noProof/>
+              <w:webHidden/>
+            </w:rPr>
+            <w:t>12</w:t>
+          </w:r>
+          <w:r>
+            <w:rPr>
+              <w:noProof/>
+              <w:webHidden/>
+            </w:rPr>
+            <w:fldChar w:fldCharType="end"/>
+          </w:r>
+          <w:r>
+            <w:rPr>
+              <w:noProof/>
+            </w:rPr>
+            <w:fldChar w:fldCharType="end"/>
+          </w:r>
         </w:p>
         <w:p>
           <w:pPr>
@@ -1762,63 +2005,90 @@
               <w14:ligatures w14:val="standardContextual"/>
             </w:rPr>
           </w:pPr>
-          <w:hyperlink w:anchor="_Toc168467980" w:history="1">
-            <w:r>
-              <w:rPr>
-                <w:rStyle w:val="Hypertextovodkaz"/>
-                <w:noProof/>
-              </w:rPr>
-              <w:t>2.3 Github</w:t>
-            </w:r>
-            <w:r>
-              <w:rPr>
-                <w:noProof/>
-                <w:webHidden/>
-              </w:rPr>
-              <w:tab/>
-            </w:r>
-            <w:r>
-              <w:rPr>
-                <w:noProof/>
-                <w:webHidden/>
-              </w:rPr>
-              <w:fldChar w:fldCharType="begin"/>
-            </w:r>
-            <w:r>
-              <w:rPr>
-                <w:noProof/>
-                <w:webHidden/>
-              </w:rPr>
-              <w:instrText xml:space="preserve"> PAGEREF _Toc168467980 \h </w:instrText>
-            </w:r>
-            <w:r>
-              <w:rPr>
-                <w:noProof/>
-                <w:webHidden/>
-              </w:rPr>
-            </w:r>
-            <w:r>
-              <w:rPr>
-                <w:noProof/>
-                <w:webHidden/>
-              </w:rPr>
-              <w:fldChar w:fldCharType="separate"/>
-            </w:r>
-            <w:r>
-              <w:rPr>
-                <w:noProof/>
-                <w:webHidden/>
-              </w:rPr>
-              <w:t>13</w:t>
-            </w:r>
-            <w:r>
-              <w:rPr>
-                <w:noProof/>
-                <w:webHidden/>
-              </w:rPr>
-              <w:fldChar w:fldCharType="end"/>
-            </w:r>
-          </w:hyperlink>
+          <w:r>
+            <w:rPr>
+              <w:noProof/>
+            </w:rPr>
+            <w:fldChar w:fldCharType="begin"/>
+          </w:r>
+          <w:r>
+            <w:rPr>
+              <w:noProof/>
+            </w:rPr>
+            <w:instrText>HYPERLINK \l "_Toc168467980"</w:instrText>
+          </w:r>
+          <w:r>
+            <w:rPr>
+              <w:noProof/>
+            </w:rPr>
+          </w:r>
+          <w:r>
+            <w:rPr>
+              <w:noProof/>
+            </w:rPr>
+            <w:fldChar w:fldCharType="separate"/>
+          </w:r>
+          <w:r>
+            <w:rPr>
+              <w:rStyle w:val="Hypertextovodkaz"/>
+              <w:noProof/>
+            </w:rPr>
+            <w:t>2.3 Github</w:t>
+          </w:r>
+          <w:r>
+            <w:rPr>
+              <w:noProof/>
+              <w:webHidden/>
+            </w:rPr>
+            <w:tab/>
+          </w:r>
+          <w:r>
+            <w:rPr>
+              <w:noProof/>
+              <w:webHidden/>
+            </w:rPr>
+            <w:fldChar w:fldCharType="begin"/>
+          </w:r>
+          <w:r>
+            <w:rPr>
+              <w:noProof/>
+              <w:webHidden/>
+            </w:rPr>
+            <w:instrText xml:space="preserve"> PAGEREF _Toc168467980 \h </w:instrText>
+          </w:r>
+          <w:r>
+            <w:rPr>
+              <w:noProof/>
+              <w:webHidden/>
+            </w:rPr>
+          </w:r>
+          <w:r>
+            <w:rPr>
+              <w:noProof/>
+              <w:webHidden/>
+            </w:rPr>
+            <w:fldChar w:fldCharType="separate"/>
+          </w:r>
+          <w:r>
+            <w:rPr>
+              <w:noProof/>
+              <w:webHidden/>
+            </w:rPr>
+            <w:t>12</w:t>
+          </w:r>
+          <w:r>
+            <w:rPr>
+              <w:noProof/>
+              <w:webHidden/>
+            </w:rPr>
+            <w:fldChar w:fldCharType="end"/>
+          </w:r>
+          <w:r>
+            <w:rPr>
+              <w:noProof/>
+            </w:rPr>
+            <w:fldChar w:fldCharType="end"/>
+          </w:r>
         </w:p>
         <w:p>
           <w:pPr>
@@ -1836,81 +2106,108 @@
               <w14:ligatures w14:val="standardContextual"/>
             </w:rPr>
           </w:pPr>
-          <w:hyperlink w:anchor="_Toc168467981" w:history="1">
-            <w:r>
-              <w:rPr>
-                <w:rStyle w:val="Hypertextovodkaz"/>
-                <w:noProof/>
-              </w:rPr>
-              <w:t>3</w:t>
-            </w:r>
-            <w:r>
-              <w:rPr>
-                <w:noProof/>
-                <w:kern w:val="2"/>
-                <w:sz w:val="24"/>
-                <w:szCs w:val="24"/>
-                <w:lang w:eastAsia="cs-CZ"/>
-                <w14:ligatures w14:val="standardContextual"/>
-              </w:rPr>
-              <w:tab/>
-            </w:r>
-            <w:r>
-              <w:rPr>
-                <w:rStyle w:val="Hypertextovodkaz"/>
-                <w:noProof/>
-              </w:rPr>
-              <w:t>Praktická část</w:t>
-            </w:r>
-            <w:r>
-              <w:rPr>
-                <w:noProof/>
-                <w:webHidden/>
-              </w:rPr>
-              <w:tab/>
-            </w:r>
-            <w:r>
-              <w:rPr>
-                <w:noProof/>
-                <w:webHidden/>
-              </w:rPr>
-              <w:fldChar w:fldCharType="begin"/>
-            </w:r>
-            <w:r>
-              <w:rPr>
-                <w:noProof/>
-                <w:webHidden/>
-              </w:rPr>
-              <w:instrText xml:space="preserve"> PAGEREF _Toc168467981 \h </w:instrText>
-            </w:r>
-            <w:r>
-              <w:rPr>
-                <w:noProof/>
-                <w:webHidden/>
-              </w:rPr>
-            </w:r>
-            <w:r>
-              <w:rPr>
-                <w:noProof/>
-                <w:webHidden/>
-              </w:rPr>
-              <w:fldChar w:fldCharType="separate"/>
-            </w:r>
-            <w:r>
-              <w:rPr>
-                <w:noProof/>
-                <w:webHidden/>
-              </w:rPr>
-              <w:t>14</w:t>
-            </w:r>
-            <w:r>
-              <w:rPr>
-                <w:noProof/>
-                <w:webHidden/>
-              </w:rPr>
-              <w:fldChar w:fldCharType="end"/>
-            </w:r>
-          </w:hyperlink>
+          <w:r>
+            <w:rPr>
+              <w:noProof/>
+            </w:rPr>
+            <w:fldChar w:fldCharType="begin"/>
+          </w:r>
+          <w:r>
+            <w:rPr>
+              <w:noProof/>
+            </w:rPr>
+            <w:instrText>HYPERLINK \l "_Toc168467981"</w:instrText>
+          </w:r>
+          <w:r>
+            <w:rPr>
+              <w:noProof/>
+            </w:rPr>
+          </w:r>
+          <w:r>
+            <w:rPr>
+              <w:noProof/>
+            </w:rPr>
+            <w:fldChar w:fldCharType="separate"/>
+          </w:r>
+          <w:r>
+            <w:rPr>
+              <w:rStyle w:val="Hypertextovodkaz"/>
+              <w:noProof/>
+            </w:rPr>
+            <w:t>3</w:t>
+          </w:r>
+          <w:r>
+            <w:rPr>
+              <w:noProof/>
+              <w:kern w:val="2"/>
+              <w:sz w:val="24"/>
+              <w:szCs w:val="24"/>
+              <w:lang w:eastAsia="cs-CZ"/>
+              <w14:ligatures w14:val="standardContextual"/>
+            </w:rPr>
+            <w:tab/>
+          </w:r>
+          <w:r>
+            <w:rPr>
+              <w:rStyle w:val="Hypertextovodkaz"/>
+              <w:noProof/>
+            </w:rPr>
+            <w:t>Praktická část</w:t>
+          </w:r>
+          <w:r>
+            <w:rPr>
+              <w:noProof/>
+              <w:webHidden/>
+            </w:rPr>
+            <w:tab/>
+          </w:r>
+          <w:r>
+            <w:rPr>
+              <w:noProof/>
+              <w:webHidden/>
+            </w:rPr>
+            <w:fldChar w:fldCharType="begin"/>
+          </w:r>
+          <w:r>
+            <w:rPr>
+              <w:noProof/>
+              <w:webHidden/>
+            </w:rPr>
+            <w:instrText xml:space="preserve"> PAGEREF _Toc168467981 \h </w:instrText>
+          </w:r>
+          <w:r>
+            <w:rPr>
+              <w:noProof/>
+              <w:webHidden/>
+            </w:rPr>
+          </w:r>
+          <w:r>
+            <w:rPr>
+              <w:noProof/>
+              <w:webHidden/>
+            </w:rPr>
+            <w:fldChar w:fldCharType="separate"/>
+          </w:r>
+          <w:r>
+            <w:rPr>
+              <w:noProof/>
+              <w:webHidden/>
+            </w:rPr>
+            <w:t>13</w:t>
+          </w:r>
+          <w:r>
+            <w:rPr>
+              <w:noProof/>
+              <w:webHidden/>
+            </w:rPr>
+            <w:fldChar w:fldCharType="end"/>
+          </w:r>
+          <w:r>
+            <w:rPr>
+              <w:noProof/>
+            </w:rPr>
+            <w:fldChar w:fldCharType="end"/>
+          </w:r>
         </w:p>
         <w:p>
           <w:pPr>
@@ -1928,81 +2225,108 @@
               <w14:ligatures w14:val="standardContextual"/>
             </w:rPr>
           </w:pPr>
-          <w:hyperlink w:anchor="_Toc168467982" w:history="1">
-            <w:r>
-              <w:rPr>
-                <w:rStyle w:val="Hypertextovodkaz"/>
-                <w:noProof/>
-              </w:rPr>
-              <w:t>3.1</w:t>
-            </w:r>
-            <w:r>
-              <w:rPr>
-                <w:noProof/>
-                <w:kern w:val="2"/>
-                <w:sz w:val="24"/>
-                <w:szCs w:val="24"/>
-                <w:lang w:eastAsia="cs-CZ"/>
-                <w14:ligatures w14:val="standardContextual"/>
-              </w:rPr>
-              <w:tab/>
-            </w:r>
-            <w:r>
-              <w:rPr>
-                <w:rStyle w:val="Hypertextovodkaz"/>
-                <w:noProof/>
-              </w:rPr>
-              <w:t>Návrhy</w:t>
-            </w:r>
-            <w:r>
-              <w:rPr>
-                <w:noProof/>
-                <w:webHidden/>
-              </w:rPr>
-              <w:tab/>
-            </w:r>
-            <w:r>
-              <w:rPr>
-                <w:noProof/>
-                <w:webHidden/>
-              </w:rPr>
-              <w:fldChar w:fldCharType="begin"/>
-            </w:r>
-            <w:r>
-              <w:rPr>
-                <w:noProof/>
-                <w:webHidden/>
-              </w:rPr>
-              <w:instrText xml:space="preserve"> PAGEREF _Toc168467982 \h </w:instrText>
-            </w:r>
-            <w:r>
-              <w:rPr>
-                <w:noProof/>
-                <w:webHidden/>
-              </w:rPr>
-            </w:r>
-            <w:r>
-              <w:rPr>
-                <w:noProof/>
-                <w:webHidden/>
-              </w:rPr>
-              <w:fldChar w:fldCharType="separate"/>
-            </w:r>
-            <w:r>
-              <w:rPr>
-                <w:noProof/>
-                <w:webHidden/>
-              </w:rPr>
-              <w:t>14</w:t>
-            </w:r>
-            <w:r>
-              <w:rPr>
-                <w:noProof/>
-                <w:webHidden/>
-              </w:rPr>
-              <w:fldChar w:fldCharType="end"/>
-            </w:r>
-          </w:hyperlink>
+          <w:r>
+            <w:rPr>
+              <w:noProof/>
+            </w:rPr>
+            <w:fldChar w:fldCharType="begin"/>
+          </w:r>
+          <w:r>
+            <w:rPr>
+              <w:noProof/>
+            </w:rPr>
+            <w:instrText>HYPERLINK \l "_Toc168467982"</w:instrText>
+          </w:r>
+          <w:r>
+            <w:rPr>
+              <w:noProof/>
+            </w:rPr>
+          </w:r>
+          <w:r>
+            <w:rPr>
+              <w:noProof/>
+            </w:rPr>
+            <w:fldChar w:fldCharType="separate"/>
+          </w:r>
+          <w:r>
+            <w:rPr>
+              <w:rStyle w:val="Hypertextovodkaz"/>
+              <w:noProof/>
+            </w:rPr>
+            <w:t>3.1</w:t>
+          </w:r>
+          <w:r>
+            <w:rPr>
+              <w:noProof/>
+              <w:kern w:val="2"/>
+              <w:sz w:val="24"/>
+              <w:szCs w:val="24"/>
+              <w:lang w:eastAsia="cs-CZ"/>
+              <w14:ligatures w14:val="standardContextual"/>
+            </w:rPr>
+            <w:tab/>
+          </w:r>
+          <w:r>
+            <w:rPr>
+              <w:rStyle w:val="Hypertextovodkaz"/>
+              <w:noProof/>
+            </w:rPr>
+            <w:t>Návrhy</w:t>
+          </w:r>
+          <w:r>
+            <w:rPr>
+              <w:noProof/>
+              <w:webHidden/>
+            </w:rPr>
+            <w:tab/>
+          </w:r>
+          <w:r>
+            <w:rPr>
+              <w:noProof/>
+              <w:webHidden/>
+            </w:rPr>
+            <w:fldChar w:fldCharType="begin"/>
+          </w:r>
+          <w:r>
+            <w:rPr>
+              <w:noProof/>
+              <w:webHidden/>
+            </w:rPr>
+            <w:instrText xml:space="preserve"> PAGEREF _Toc168467982 \h </w:instrText>
+          </w:r>
+          <w:r>
+            <w:rPr>
+              <w:noProof/>
+              <w:webHidden/>
+            </w:rPr>
+          </w:r>
+          <w:r>
+            <w:rPr>
+              <w:noProof/>
+              <w:webHidden/>
+            </w:rPr>
+            <w:fldChar w:fldCharType="separate"/>
+          </w:r>
+          <w:r>
+            <w:rPr>
+              <w:noProof/>
+              <w:webHidden/>
+            </w:rPr>
+            <w:t>13</w:t>
+          </w:r>
+          <w:r>
+            <w:rPr>
+              <w:noProof/>
+              <w:webHidden/>
+            </w:rPr>
+            <w:fldChar w:fldCharType="end"/>
+          </w:r>
+          <w:r>
+            <w:rPr>
+              <w:noProof/>
+            </w:rPr>
+            <w:fldChar w:fldCharType="end"/>
+          </w:r>
         </w:p>
         <w:p>
           <w:pPr>
@@ -2020,83 +2344,110 @@
               <w14:ligatures w14:val="standardContextual"/>
             </w:rPr>
           </w:pPr>
-          <w:hyperlink w:anchor="_Toc168467983" w:history="1">
-            <w:r>
-              <w:rPr>
-                <w:rStyle w:val="Hypertextovodkaz"/>
-                <w:rFonts w:cstheme="minorHAnsi"/>
-                <w:noProof/>
-              </w:rPr>
-              <w:t>3.1.1</w:t>
-            </w:r>
-            <w:r>
-              <w:rPr>
-                <w:noProof/>
-                <w:kern w:val="2"/>
-                <w:sz w:val="24"/>
-                <w:szCs w:val="24"/>
-                <w:lang w:eastAsia="cs-CZ"/>
-                <w14:ligatures w14:val="standardContextual"/>
-              </w:rPr>
-              <w:tab/>
-            </w:r>
-            <w:r>
-              <w:rPr>
-                <w:rStyle w:val="Hypertextovodkaz"/>
-                <w:rFonts w:cstheme="minorHAnsi"/>
-                <w:noProof/>
-              </w:rPr>
-              <w:t>Hlavní postava</w:t>
-            </w:r>
-            <w:r>
-              <w:rPr>
-                <w:noProof/>
-                <w:webHidden/>
-              </w:rPr>
-              <w:tab/>
-            </w:r>
-            <w:r>
-              <w:rPr>
-                <w:noProof/>
-                <w:webHidden/>
-              </w:rPr>
-              <w:fldChar w:fldCharType="begin"/>
-            </w:r>
-            <w:r>
-              <w:rPr>
-                <w:noProof/>
-                <w:webHidden/>
-              </w:rPr>
-              <w:instrText xml:space="preserve"> PAGEREF _Toc168467983 \h </w:instrText>
-            </w:r>
-            <w:r>
-              <w:rPr>
-                <w:noProof/>
-                <w:webHidden/>
-              </w:rPr>
-            </w:r>
-            <w:r>
-              <w:rPr>
-                <w:noProof/>
-                <w:webHidden/>
-              </w:rPr>
-              <w:fldChar w:fldCharType="separate"/>
-            </w:r>
-            <w:r>
-              <w:rPr>
-                <w:noProof/>
-                <w:webHidden/>
-              </w:rPr>
-              <w:t>14</w:t>
-            </w:r>
-            <w:r>
-              <w:rPr>
-                <w:noProof/>
-                <w:webHidden/>
-              </w:rPr>
-              <w:fldChar w:fldCharType="end"/>
-            </w:r>
-          </w:hyperlink>
+          <w:r>
+            <w:rPr>
+              <w:noProof/>
+            </w:rPr>
+            <w:fldChar w:fldCharType="begin"/>
+          </w:r>
+          <w:r>
+            <w:rPr>
+              <w:noProof/>
+            </w:rPr>
+            <w:instrText>HYPERLINK \l "_Toc168467983"</w:instrText>
+          </w:r>
+          <w:r>
+            <w:rPr>
+              <w:noProof/>
+            </w:rPr>
+          </w:r>
+          <w:r>
+            <w:rPr>
+              <w:noProof/>
+            </w:rPr>
+            <w:fldChar w:fldCharType="separate"/>
+          </w:r>
+          <w:r>
+            <w:rPr>
+              <w:rStyle w:val="Hypertextovodkaz"/>
+              <w:rFonts w:cstheme="minorHAnsi"/>
+              <w:noProof/>
+            </w:rPr>
+            <w:t>3.1.1</w:t>
+          </w:r>
+          <w:r>
+            <w:rPr>
+              <w:noProof/>
+              <w:kern w:val="2"/>
+              <w:sz w:val="24"/>
+              <w:szCs w:val="24"/>
+              <w:lang w:eastAsia="cs-CZ"/>
+              <w14:ligatures w14:val="standardContextual"/>
+            </w:rPr>
+            <w:tab/>
+          </w:r>
+          <w:r>
+            <w:rPr>
+              <w:rStyle w:val="Hypertextovodkaz"/>
+              <w:rFonts w:cstheme="minorHAnsi"/>
+              <w:noProof/>
+            </w:rPr>
+            <w:t>Hlavní postava</w:t>
+          </w:r>
+          <w:r>
+            <w:rPr>
+              <w:noProof/>
+              <w:webHidden/>
+            </w:rPr>
+            <w:tab/>
+          </w:r>
+          <w:r>
+            <w:rPr>
+              <w:noProof/>
+              <w:webHidden/>
+            </w:rPr>
+            <w:fldChar w:fldCharType="begin"/>
+          </w:r>
+          <w:r>
+            <w:rPr>
+              <w:noProof/>
+              <w:webHidden/>
+            </w:rPr>
+            <w:instrText xml:space="preserve"> PAGEREF _Toc168467983 \h </w:instrText>
+          </w:r>
+          <w:r>
+            <w:rPr>
+              <w:noProof/>
+              <w:webHidden/>
+            </w:rPr>
+          </w:r>
+          <w:r>
+            <w:rPr>
+              <w:noProof/>
+              <w:webHidden/>
+            </w:rPr>
+            <w:fldChar w:fldCharType="separate"/>
+          </w:r>
+          <w:r>
+            <w:rPr>
+              <w:noProof/>
+              <w:webHidden/>
+            </w:rPr>
+            <w:t>13</w:t>
+          </w:r>
+          <w:r>
+            <w:rPr>
+              <w:noProof/>
+              <w:webHidden/>
+            </w:rPr>
+            <w:fldChar w:fldCharType="end"/>
+          </w:r>
+          <w:r>
+            <w:rPr>
+              <w:noProof/>
+            </w:rPr>
+            <w:fldChar w:fldCharType="end"/>
+          </w:r>
         </w:p>
         <w:p>
           <w:pPr>
@@ -2114,81 +2465,108 @@
               <w14:ligatures w14:val="standardContextual"/>
             </w:rPr>
           </w:pPr>
-          <w:hyperlink w:anchor="_Toc168467984" w:history="1">
-            <w:r>
-              <w:rPr>
-                <w:rStyle w:val="Hypertextovodkaz"/>
-                <w:noProof/>
-              </w:rPr>
-              <w:t>3.1.2</w:t>
-            </w:r>
-            <w:r>
-              <w:rPr>
-                <w:noProof/>
-                <w:kern w:val="2"/>
-                <w:sz w:val="24"/>
-                <w:szCs w:val="24"/>
-                <w:lang w:eastAsia="cs-CZ"/>
-                <w14:ligatures w14:val="standardContextual"/>
-              </w:rPr>
-              <w:tab/>
-            </w:r>
-            <w:r>
-              <w:rPr>
-                <w:rStyle w:val="Hypertextovodkaz"/>
-                <w:noProof/>
-              </w:rPr>
-              <w:t>Nepřátelé</w:t>
-            </w:r>
-            <w:r>
-              <w:rPr>
-                <w:noProof/>
-                <w:webHidden/>
-              </w:rPr>
-              <w:tab/>
-            </w:r>
-            <w:r>
-              <w:rPr>
-                <w:noProof/>
-                <w:webHidden/>
-              </w:rPr>
-              <w:fldChar w:fldCharType="begin"/>
-            </w:r>
-            <w:r>
-              <w:rPr>
-                <w:noProof/>
-                <w:webHidden/>
-              </w:rPr>
-              <w:instrText xml:space="preserve"> PAGEREF _Toc168467984 \h </w:instrText>
-            </w:r>
-            <w:r>
-              <w:rPr>
-                <w:noProof/>
-                <w:webHidden/>
-              </w:rPr>
-            </w:r>
-            <w:r>
-              <w:rPr>
-                <w:noProof/>
-                <w:webHidden/>
-              </w:rPr>
-              <w:fldChar w:fldCharType="separate"/>
-            </w:r>
-            <w:r>
-              <w:rPr>
-                <w:noProof/>
-                <w:webHidden/>
-              </w:rPr>
-              <w:t>15</w:t>
-            </w:r>
-            <w:r>
-              <w:rPr>
-                <w:noProof/>
-                <w:webHidden/>
-              </w:rPr>
-              <w:fldChar w:fldCharType="end"/>
-            </w:r>
-          </w:hyperlink>
+          <w:r>
+            <w:rPr>
+              <w:noProof/>
+            </w:rPr>
+            <w:fldChar w:fldCharType="begin"/>
+          </w:r>
+          <w:r>
+            <w:rPr>
+              <w:noProof/>
+            </w:rPr>
+            <w:instrText>HYPERLINK \l "_Toc168467984"</w:instrText>
+          </w:r>
+          <w:r>
+            <w:rPr>
+              <w:noProof/>
+            </w:rPr>
+          </w:r>
+          <w:r>
+            <w:rPr>
+              <w:noProof/>
+            </w:rPr>
+            <w:fldChar w:fldCharType="separate"/>
+          </w:r>
+          <w:r>
+            <w:rPr>
+              <w:rStyle w:val="Hypertextovodkaz"/>
+              <w:noProof/>
+            </w:rPr>
+            <w:t>3.1.2</w:t>
+          </w:r>
+          <w:r>
+            <w:rPr>
+              <w:noProof/>
+              <w:kern w:val="2"/>
+              <w:sz w:val="24"/>
+              <w:szCs w:val="24"/>
+              <w:lang w:eastAsia="cs-CZ"/>
+              <w14:ligatures w14:val="standardContextual"/>
+            </w:rPr>
+            <w:tab/>
+          </w:r>
+          <w:r>
+            <w:rPr>
+              <w:rStyle w:val="Hypertextovodkaz"/>
+              <w:noProof/>
+            </w:rPr>
+            <w:t>Nepřátelé</w:t>
+          </w:r>
+          <w:r>
+            <w:rPr>
+              <w:noProof/>
+              <w:webHidden/>
+            </w:rPr>
+            <w:tab/>
+          </w:r>
+          <w:r>
+            <w:rPr>
+              <w:noProof/>
+              <w:webHidden/>
+            </w:rPr>
+            <w:fldChar w:fldCharType="begin"/>
+          </w:r>
+          <w:r>
+            <w:rPr>
+              <w:noProof/>
+              <w:webHidden/>
+            </w:rPr>
+            <w:instrText xml:space="preserve"> PAGEREF _Toc168467984 \h </w:instrText>
+          </w:r>
+          <w:r>
+            <w:rPr>
+              <w:noProof/>
+              <w:webHidden/>
+            </w:rPr>
+          </w:r>
+          <w:r>
+            <w:rPr>
+              <w:noProof/>
+              <w:webHidden/>
+            </w:rPr>
+            <w:fldChar w:fldCharType="separate"/>
+          </w:r>
+          <w:r>
+            <w:rPr>
+              <w:noProof/>
+              <w:webHidden/>
+            </w:rPr>
+            <w:t>14</w:t>
+          </w:r>
+          <w:r>
+            <w:rPr>
+              <w:noProof/>
+              <w:webHidden/>
+            </w:rPr>
+            <w:fldChar w:fldCharType="end"/>
+          </w:r>
+          <w:r>
+            <w:rPr>
+              <w:noProof/>
+            </w:rPr>
+            <w:fldChar w:fldCharType="end"/>
+          </w:r>
         </w:p>
         <w:p>
           <w:pPr>
@@ -2206,81 +2584,108 @@
               <w14:ligatures w14:val="standardContextual"/>
             </w:rPr>
           </w:pPr>
-          <w:hyperlink w:anchor="_Toc168467985" w:history="1">
-            <w:r>
-              <w:rPr>
-                <w:rStyle w:val="Hypertextovodkaz"/>
-                <w:noProof/>
-              </w:rPr>
-              <w:t>3.1.3</w:t>
-            </w:r>
-            <w:r>
-              <w:rPr>
-                <w:noProof/>
-                <w:kern w:val="2"/>
-                <w:sz w:val="24"/>
-                <w:szCs w:val="24"/>
-                <w:lang w:eastAsia="cs-CZ"/>
-                <w14:ligatures w14:val="standardContextual"/>
-              </w:rPr>
-              <w:tab/>
-            </w:r>
-            <w:r>
-              <w:rPr>
-                <w:rStyle w:val="Hypertextovodkaz"/>
-                <w:noProof/>
-              </w:rPr>
-              <w:t>Přátelé</w:t>
-            </w:r>
-            <w:r>
-              <w:rPr>
-                <w:noProof/>
-                <w:webHidden/>
-              </w:rPr>
-              <w:tab/>
-            </w:r>
-            <w:r>
-              <w:rPr>
-                <w:noProof/>
-                <w:webHidden/>
-              </w:rPr>
-              <w:fldChar w:fldCharType="begin"/>
-            </w:r>
-            <w:r>
-              <w:rPr>
-                <w:noProof/>
-                <w:webHidden/>
-              </w:rPr>
-              <w:instrText xml:space="preserve"> PAGEREF _Toc168467985 \h </w:instrText>
-            </w:r>
-            <w:r>
-              <w:rPr>
-                <w:noProof/>
-                <w:webHidden/>
-              </w:rPr>
-            </w:r>
-            <w:r>
-              <w:rPr>
-                <w:noProof/>
-                <w:webHidden/>
-              </w:rPr>
-              <w:fldChar w:fldCharType="separate"/>
-            </w:r>
-            <w:r>
-              <w:rPr>
-                <w:noProof/>
-                <w:webHidden/>
-              </w:rPr>
-              <w:t>15</w:t>
-            </w:r>
-            <w:r>
-              <w:rPr>
-                <w:noProof/>
-                <w:webHidden/>
-              </w:rPr>
-              <w:fldChar w:fldCharType="end"/>
-            </w:r>
-          </w:hyperlink>
+          <w:r>
+            <w:rPr>
+              <w:noProof/>
+            </w:rPr>
+            <w:fldChar w:fldCharType="begin"/>
+          </w:r>
+          <w:r>
+            <w:rPr>
+              <w:noProof/>
+            </w:rPr>
+            <w:instrText>HYPERLINK \l "_Toc168467985"</w:instrText>
+          </w:r>
+          <w:r>
+            <w:rPr>
+              <w:noProof/>
+            </w:rPr>
+          </w:r>
+          <w:r>
+            <w:rPr>
+              <w:noProof/>
+            </w:rPr>
+            <w:fldChar w:fldCharType="separate"/>
+          </w:r>
+          <w:r>
+            <w:rPr>
+              <w:rStyle w:val="Hypertextovodkaz"/>
+              <w:noProof/>
+            </w:rPr>
+            <w:t>3.1.3</w:t>
+          </w:r>
+          <w:r>
+            <w:rPr>
+              <w:noProof/>
+              <w:kern w:val="2"/>
+              <w:sz w:val="24"/>
+              <w:szCs w:val="24"/>
+              <w:lang w:eastAsia="cs-CZ"/>
+              <w14:ligatures w14:val="standardContextual"/>
+            </w:rPr>
+            <w:tab/>
+          </w:r>
+          <w:r>
+            <w:rPr>
+              <w:rStyle w:val="Hypertextovodkaz"/>
+              <w:noProof/>
+            </w:rPr>
+            <w:t>Přátelé</w:t>
+          </w:r>
+          <w:r>
+            <w:rPr>
+              <w:noProof/>
+              <w:webHidden/>
+            </w:rPr>
+            <w:tab/>
+          </w:r>
+          <w:r>
+            <w:rPr>
+              <w:noProof/>
+              <w:webHidden/>
+            </w:rPr>
+            <w:fldChar w:fldCharType="begin"/>
+          </w:r>
+          <w:r>
+            <w:rPr>
+              <w:noProof/>
+              <w:webHidden/>
+            </w:rPr>
+            <w:instrText xml:space="preserve"> PAGEREF _Toc168467985 \h </w:instrText>
+          </w:r>
+          <w:r>
+            <w:rPr>
+              <w:noProof/>
+              <w:webHidden/>
+            </w:rPr>
+          </w:r>
+          <w:r>
+            <w:rPr>
+              <w:noProof/>
+              <w:webHidden/>
+            </w:rPr>
+            <w:fldChar w:fldCharType="separate"/>
+          </w:r>
+          <w:r>
+            <w:rPr>
+              <w:noProof/>
+              <w:webHidden/>
+            </w:rPr>
+            <w:t>14</w:t>
+          </w:r>
+          <w:r>
+            <w:rPr>
+              <w:noProof/>
+              <w:webHidden/>
+            </w:rPr>
+            <w:fldChar w:fldCharType="end"/>
+          </w:r>
+          <w:r>
+            <w:rPr>
+              <w:noProof/>
+            </w:rPr>
+            <w:fldChar w:fldCharType="end"/>
+          </w:r>
         </w:p>
         <w:p>
           <w:pPr>
@@ -2298,81 +2703,108 @@
               <w14:ligatures w14:val="standardContextual"/>
             </w:rPr>
           </w:pPr>
-          <w:hyperlink w:anchor="_Toc168467986" w:history="1">
-            <w:r>
-              <w:rPr>
-                <w:rStyle w:val="Hypertextovodkaz"/>
-                <w:noProof/>
-              </w:rPr>
-              <w:t>3.1.4</w:t>
-            </w:r>
-            <w:r>
-              <w:rPr>
-                <w:noProof/>
-                <w:kern w:val="2"/>
-                <w:sz w:val="24"/>
-                <w:szCs w:val="24"/>
-                <w:lang w:eastAsia="cs-CZ"/>
-                <w14:ligatures w14:val="standardContextual"/>
-              </w:rPr>
-              <w:tab/>
-            </w:r>
-            <w:r>
-              <w:rPr>
-                <w:rStyle w:val="Hypertextovodkaz"/>
-                <w:noProof/>
-              </w:rPr>
-              <w:t>Zbytek obrázků</w:t>
-            </w:r>
-            <w:r>
-              <w:rPr>
-                <w:noProof/>
-                <w:webHidden/>
-              </w:rPr>
-              <w:tab/>
-            </w:r>
-            <w:r>
-              <w:rPr>
-                <w:noProof/>
-                <w:webHidden/>
-              </w:rPr>
-              <w:fldChar w:fldCharType="begin"/>
-            </w:r>
-            <w:r>
-              <w:rPr>
-                <w:noProof/>
-                <w:webHidden/>
-              </w:rPr>
-              <w:instrText xml:space="preserve"> PAGEREF _Toc168467986 \h </w:instrText>
-            </w:r>
-            <w:r>
-              <w:rPr>
-                <w:noProof/>
-                <w:webHidden/>
-              </w:rPr>
-            </w:r>
-            <w:r>
-              <w:rPr>
-                <w:noProof/>
-                <w:webHidden/>
-              </w:rPr>
-              <w:fldChar w:fldCharType="separate"/>
-            </w:r>
-            <w:r>
-              <w:rPr>
-                <w:noProof/>
-                <w:webHidden/>
-              </w:rPr>
-              <w:t>15</w:t>
-            </w:r>
-            <w:r>
-              <w:rPr>
-                <w:noProof/>
-                <w:webHidden/>
-              </w:rPr>
-              <w:fldChar w:fldCharType="end"/>
-            </w:r>
-          </w:hyperlink>
+          <w:r>
+            <w:rPr>
+              <w:noProof/>
+            </w:rPr>
+            <w:fldChar w:fldCharType="begin"/>
+          </w:r>
+          <w:r>
+            <w:rPr>
+              <w:noProof/>
+            </w:rPr>
+            <w:instrText>HYPERLINK \l "_Toc168467986"</w:instrText>
+          </w:r>
+          <w:r>
+            <w:rPr>
+              <w:noProof/>
+            </w:rPr>
+          </w:r>
+          <w:r>
+            <w:rPr>
+              <w:noProof/>
+            </w:rPr>
+            <w:fldChar w:fldCharType="separate"/>
+          </w:r>
+          <w:r>
+            <w:rPr>
+              <w:rStyle w:val="Hypertextovodkaz"/>
+              <w:noProof/>
+            </w:rPr>
+            <w:t>3.1.4</w:t>
+          </w:r>
+          <w:r>
+            <w:rPr>
+              <w:noProof/>
+              <w:kern w:val="2"/>
+              <w:sz w:val="24"/>
+              <w:szCs w:val="24"/>
+              <w:lang w:eastAsia="cs-CZ"/>
+              <w14:ligatures w14:val="standardContextual"/>
+            </w:rPr>
+            <w:tab/>
+          </w:r>
+          <w:r>
+            <w:rPr>
+              <w:rStyle w:val="Hypertextovodkaz"/>
+              <w:noProof/>
+            </w:rPr>
+            <w:t>Zbytek obrázků</w:t>
+          </w:r>
+          <w:r>
+            <w:rPr>
+              <w:noProof/>
+              <w:webHidden/>
+            </w:rPr>
+            <w:tab/>
+          </w:r>
+          <w:r>
+            <w:rPr>
+              <w:noProof/>
+              <w:webHidden/>
+            </w:rPr>
+            <w:fldChar w:fldCharType="begin"/>
+          </w:r>
+          <w:r>
+            <w:rPr>
+              <w:noProof/>
+              <w:webHidden/>
+            </w:rPr>
+            <w:instrText xml:space="preserve"> PAGEREF _Toc168467986 \h </w:instrText>
+          </w:r>
+          <w:r>
+            <w:rPr>
+              <w:noProof/>
+              <w:webHidden/>
+            </w:rPr>
+          </w:r>
+          <w:r>
+            <w:rPr>
+              <w:noProof/>
+              <w:webHidden/>
+            </w:rPr>
+            <w:fldChar w:fldCharType="separate"/>
+          </w:r>
+          <w:r>
+            <w:rPr>
+              <w:noProof/>
+              <w:webHidden/>
+            </w:rPr>
+            <w:t>14</w:t>
+          </w:r>
+          <w:r>
+            <w:rPr>
+              <w:noProof/>
+              <w:webHidden/>
+            </w:rPr>
+            <w:fldChar w:fldCharType="end"/>
+          </w:r>
+          <w:r>
+            <w:rPr>
+              <w:noProof/>
+            </w:rPr>
+            <w:fldChar w:fldCharType="end"/>
+          </w:r>
         </w:p>
         <w:p>
           <w:pPr>
@@ -2390,81 +2822,108 @@
               <w14:ligatures w14:val="standardContextual"/>
             </w:rPr>
           </w:pPr>
-          <w:hyperlink w:anchor="_Toc168467987" w:history="1">
-            <w:r>
-              <w:rPr>
-                <w:rStyle w:val="Hypertextovodkaz"/>
-                <w:noProof/>
-              </w:rPr>
-              <w:t>3.2</w:t>
-            </w:r>
-            <w:r>
-              <w:rPr>
-                <w:noProof/>
-                <w:kern w:val="2"/>
-                <w:sz w:val="24"/>
-                <w:szCs w:val="24"/>
-                <w:lang w:eastAsia="cs-CZ"/>
-                <w14:ligatures w14:val="standardContextual"/>
-              </w:rPr>
-              <w:tab/>
-            </w:r>
-            <w:r>
-              <w:rPr>
-                <w:rStyle w:val="Hypertextovodkaz"/>
-                <w:noProof/>
-              </w:rPr>
-              <w:t>Produktizace</w:t>
-            </w:r>
-            <w:r>
-              <w:rPr>
-                <w:noProof/>
-                <w:webHidden/>
-              </w:rPr>
-              <w:tab/>
-            </w:r>
-            <w:r>
-              <w:rPr>
-                <w:noProof/>
-                <w:webHidden/>
-              </w:rPr>
-              <w:fldChar w:fldCharType="begin"/>
-            </w:r>
-            <w:r>
-              <w:rPr>
-                <w:noProof/>
-                <w:webHidden/>
-              </w:rPr>
-              <w:instrText xml:space="preserve"> PAGEREF _Toc168467987 \h </w:instrText>
-            </w:r>
-            <w:r>
-              <w:rPr>
-                <w:noProof/>
-                <w:webHidden/>
-              </w:rPr>
-            </w:r>
-            <w:r>
-              <w:rPr>
-                <w:noProof/>
-                <w:webHidden/>
-              </w:rPr>
-              <w:fldChar w:fldCharType="separate"/>
-            </w:r>
-            <w:r>
-              <w:rPr>
-                <w:noProof/>
-                <w:webHidden/>
-              </w:rPr>
-              <w:t>16</w:t>
-            </w:r>
-            <w:r>
-              <w:rPr>
-                <w:noProof/>
-                <w:webHidden/>
-              </w:rPr>
-              <w:fldChar w:fldCharType="end"/>
-            </w:r>
-          </w:hyperlink>
+          <w:r>
+            <w:rPr>
+              <w:noProof/>
+            </w:rPr>
+            <w:fldChar w:fldCharType="begin"/>
+          </w:r>
+          <w:r>
+            <w:rPr>
+              <w:noProof/>
+            </w:rPr>
+            <w:instrText>HYPERLINK \l "_Toc168467987"</w:instrText>
+          </w:r>
+          <w:r>
+            <w:rPr>
+              <w:noProof/>
+            </w:rPr>
+          </w:r>
+          <w:r>
+            <w:rPr>
+              <w:noProof/>
+            </w:rPr>
+            <w:fldChar w:fldCharType="separate"/>
+          </w:r>
+          <w:r>
+            <w:rPr>
+              <w:rStyle w:val="Hypertextovodkaz"/>
+              <w:noProof/>
+            </w:rPr>
+            <w:t>3.2</w:t>
+          </w:r>
+          <w:r>
+            <w:rPr>
+              <w:noProof/>
+              <w:kern w:val="2"/>
+              <w:sz w:val="24"/>
+              <w:szCs w:val="24"/>
+              <w:lang w:eastAsia="cs-CZ"/>
+              <w14:ligatures w14:val="standardContextual"/>
+            </w:rPr>
+            <w:tab/>
+          </w:r>
+          <w:r>
+            <w:rPr>
+              <w:rStyle w:val="Hypertextovodkaz"/>
+              <w:noProof/>
+            </w:rPr>
+            <w:t>Produktizace</w:t>
+          </w:r>
+          <w:r>
+            <w:rPr>
+              <w:noProof/>
+              <w:webHidden/>
+            </w:rPr>
+            <w:tab/>
+          </w:r>
+          <w:r>
+            <w:rPr>
+              <w:noProof/>
+              <w:webHidden/>
+            </w:rPr>
+            <w:fldChar w:fldCharType="begin"/>
+          </w:r>
+          <w:r>
+            <w:rPr>
+              <w:noProof/>
+              <w:webHidden/>
+            </w:rPr>
+            <w:instrText xml:space="preserve"> PAGEREF _Toc168467987 \h </w:instrText>
+          </w:r>
+          <w:r>
+            <w:rPr>
+              <w:noProof/>
+              <w:webHidden/>
+            </w:rPr>
+          </w:r>
+          <w:r>
+            <w:rPr>
+              <w:noProof/>
+              <w:webHidden/>
+            </w:rPr>
+            <w:fldChar w:fldCharType="separate"/>
+          </w:r>
+          <w:r>
+            <w:rPr>
+              <w:noProof/>
+              <w:webHidden/>
+            </w:rPr>
+            <w:t>15</w:t>
+          </w:r>
+          <w:r>
+            <w:rPr>
+              <w:noProof/>
+              <w:webHidden/>
+            </w:rPr>
+            <w:fldChar w:fldCharType="end"/>
+          </w:r>
+          <w:r>
+            <w:rPr>
+              <w:noProof/>
+            </w:rPr>
+            <w:fldChar w:fldCharType="end"/>
+          </w:r>
         </w:p>
         <w:p>
           <w:pPr>
@@ -2482,81 +2941,108 @@
               <w14:ligatures w14:val="standardContextual"/>
             </w:rPr>
           </w:pPr>
-          <w:hyperlink w:anchor="_Toc168467988" w:history="1">
-            <w:r>
-              <w:rPr>
-                <w:rStyle w:val="Hypertextovodkaz"/>
-                <w:noProof/>
-              </w:rPr>
-              <w:t>3.2.1</w:t>
-            </w:r>
-            <w:r>
-              <w:rPr>
-                <w:noProof/>
-                <w:kern w:val="2"/>
-                <w:sz w:val="24"/>
-                <w:szCs w:val="24"/>
-                <w:lang w:eastAsia="cs-CZ"/>
-                <w14:ligatures w14:val="standardContextual"/>
-              </w:rPr>
-              <w:tab/>
-            </w:r>
-            <w:r>
-              <w:rPr>
-                <w:rStyle w:val="Hypertextovodkaz"/>
-                <w:noProof/>
-              </w:rPr>
-              <w:t>Kód pro Inventář</w:t>
-            </w:r>
-            <w:r>
-              <w:rPr>
-                <w:noProof/>
-                <w:webHidden/>
-              </w:rPr>
-              <w:tab/>
-            </w:r>
-            <w:r>
-              <w:rPr>
-                <w:noProof/>
-                <w:webHidden/>
-              </w:rPr>
-              <w:fldChar w:fldCharType="begin"/>
-            </w:r>
-            <w:r>
-              <w:rPr>
-                <w:noProof/>
-                <w:webHidden/>
-              </w:rPr>
-              <w:instrText xml:space="preserve"> PAGEREF _Toc168467988 \h </w:instrText>
-            </w:r>
-            <w:r>
-              <w:rPr>
-                <w:noProof/>
-                <w:webHidden/>
-              </w:rPr>
-            </w:r>
-            <w:r>
-              <w:rPr>
-                <w:noProof/>
-                <w:webHidden/>
-              </w:rPr>
-              <w:fldChar w:fldCharType="separate"/>
-            </w:r>
-            <w:r>
-              <w:rPr>
-                <w:noProof/>
-                <w:webHidden/>
-              </w:rPr>
-              <w:t>16</w:t>
-            </w:r>
-            <w:r>
-              <w:rPr>
-                <w:noProof/>
-                <w:webHidden/>
-              </w:rPr>
-              <w:fldChar w:fldCharType="end"/>
-            </w:r>
-          </w:hyperlink>
+          <w:r>
+            <w:rPr>
+              <w:noProof/>
+            </w:rPr>
+            <w:fldChar w:fldCharType="begin"/>
+          </w:r>
+          <w:r>
+            <w:rPr>
+              <w:noProof/>
+            </w:rPr>
+            <w:instrText>HYPERLINK \l "_Toc168467988"</w:instrText>
+          </w:r>
+          <w:r>
+            <w:rPr>
+              <w:noProof/>
+            </w:rPr>
+          </w:r>
+          <w:r>
+            <w:rPr>
+              <w:noProof/>
+            </w:rPr>
+            <w:fldChar w:fldCharType="separate"/>
+          </w:r>
+          <w:r>
+            <w:rPr>
+              <w:rStyle w:val="Hypertextovodkaz"/>
+              <w:noProof/>
+            </w:rPr>
+            <w:t>3.2.1</w:t>
+          </w:r>
+          <w:r>
+            <w:rPr>
+              <w:noProof/>
+              <w:kern w:val="2"/>
+              <w:sz w:val="24"/>
+              <w:szCs w:val="24"/>
+              <w:lang w:eastAsia="cs-CZ"/>
+              <w14:ligatures w14:val="standardContextual"/>
+            </w:rPr>
+            <w:tab/>
+          </w:r>
+          <w:r>
+            <w:rPr>
+              <w:rStyle w:val="Hypertextovodkaz"/>
+              <w:noProof/>
+            </w:rPr>
+            <w:t>Kód pro Inventář</w:t>
+          </w:r>
+          <w:r>
+            <w:rPr>
+              <w:noProof/>
+              <w:webHidden/>
+            </w:rPr>
+            <w:tab/>
+          </w:r>
+          <w:r>
+            <w:rPr>
+              <w:noProof/>
+              <w:webHidden/>
+            </w:rPr>
+            <w:fldChar w:fldCharType="begin"/>
+          </w:r>
+          <w:r>
+            <w:rPr>
+              <w:noProof/>
+              <w:webHidden/>
+            </w:rPr>
+            <w:instrText xml:space="preserve"> PAGEREF _Toc168467988 \h </w:instrText>
+          </w:r>
+          <w:r>
+            <w:rPr>
+              <w:noProof/>
+              <w:webHidden/>
+            </w:rPr>
+          </w:r>
+          <w:r>
+            <w:rPr>
+              <w:noProof/>
+              <w:webHidden/>
+            </w:rPr>
+            <w:fldChar w:fldCharType="separate"/>
+          </w:r>
+          <w:r>
+            <w:rPr>
+              <w:noProof/>
+              <w:webHidden/>
+            </w:rPr>
+            <w:t>15</w:t>
+          </w:r>
+          <w:r>
+            <w:rPr>
+              <w:noProof/>
+              <w:webHidden/>
+            </w:rPr>
+            <w:fldChar w:fldCharType="end"/>
+          </w:r>
+          <w:r>
+            <w:rPr>
+              <w:noProof/>
+            </w:rPr>
+            <w:fldChar w:fldCharType="end"/>
+          </w:r>
         </w:p>
         <w:p>
           <w:pPr>
@@ -2574,81 +3060,108 @@
               <w14:ligatures w14:val="standardContextual"/>
             </w:rPr>
           </w:pPr>
-          <w:hyperlink w:anchor="_Toc168467989" w:history="1">
-            <w:r>
-              <w:rPr>
-                <w:rStyle w:val="Hypertextovodkaz"/>
-                <w:noProof/>
-              </w:rPr>
-              <w:t>3.2.2</w:t>
-            </w:r>
-            <w:r>
-              <w:rPr>
-                <w:noProof/>
-                <w:kern w:val="2"/>
-                <w:sz w:val="24"/>
-                <w:szCs w:val="24"/>
-                <w:lang w:eastAsia="cs-CZ"/>
-                <w14:ligatures w14:val="standardContextual"/>
-              </w:rPr>
-              <w:tab/>
-            </w:r>
-            <w:r>
-              <w:rPr>
-                <w:rStyle w:val="Hypertextovodkaz"/>
-                <w:noProof/>
-              </w:rPr>
-              <w:t>Kód pro pohyb</w:t>
-            </w:r>
-            <w:r>
-              <w:rPr>
-                <w:noProof/>
-                <w:webHidden/>
-              </w:rPr>
-              <w:tab/>
-            </w:r>
-            <w:r>
-              <w:rPr>
-                <w:noProof/>
-                <w:webHidden/>
-              </w:rPr>
-              <w:fldChar w:fldCharType="begin"/>
-            </w:r>
-            <w:r>
-              <w:rPr>
-                <w:noProof/>
-                <w:webHidden/>
-              </w:rPr>
-              <w:instrText xml:space="preserve"> PAGEREF _Toc168467989 \h </w:instrText>
-            </w:r>
-            <w:r>
-              <w:rPr>
-                <w:noProof/>
-                <w:webHidden/>
-              </w:rPr>
-            </w:r>
-            <w:r>
-              <w:rPr>
-                <w:noProof/>
-                <w:webHidden/>
-              </w:rPr>
-              <w:fldChar w:fldCharType="separate"/>
-            </w:r>
-            <w:r>
-              <w:rPr>
-                <w:noProof/>
-                <w:webHidden/>
-              </w:rPr>
-              <w:t>18</w:t>
-            </w:r>
-            <w:r>
-              <w:rPr>
-                <w:noProof/>
-                <w:webHidden/>
-              </w:rPr>
-              <w:fldChar w:fldCharType="end"/>
-            </w:r>
-          </w:hyperlink>
+          <w:r>
+            <w:rPr>
+              <w:noProof/>
+            </w:rPr>
+            <w:fldChar w:fldCharType="begin"/>
+          </w:r>
+          <w:r>
+            <w:rPr>
+              <w:noProof/>
+            </w:rPr>
+            <w:instrText>HYPERLINK \l "_Toc168467989"</w:instrText>
+          </w:r>
+          <w:r>
+            <w:rPr>
+              <w:noProof/>
+            </w:rPr>
+          </w:r>
+          <w:r>
+            <w:rPr>
+              <w:noProof/>
+            </w:rPr>
+            <w:fldChar w:fldCharType="separate"/>
+          </w:r>
+          <w:r>
+            <w:rPr>
+              <w:rStyle w:val="Hypertextovodkaz"/>
+              <w:noProof/>
+            </w:rPr>
+            <w:t>3.2.2</w:t>
+          </w:r>
+          <w:r>
+            <w:rPr>
+              <w:noProof/>
+              <w:kern w:val="2"/>
+              <w:sz w:val="24"/>
+              <w:szCs w:val="24"/>
+              <w:lang w:eastAsia="cs-CZ"/>
+              <w14:ligatures w14:val="standardContextual"/>
+            </w:rPr>
+            <w:tab/>
+          </w:r>
+          <w:r>
+            <w:rPr>
+              <w:rStyle w:val="Hypertextovodkaz"/>
+              <w:noProof/>
+            </w:rPr>
+            <w:t>Kód pro pohyb</w:t>
+          </w:r>
+          <w:r>
+            <w:rPr>
+              <w:noProof/>
+              <w:webHidden/>
+            </w:rPr>
+            <w:tab/>
+          </w:r>
+          <w:r>
+            <w:rPr>
+              <w:noProof/>
+              <w:webHidden/>
+            </w:rPr>
+            <w:fldChar w:fldCharType="begin"/>
+          </w:r>
+          <w:r>
+            <w:rPr>
+              <w:noProof/>
+              <w:webHidden/>
+            </w:rPr>
+            <w:instrText xml:space="preserve"> PAGEREF _Toc168467989 \h </w:instrText>
+          </w:r>
+          <w:r>
+            <w:rPr>
+              <w:noProof/>
+              <w:webHidden/>
+            </w:rPr>
+          </w:r>
+          <w:r>
+            <w:rPr>
+              <w:noProof/>
+              <w:webHidden/>
+            </w:rPr>
+            <w:fldChar w:fldCharType="separate"/>
+          </w:r>
+          <w:r>
+            <w:rPr>
+              <w:noProof/>
+              <w:webHidden/>
+            </w:rPr>
+            <w:t>17</w:t>
+          </w:r>
+          <w:r>
+            <w:rPr>
+              <w:noProof/>
+              <w:webHidden/>
+            </w:rPr>
+            <w:fldChar w:fldCharType="end"/>
+          </w:r>
+          <w:r>
+            <w:rPr>
+              <w:noProof/>
+            </w:rPr>
+            <w:fldChar w:fldCharType="end"/>
+          </w:r>
         </w:p>
         <w:p>
           <w:pPr>
@@ -2666,81 +3179,108 @@
               <w14:ligatures w14:val="standardContextual"/>
             </w:rPr>
           </w:pPr>
-          <w:hyperlink w:anchor="_Toc168467990" w:history="1">
-            <w:r>
-              <w:rPr>
-                <w:rStyle w:val="Hypertextovodkaz"/>
-                <w:noProof/>
-              </w:rPr>
-              <w:t>3.2.3</w:t>
-            </w:r>
-            <w:r>
-              <w:rPr>
-                <w:noProof/>
-                <w:kern w:val="2"/>
-                <w:sz w:val="24"/>
-                <w:szCs w:val="24"/>
-                <w:lang w:eastAsia="cs-CZ"/>
-                <w14:ligatures w14:val="standardContextual"/>
-              </w:rPr>
-              <w:tab/>
-            </w:r>
-            <w:r>
-              <w:rPr>
-                <w:rStyle w:val="Hypertextovodkaz"/>
-                <w:noProof/>
-              </w:rPr>
-              <w:t>Kód pro nepřátele</w:t>
-            </w:r>
-            <w:r>
-              <w:rPr>
-                <w:noProof/>
-                <w:webHidden/>
-              </w:rPr>
-              <w:tab/>
-            </w:r>
-            <w:r>
-              <w:rPr>
-                <w:noProof/>
-                <w:webHidden/>
-              </w:rPr>
-              <w:fldChar w:fldCharType="begin"/>
-            </w:r>
-            <w:r>
-              <w:rPr>
-                <w:noProof/>
-                <w:webHidden/>
-              </w:rPr>
-              <w:instrText xml:space="preserve"> PAGEREF _Toc168467990 \h </w:instrText>
-            </w:r>
-            <w:r>
-              <w:rPr>
-                <w:noProof/>
-                <w:webHidden/>
-              </w:rPr>
-            </w:r>
-            <w:r>
-              <w:rPr>
-                <w:noProof/>
-                <w:webHidden/>
-              </w:rPr>
-              <w:fldChar w:fldCharType="separate"/>
-            </w:r>
-            <w:r>
-              <w:rPr>
-                <w:noProof/>
-                <w:webHidden/>
-              </w:rPr>
-              <w:t>20</w:t>
-            </w:r>
-            <w:r>
-              <w:rPr>
-                <w:noProof/>
-                <w:webHidden/>
-              </w:rPr>
-              <w:fldChar w:fldCharType="end"/>
-            </w:r>
-          </w:hyperlink>
+          <w:r>
+            <w:rPr>
+              <w:noProof/>
+            </w:rPr>
+            <w:fldChar w:fldCharType="begin"/>
+          </w:r>
+          <w:r>
+            <w:rPr>
+              <w:noProof/>
+            </w:rPr>
+            <w:instrText>HYPERLINK \l "_Toc168467990"</w:instrText>
+          </w:r>
+          <w:r>
+            <w:rPr>
+              <w:noProof/>
+            </w:rPr>
+          </w:r>
+          <w:r>
+            <w:rPr>
+              <w:noProof/>
+            </w:rPr>
+            <w:fldChar w:fldCharType="separate"/>
+          </w:r>
+          <w:r>
+            <w:rPr>
+              <w:rStyle w:val="Hypertextovodkaz"/>
+              <w:noProof/>
+            </w:rPr>
+            <w:t>3.2.3</w:t>
+          </w:r>
+          <w:r>
+            <w:rPr>
+              <w:noProof/>
+              <w:kern w:val="2"/>
+              <w:sz w:val="24"/>
+              <w:szCs w:val="24"/>
+              <w:lang w:eastAsia="cs-CZ"/>
+              <w14:ligatures w14:val="standardContextual"/>
+            </w:rPr>
+            <w:tab/>
+          </w:r>
+          <w:r>
+            <w:rPr>
+              <w:rStyle w:val="Hypertextovodkaz"/>
+              <w:noProof/>
+            </w:rPr>
+            <w:t>Kód pro nepřátele</w:t>
+          </w:r>
+          <w:r>
+            <w:rPr>
+              <w:noProof/>
+              <w:webHidden/>
+            </w:rPr>
+            <w:tab/>
+          </w:r>
+          <w:r>
+            <w:rPr>
+              <w:noProof/>
+              <w:webHidden/>
+            </w:rPr>
+            <w:fldChar w:fldCharType="begin"/>
+          </w:r>
+          <w:r>
+            <w:rPr>
+              <w:noProof/>
+              <w:webHidden/>
+            </w:rPr>
+            <w:instrText xml:space="preserve"> PAGEREF _Toc168467990 \h </w:instrText>
+          </w:r>
+          <w:r>
+            <w:rPr>
+              <w:noProof/>
+              <w:webHidden/>
+            </w:rPr>
+          </w:r>
+          <w:r>
+            <w:rPr>
+              <w:noProof/>
+              <w:webHidden/>
+            </w:rPr>
+            <w:fldChar w:fldCharType="separate"/>
+          </w:r>
+          <w:r>
+            <w:rPr>
+              <w:noProof/>
+              <w:webHidden/>
+            </w:rPr>
+            <w:t>19</w:t>
+          </w:r>
+          <w:r>
+            <w:rPr>
+              <w:noProof/>
+              <w:webHidden/>
+            </w:rPr>
+            <w:fldChar w:fldCharType="end"/>
+          </w:r>
+          <w:r>
+            <w:rPr>
+              <w:noProof/>
+            </w:rPr>
+            <w:fldChar w:fldCharType="end"/>
+          </w:r>
         </w:p>
         <w:p>
           <w:pPr>
@@ -2758,81 +3298,108 @@
               <w14:ligatures w14:val="standardContextual"/>
             </w:rPr>
           </w:pPr>
-          <w:hyperlink w:anchor="_Toc168467991" w:history="1">
-            <w:r>
-              <w:rPr>
-                <w:rStyle w:val="Hypertextovodkaz"/>
-                <w:noProof/>
-              </w:rPr>
-              <w:t>3.3</w:t>
-            </w:r>
-            <w:r>
-              <w:rPr>
-                <w:noProof/>
-                <w:kern w:val="2"/>
-                <w:sz w:val="24"/>
-                <w:szCs w:val="24"/>
-                <w:lang w:eastAsia="cs-CZ"/>
-                <w14:ligatures w14:val="standardContextual"/>
-              </w:rPr>
-              <w:tab/>
-            </w:r>
-            <w:r>
-              <w:rPr>
-                <w:rStyle w:val="Hypertextovodkaz"/>
-                <w:noProof/>
-              </w:rPr>
-              <w:t>Popis pro uživatele</w:t>
-            </w:r>
-            <w:r>
-              <w:rPr>
-                <w:noProof/>
-                <w:webHidden/>
-              </w:rPr>
-              <w:tab/>
-            </w:r>
-            <w:r>
-              <w:rPr>
-                <w:noProof/>
-                <w:webHidden/>
-              </w:rPr>
-              <w:fldChar w:fldCharType="begin"/>
-            </w:r>
-            <w:r>
-              <w:rPr>
-                <w:noProof/>
-                <w:webHidden/>
-              </w:rPr>
-              <w:instrText xml:space="preserve"> PAGEREF _Toc168467991 \h </w:instrText>
-            </w:r>
-            <w:r>
-              <w:rPr>
-                <w:noProof/>
-                <w:webHidden/>
-              </w:rPr>
-            </w:r>
-            <w:r>
-              <w:rPr>
-                <w:noProof/>
-                <w:webHidden/>
-              </w:rPr>
-              <w:fldChar w:fldCharType="separate"/>
-            </w:r>
-            <w:r>
-              <w:rPr>
-                <w:noProof/>
-                <w:webHidden/>
-              </w:rPr>
-              <w:t>22</w:t>
-            </w:r>
-            <w:r>
-              <w:rPr>
-                <w:noProof/>
-                <w:webHidden/>
-              </w:rPr>
-              <w:fldChar w:fldCharType="end"/>
-            </w:r>
-          </w:hyperlink>
+          <w:r>
+            <w:rPr>
+              <w:noProof/>
+            </w:rPr>
+            <w:fldChar w:fldCharType="begin"/>
+          </w:r>
+          <w:r>
+            <w:rPr>
+              <w:noProof/>
+            </w:rPr>
+            <w:instrText>HYPERLINK \l "_Toc168467991"</w:instrText>
+          </w:r>
+          <w:r>
+            <w:rPr>
+              <w:noProof/>
+            </w:rPr>
+          </w:r>
+          <w:r>
+            <w:rPr>
+              <w:noProof/>
+            </w:rPr>
+            <w:fldChar w:fldCharType="separate"/>
+          </w:r>
+          <w:r>
+            <w:rPr>
+              <w:rStyle w:val="Hypertextovodkaz"/>
+              <w:noProof/>
+            </w:rPr>
+            <w:t>3.3</w:t>
+          </w:r>
+          <w:r>
+            <w:rPr>
+              <w:noProof/>
+              <w:kern w:val="2"/>
+              <w:sz w:val="24"/>
+              <w:szCs w:val="24"/>
+              <w:lang w:eastAsia="cs-CZ"/>
+              <w14:ligatures w14:val="standardContextual"/>
+            </w:rPr>
+            <w:tab/>
+          </w:r>
+          <w:r>
+            <w:rPr>
+              <w:rStyle w:val="Hypertextovodkaz"/>
+              <w:noProof/>
+            </w:rPr>
+            <w:t>Popis pro uživatele</w:t>
+          </w:r>
+          <w:r>
+            <w:rPr>
+              <w:noProof/>
+              <w:webHidden/>
+            </w:rPr>
+            <w:tab/>
+          </w:r>
+          <w:r>
+            <w:rPr>
+              <w:noProof/>
+              <w:webHidden/>
+            </w:rPr>
+            <w:fldChar w:fldCharType="begin"/>
+          </w:r>
+          <w:r>
+            <w:rPr>
+              <w:noProof/>
+              <w:webHidden/>
+            </w:rPr>
+            <w:instrText xml:space="preserve"> PAGEREF _Toc168467991 \h </w:instrText>
+          </w:r>
+          <w:r>
+            <w:rPr>
+              <w:noProof/>
+              <w:webHidden/>
+            </w:rPr>
+          </w:r>
+          <w:r>
+            <w:rPr>
+              <w:noProof/>
+              <w:webHidden/>
+            </w:rPr>
+            <w:fldChar w:fldCharType="separate"/>
+          </w:r>
+          <w:r>
+            <w:rPr>
+              <w:noProof/>
+              <w:webHidden/>
+            </w:rPr>
+            <w:t>21</w:t>
+          </w:r>
+          <w:r>
+            <w:rPr>
+              <w:noProof/>
+              <w:webHidden/>
+            </w:rPr>
+            <w:fldChar w:fldCharType="end"/>
+          </w:r>
+          <w:r>
+            <w:rPr>
+              <w:noProof/>
+            </w:rPr>
+            <w:fldChar w:fldCharType="end"/>
+          </w:r>
         </w:p>
         <w:p>
           <w:pPr>
@@ -2850,83 +3417,110 @@
               <w14:ligatures w14:val="standardContextual"/>
             </w:rPr>
           </w:pPr>
-          <w:hyperlink w:anchor="_Toc168467992" w:history="1">
-            <w:r>
-              <w:rPr>
-                <w:rStyle w:val="Hypertextovodkaz"/>
-                <w:rFonts w:cstheme="minorHAnsi"/>
-                <w:noProof/>
-              </w:rPr>
-              <w:t>3.3.1</w:t>
-            </w:r>
-            <w:r>
-              <w:rPr>
-                <w:noProof/>
-                <w:kern w:val="2"/>
-                <w:sz w:val="24"/>
-                <w:szCs w:val="24"/>
-                <w:lang w:eastAsia="cs-CZ"/>
-                <w14:ligatures w14:val="standardContextual"/>
-              </w:rPr>
-              <w:tab/>
-            </w:r>
-            <w:r>
-              <w:rPr>
-                <w:rStyle w:val="Hypertextovodkaz"/>
-                <w:rFonts w:cstheme="minorHAnsi"/>
-                <w:noProof/>
-              </w:rPr>
-              <w:t>Mechaniky a jejich krátký popis</w:t>
-            </w:r>
-            <w:r>
-              <w:rPr>
-                <w:noProof/>
-                <w:webHidden/>
-              </w:rPr>
-              <w:tab/>
-            </w:r>
-            <w:r>
-              <w:rPr>
-                <w:noProof/>
-                <w:webHidden/>
-              </w:rPr>
-              <w:fldChar w:fldCharType="begin"/>
-            </w:r>
-            <w:r>
-              <w:rPr>
-                <w:noProof/>
-                <w:webHidden/>
-              </w:rPr>
-              <w:instrText xml:space="preserve"> PAGEREF _Toc168467992 \h </w:instrText>
-            </w:r>
-            <w:r>
-              <w:rPr>
-                <w:noProof/>
-                <w:webHidden/>
-              </w:rPr>
-            </w:r>
-            <w:r>
-              <w:rPr>
-                <w:noProof/>
-                <w:webHidden/>
-              </w:rPr>
-              <w:fldChar w:fldCharType="separate"/>
-            </w:r>
-            <w:r>
-              <w:rPr>
-                <w:noProof/>
-                <w:webHidden/>
-              </w:rPr>
-              <w:t>22</w:t>
-            </w:r>
-            <w:r>
-              <w:rPr>
-                <w:noProof/>
-                <w:webHidden/>
-              </w:rPr>
-              <w:fldChar w:fldCharType="end"/>
-            </w:r>
-          </w:hyperlink>
+          <w:r>
+            <w:rPr>
+              <w:noProof/>
+            </w:rPr>
+            <w:fldChar w:fldCharType="begin"/>
+          </w:r>
+          <w:r>
+            <w:rPr>
+              <w:noProof/>
+            </w:rPr>
+            <w:instrText>HYPERLINK \l "_Toc168467992"</w:instrText>
+          </w:r>
+          <w:r>
+            <w:rPr>
+              <w:noProof/>
+            </w:rPr>
+          </w:r>
+          <w:r>
+            <w:rPr>
+              <w:noProof/>
+            </w:rPr>
+            <w:fldChar w:fldCharType="separate"/>
+          </w:r>
+          <w:r>
+            <w:rPr>
+              <w:rStyle w:val="Hypertextovodkaz"/>
+              <w:rFonts w:cstheme="minorHAnsi"/>
+              <w:noProof/>
+            </w:rPr>
+            <w:t>3.3.1</w:t>
+          </w:r>
+          <w:r>
+            <w:rPr>
+              <w:noProof/>
+              <w:kern w:val="2"/>
+              <w:sz w:val="24"/>
+              <w:szCs w:val="24"/>
+              <w:lang w:eastAsia="cs-CZ"/>
+              <w14:ligatures w14:val="standardContextual"/>
+            </w:rPr>
+            <w:tab/>
+          </w:r>
+          <w:r>
+            <w:rPr>
+              <w:rStyle w:val="Hypertextovodkaz"/>
+              <w:rFonts w:cstheme="minorHAnsi"/>
+              <w:noProof/>
+            </w:rPr>
+            <w:t>Mechaniky a jejich krátký popis</w:t>
+          </w:r>
+          <w:r>
+            <w:rPr>
+              <w:noProof/>
+              <w:webHidden/>
+            </w:rPr>
+            <w:tab/>
+          </w:r>
+          <w:r>
+            <w:rPr>
+              <w:noProof/>
+              <w:webHidden/>
+            </w:rPr>
+            <w:fldChar w:fldCharType="begin"/>
+          </w:r>
+          <w:r>
+            <w:rPr>
+              <w:noProof/>
+              <w:webHidden/>
+            </w:rPr>
+            <w:instrText xml:space="preserve"> PAGEREF _Toc168467992 \h </w:instrText>
+          </w:r>
+          <w:r>
+            <w:rPr>
+              <w:noProof/>
+              <w:webHidden/>
+            </w:rPr>
+          </w:r>
+          <w:r>
+            <w:rPr>
+              <w:noProof/>
+              <w:webHidden/>
+            </w:rPr>
+            <w:fldChar w:fldCharType="separate"/>
+          </w:r>
+          <w:r>
+            <w:rPr>
+              <w:noProof/>
+              <w:webHidden/>
+            </w:rPr>
+            <w:t>21</w:t>
+          </w:r>
+          <w:r>
+            <w:rPr>
+              <w:noProof/>
+              <w:webHidden/>
+            </w:rPr>
+            <w:fldChar w:fldCharType="end"/>
+          </w:r>
+          <w:r>
+            <w:rPr>
+              <w:noProof/>
+            </w:rPr>
+            <w:fldChar w:fldCharType="end"/>
+          </w:r>
         </w:p>
         <w:p>
           <w:pPr>
@@ -2943,63 +3537,90 @@
               <w14:ligatures w14:val="standardContextual"/>
             </w:rPr>
           </w:pPr>
-          <w:hyperlink w:anchor="_Toc168467993" w:history="1">
-            <w:r>
-              <w:rPr>
-                <w:rStyle w:val="Hypertextovodkaz"/>
-                <w:noProof/>
-              </w:rPr>
-              <w:t>Závěr</w:t>
-            </w:r>
-            <w:r>
-              <w:rPr>
-                <w:noProof/>
-                <w:webHidden/>
-              </w:rPr>
-              <w:tab/>
-            </w:r>
-            <w:r>
-              <w:rPr>
-                <w:noProof/>
-                <w:webHidden/>
-              </w:rPr>
-              <w:fldChar w:fldCharType="begin"/>
-            </w:r>
-            <w:r>
-              <w:rPr>
-                <w:noProof/>
-                <w:webHidden/>
-              </w:rPr>
-              <w:instrText xml:space="preserve"> PAGEREF _Toc168467993 \h </w:instrText>
-            </w:r>
-            <w:r>
-              <w:rPr>
-                <w:noProof/>
-                <w:webHidden/>
-              </w:rPr>
-            </w:r>
-            <w:r>
-              <w:rPr>
-                <w:noProof/>
-                <w:webHidden/>
-              </w:rPr>
-              <w:fldChar w:fldCharType="separate"/>
-            </w:r>
-            <w:r>
-              <w:rPr>
-                <w:noProof/>
-                <w:webHidden/>
-              </w:rPr>
-              <w:t>23</w:t>
-            </w:r>
-            <w:r>
-              <w:rPr>
-                <w:noProof/>
-                <w:webHidden/>
-              </w:rPr>
-              <w:fldChar w:fldCharType="end"/>
-            </w:r>
-          </w:hyperlink>
+          <w:r>
+            <w:rPr>
+              <w:noProof/>
+            </w:rPr>
+            <w:fldChar w:fldCharType="begin"/>
+          </w:r>
+          <w:r>
+            <w:rPr>
+              <w:noProof/>
+            </w:rPr>
+            <w:instrText>HYPERLINK \l "_Toc168467993"</w:instrText>
+          </w:r>
+          <w:r>
+            <w:rPr>
+              <w:noProof/>
+            </w:rPr>
+          </w:r>
+          <w:r>
+            <w:rPr>
+              <w:noProof/>
+            </w:rPr>
+            <w:fldChar w:fldCharType="separate"/>
+          </w:r>
+          <w:r>
+            <w:rPr>
+              <w:rStyle w:val="Hypertextovodkaz"/>
+              <w:noProof/>
+            </w:rPr>
+            <w:t>Závěr</w:t>
+          </w:r>
+          <w:r>
+            <w:rPr>
+              <w:noProof/>
+              <w:webHidden/>
+            </w:rPr>
+            <w:tab/>
+          </w:r>
+          <w:r>
+            <w:rPr>
+              <w:noProof/>
+              <w:webHidden/>
+            </w:rPr>
+            <w:fldChar w:fldCharType="begin"/>
+          </w:r>
+          <w:r>
+            <w:rPr>
+              <w:noProof/>
+              <w:webHidden/>
+            </w:rPr>
+            <w:instrText xml:space="preserve"> PAGEREF _Toc168467993 \h </w:instrText>
+          </w:r>
+          <w:r>
+            <w:rPr>
+              <w:noProof/>
+              <w:webHidden/>
+            </w:rPr>
+          </w:r>
+          <w:r>
+            <w:rPr>
+              <w:noProof/>
+              <w:webHidden/>
+            </w:rPr>
+            <w:fldChar w:fldCharType="separate"/>
+          </w:r>
+          <w:r>
+            <w:rPr>
+              <w:noProof/>
+              <w:webHidden/>
+            </w:rPr>
+            <w:t>22</w:t>
+          </w:r>
+          <w:r>
+            <w:rPr>
+              <w:noProof/>
+              <w:webHidden/>
+            </w:rPr>
+            <w:fldChar w:fldCharType="end"/>
+          </w:r>
+          <w:r>
+            <w:rPr>
+              <w:noProof/>
+            </w:rPr>
+            <w:fldChar w:fldCharType="end"/>
+          </w:r>
         </w:p>
         <w:p>
           <w:pPr>
@@ -3016,63 +3637,90 @@
               <w14:ligatures w14:val="standardContextual"/>
             </w:rPr>
           </w:pPr>
-          <w:hyperlink w:anchor="_Toc168467994" w:history="1">
-            <w:r>
-              <w:rPr>
-                <w:rStyle w:val="Hypertextovodkaz"/>
-                <w:noProof/>
-              </w:rPr>
-              <w:t>Použitá literatura</w:t>
-            </w:r>
-            <w:r>
-              <w:rPr>
-                <w:noProof/>
-                <w:webHidden/>
-              </w:rPr>
-              <w:tab/>
-            </w:r>
-            <w:r>
-              <w:rPr>
-                <w:noProof/>
-                <w:webHidden/>
-              </w:rPr>
-              <w:fldChar w:fldCharType="begin"/>
-            </w:r>
-            <w:r>
-              <w:rPr>
-                <w:noProof/>
-                <w:webHidden/>
-              </w:rPr>
-              <w:instrText xml:space="preserve"> PAGEREF _Toc168467994 \h </w:instrText>
-            </w:r>
-            <w:r>
-              <w:rPr>
-                <w:noProof/>
-                <w:webHidden/>
-              </w:rPr>
-            </w:r>
-            <w:r>
-              <w:rPr>
-                <w:noProof/>
-                <w:webHidden/>
-              </w:rPr>
-              <w:fldChar w:fldCharType="separate"/>
-            </w:r>
-            <w:r>
-              <w:rPr>
-                <w:noProof/>
-                <w:webHidden/>
-              </w:rPr>
-              <w:t>24</w:t>
-            </w:r>
-            <w:r>
-              <w:rPr>
-                <w:noProof/>
-                <w:webHidden/>
-              </w:rPr>
-              <w:fldChar w:fldCharType="end"/>
-            </w:r>
-          </w:hyperlink>
+          <w:r>
+            <w:rPr>
+              <w:noProof/>
+            </w:rPr>
+            <w:fldChar w:fldCharType="begin"/>
+          </w:r>
+          <w:r>
+            <w:rPr>
+              <w:noProof/>
+            </w:rPr>
+            <w:instrText>HYPERLINK \l "_Toc168467994"</w:instrText>
+          </w:r>
+          <w:r>
+            <w:rPr>
+              <w:noProof/>
+            </w:rPr>
+          </w:r>
+          <w:r>
+            <w:rPr>
+              <w:noProof/>
+            </w:rPr>
+            <w:fldChar w:fldCharType="separate"/>
+          </w:r>
+          <w:r>
+            <w:rPr>
+              <w:rStyle w:val="Hypertextovodkaz"/>
+              <w:noProof/>
+            </w:rPr>
+            <w:t>Použitá literatura</w:t>
+          </w:r>
+          <w:r>
+            <w:rPr>
+              <w:noProof/>
+              <w:webHidden/>
+            </w:rPr>
+            <w:tab/>
+          </w:r>
+          <w:r>
+            <w:rPr>
+              <w:noProof/>
+              <w:webHidden/>
+            </w:rPr>
+            <w:fldChar w:fldCharType="begin"/>
+          </w:r>
+          <w:r>
+            <w:rPr>
+              <w:noProof/>
+              <w:webHidden/>
+            </w:rPr>
+            <w:instrText xml:space="preserve"> PAGEREF _Toc168467994 \h </w:instrText>
+          </w:r>
+          <w:r>
+            <w:rPr>
+              <w:noProof/>
+              <w:webHidden/>
+            </w:rPr>
+          </w:r>
+          <w:r>
+            <w:rPr>
+              <w:noProof/>
+              <w:webHidden/>
+            </w:rPr>
+            <w:fldChar w:fldCharType="separate"/>
+          </w:r>
+          <w:r>
+            <w:rPr>
+              <w:noProof/>
+              <w:webHidden/>
+            </w:rPr>
+            <w:t>23</w:t>
+          </w:r>
+          <w:r>
+            <w:rPr>
+              <w:noProof/>
+              <w:webHidden/>
+            </w:rPr>
+            <w:fldChar w:fldCharType="end"/>
+          </w:r>
+          <w:r>
+            <w:rPr>
+              <w:noProof/>
+            </w:rPr>
+            <w:fldChar w:fldCharType="end"/>
+          </w:r>
         </w:p>
         <w:p>
           <w:pPr>
@@ -3089,63 +3737,90 @@
               <w14:ligatures w14:val="standardContextual"/>
             </w:rPr>
           </w:pPr>
-          <w:hyperlink w:anchor="_Toc168467995" w:history="1">
-            <w:r>
-              <w:rPr>
-                <w:rStyle w:val="Hypertextovodkaz"/>
-                <w:noProof/>
-              </w:rPr>
-              <w:t>Seznam obrázků</w:t>
-            </w:r>
-            <w:r>
-              <w:rPr>
-                <w:noProof/>
-                <w:webHidden/>
-              </w:rPr>
-              <w:tab/>
-            </w:r>
-            <w:r>
-              <w:rPr>
-                <w:noProof/>
-                <w:webHidden/>
-              </w:rPr>
-              <w:fldChar w:fldCharType="begin"/>
-            </w:r>
-            <w:r>
-              <w:rPr>
-                <w:noProof/>
-                <w:webHidden/>
-              </w:rPr>
-              <w:instrText xml:space="preserve"> PAGEREF _Toc168467995 \h </w:instrText>
-            </w:r>
-            <w:r>
-              <w:rPr>
-                <w:noProof/>
-                <w:webHidden/>
-              </w:rPr>
-            </w:r>
-            <w:r>
-              <w:rPr>
-                <w:noProof/>
-                <w:webHidden/>
-              </w:rPr>
-              <w:fldChar w:fldCharType="separate"/>
-            </w:r>
-            <w:r>
-              <w:rPr>
-                <w:noProof/>
-                <w:webHidden/>
-              </w:rPr>
-              <w:t>26</w:t>
-            </w:r>
-            <w:r>
-              <w:rPr>
-                <w:noProof/>
-                <w:webHidden/>
-              </w:rPr>
-              <w:fldChar w:fldCharType="end"/>
-            </w:r>
-          </w:hyperlink>
+          <w:r>
+            <w:rPr>
+              <w:noProof/>
+            </w:rPr>
+            <w:fldChar w:fldCharType="begin"/>
+          </w:r>
+          <w:r>
+            <w:rPr>
+              <w:noProof/>
+            </w:rPr>
+            <w:instrText>HYPERLINK \l "_Toc168467995"</w:instrText>
+          </w:r>
+          <w:r>
+            <w:rPr>
+              <w:noProof/>
+            </w:rPr>
+          </w:r>
+          <w:r>
+            <w:rPr>
+              <w:noProof/>
+            </w:rPr>
+            <w:fldChar w:fldCharType="separate"/>
+          </w:r>
+          <w:r>
+            <w:rPr>
+              <w:rStyle w:val="Hypertextovodkaz"/>
+              <w:noProof/>
+            </w:rPr>
+            <w:t>Seznam obrázků</w:t>
+          </w:r>
+          <w:r>
+            <w:rPr>
+              <w:noProof/>
+              <w:webHidden/>
+            </w:rPr>
+            <w:tab/>
+          </w:r>
+          <w:r>
+            <w:rPr>
+              <w:noProof/>
+              <w:webHidden/>
+            </w:rPr>
+            <w:fldChar w:fldCharType="begin"/>
+          </w:r>
+          <w:r>
+            <w:rPr>
+              <w:noProof/>
+              <w:webHidden/>
+            </w:rPr>
+            <w:instrText xml:space="preserve"> PAGEREF _Toc168467995 \h </w:instrText>
+          </w:r>
+          <w:r>
+            <w:rPr>
+              <w:noProof/>
+              <w:webHidden/>
+            </w:rPr>
+          </w:r>
+          <w:r>
+            <w:rPr>
+              <w:noProof/>
+              <w:webHidden/>
+            </w:rPr>
+            <w:fldChar w:fldCharType="separate"/>
+          </w:r>
+          <w:r>
+            <w:rPr>
+              <w:noProof/>
+              <w:webHidden/>
+            </w:rPr>
+            <w:t>25</w:t>
+          </w:r>
+          <w:r>
+            <w:rPr>
+              <w:noProof/>
+              <w:webHidden/>
+            </w:rPr>
+            <w:fldChar w:fldCharType="end"/>
+          </w:r>
+          <w:r>
+            <w:rPr>
+              <w:noProof/>
+            </w:rPr>
+            <w:fldChar w:fldCharType="end"/>
+          </w:r>
         </w:p>
         <w:p>
           <w:r>
@@ -4074,7 +4749,7 @@
           <w:noProof/>
         </w:rPr>
         <w:drawing>
-          <wp:anchor distT="0" distB="0" distL="114300" distR="114300" simplePos="0" relativeHeight="251664384" behindDoc="0" locked="0" layoutInCell="1" allowOverlap="1" wp14:anchorId="3890059C" wp14:editId="1357813C">
+          <wp:anchor distT="0" distB="0" distL="114300" distR="114300" simplePos="0" relativeHeight="251664384" behindDoc="0" locked="0" layoutInCell="1" allowOverlap="1" wp14:anchorId="3890059C" wp14:editId="69576A3C">
             <wp:simplePos x="0" y="0"/>
             <wp:positionH relativeFrom="margin">
               <wp:align>left</wp:align>
@@ -7102,7 +7777,7 @@
           <w:noProof/>
         </w:rPr>
         <w:drawing>
-          <wp:anchor distT="0" distB="0" distL="114300" distR="114300" simplePos="0" relativeHeight="251684864" behindDoc="0" locked="0" layoutInCell="1" allowOverlap="1" wp14:anchorId="67A3EBB2" wp14:editId="242AA70E">
+          <wp:anchor distT="0" distB="0" distL="114300" distR="114300" simplePos="0" relativeHeight="251684864" behindDoc="0" locked="0" layoutInCell="1" allowOverlap="1" wp14:anchorId="67A3EBB2" wp14:editId="1C183FE1">
             <wp:simplePos x="0" y="0"/>
             <wp:positionH relativeFrom="column">
               <wp:posOffset>3325735</wp:posOffset>
@@ -19629,7 +20304,21 @@
             <w:rStyle w:val="Hypertextovodkaz"/>
             <w:noProof/>
           </w:rPr>
-          <w:t>Obrázek 20 |Enemy– Část: Proměnné</w:t>
+          <w:t>Obrázek 20 |</w:t>
+        </w:r>
+        <w:r>
+          <w:rPr>
+            <w:rStyle w:val="Hypertextovodkaz"/>
+            <w:noProof/>
+          </w:rPr>
+          <w:t xml:space="preserve"> </w:t>
+        </w:r>
+        <w:r>
+          <w:rPr>
+            <w:rStyle w:val="Hypertextovodkaz"/>
+            <w:noProof/>
+          </w:rPr>
+          <w:t>Enemy– Část: Proměnné</w:t>
         </w:r>
         <w:r>
           <w:rPr>
@@ -19702,7 +20391,21 @@
             <w:rStyle w:val="Hypertextovodkaz"/>
             <w:noProof/>
           </w:rPr>
-          <w:t>Obrázek 21 |Enemy– Část: Metody</w:t>
+          <w:t>Obrázek 21 |</w:t>
+        </w:r>
+        <w:r>
+          <w:rPr>
+            <w:rStyle w:val="Hypertextovodkaz"/>
+            <w:noProof/>
+          </w:rPr>
+          <w:t xml:space="preserve"> </w:t>
+        </w:r>
+        <w:r>
+          <w:rPr>
+            <w:rStyle w:val="Hypertextovodkaz"/>
+            <w:noProof/>
+          </w:rPr>
+          <w:t>Enemy– Část: Metody</w:t>
         </w:r>
         <w:r>
           <w:rPr>

</xml_diff>